<commit_message>
Update Hamid Mujataba Report.docx
</commit_message>
<xml_diff>
--- a/Final Year Project/Report/Report Chapters/Hamid Mujataba Report.docx
+++ b/Final Year Project/Report/Report Chapters/Hamid Mujataba Report.docx
@@ -540,49 +540,21 @@
         <w:rPr>
           <w:lang w:val="en-AU"/>
         </w:rPr>
-        <w:t xml:space="preserve">After the title, the abstract is the next level of detail regarding your work. The scientific community relies on 'The Abstract' as the main means of communicating research interests. There are many collections of abstracts published </w:t>
-      </w:r>
-      <w:proofErr w:type="spellStart"/>
-      <w:r>
+        <w:t xml:space="preserve">After the title, the abstract is the next level of detail regarding your work. The scientific community relies on 'The Abstract' as the main means of communicating research interests. There are many collections of abstracts published from which interested parties can trace the original work. They form the first step in a researcher's quest for up to date information regarding work being carried out worldwide.  </w:t>
+      </w:r>
+    </w:p>
+    <w:p>
+      <w:pPr>
+        <w:pStyle w:val="Abstract"/>
         <w:rPr>
           <w:lang w:val="en-AU"/>
         </w:rPr>
-        <w:t>from</w:t>
-      </w:r>
-      <w:proofErr w:type="spellEnd"/>
+      </w:pPr>
       <w:r>
         <w:rPr>
           <w:lang w:val="en-AU"/>
         </w:rPr>
-        <w:t xml:space="preserve"> which interested parties can trace the original work. They form the first step in a researcher's quest for up to date information regarding work being carried out worldwide.  </w:t>
-      </w:r>
-    </w:p>
-    <w:p>
-      <w:pPr>
-        <w:pStyle w:val="Abstract"/>
-        <w:rPr>
-          <w:lang w:val="en-AU"/>
-        </w:rPr>
-      </w:pPr>
-      <w:r>
-        <w:rPr>
-          <w:lang w:val="en-AU"/>
-        </w:rPr>
-        <w:t xml:space="preserve">The abstract is a one A4 page, 1.5 Line Spacing, retrospective account of the achievements, techniques and conclusions of the report. On no account are you to exceed one page. Do not go into a great long explanation of the general area, be very precise and stick to what you have achieved. This is filed by the library and enquirers </w:t>
-      </w:r>
-      <w:proofErr w:type="spellStart"/>
-      <w:r>
-        <w:rPr>
-          <w:lang w:val="en-AU"/>
-        </w:rPr>
-        <w:t>from</w:t>
-      </w:r>
-      <w:proofErr w:type="spellEnd"/>
-      <w:r>
-        <w:rPr>
-          <w:lang w:val="en-AU"/>
-        </w:rPr>
-        <w:t xml:space="preserve"> other institutions are sent a photocopy of this single sheet and thus immediately assess the work's relevance to them. They will know about the general subject area and its problems; what they want to know is whether you have found a solution. Be sure to include as much relevant information as possible on that page.</w:t>
+        <w:t>The abstract is a one A4 page, 1.5 Line Spacing, retrospective account of the achievements, techniques and conclusions of the report. On no account are you to exceed one page. Do not go into a great long explanation of the general area, be very precise and stick to what you have achieved. This is filed by the library and enquirers from other institutions are sent a photocopy of this single sheet and thus immediately assess the work's relevance to them. They will know about the general subject area and its problems; what they want to know is whether you have found a solution. Be sure to include as much relevant information as possible on that page.</w:t>
       </w:r>
     </w:p>
     <w:p>
@@ -4943,49 +4915,407 @@
         <w:rPr>
           <w:szCs w:val="20"/>
         </w:rPr>
-        <w:t xml:space="preserve">The focus of this project is to promote a healthier lifestyle through a smartphone application by encouraging individuals to exercise more and help implementing healthy habits in their lives. </w:t>
-      </w:r>
-    </w:p>
-    <w:p>
-      <w:pPr>
+        <w:t xml:space="preserve">The focus of this project is to promote a healthier lifestyle through a smartphone application by encouraging individuals to exercise more and help </w:t>
+      </w:r>
+      <w:r>
         <w:rPr>
           <w:szCs w:val="20"/>
         </w:rPr>
-      </w:pPr>
+        <w:t xml:space="preserve">to </w:t>
+      </w:r>
       <w:r>
         <w:rPr>
           <w:szCs w:val="20"/>
         </w:rPr>
-        <w:t xml:space="preserve">Over the years, technology has greatly improved and made lives easier. Technology is being used in nearly every sector, </w:t>
-      </w:r>
-      <w:proofErr w:type="spellStart"/>
-      <w:r>
+        <w:t xml:space="preserve">implement healthy habits in their lives. </w:t>
+      </w:r>
+    </w:p>
+    <w:p>
+      <w:pPr>
         <w:rPr>
           <w:szCs w:val="20"/>
         </w:rPr>
-        <w:t>from</w:t>
-      </w:r>
-      <w:proofErr w:type="spellEnd"/>
+      </w:pPr>
       <w:r>
         <w:rPr>
           <w:szCs w:val="20"/>
         </w:rPr>
-        <w:t xml:space="preserve"> construction to medicine, and by every kid, teenager, adult in their daily lives. However, technology has a lot of negative impacts associated with it; excessive use of technology is making people lazy, making them less active and effecting their well-being. For this reason, technology has always known to be pervasive, however in the past few years, innovative ways of using technology to benefit people’s well-being have been sought. The lack of exercise in our society has led to increase in a lot of health-related diseases/illnesses such as heart diseases, obesity and play a big role in other medical conditions as well. As the result of this, there are now countless smartphone applications and many fitness equipment (i.e. smartwatches) made available to the people in hopes of helping them stay healthy and improve their overall well-being. </w:t>
-      </w:r>
-    </w:p>
-    <w:p>
+        <w:t xml:space="preserve">Over the years, technology has greatly improved and made lives easier. Technology is being used in nearly every sector, from construction to medicine, and by every kid, teenager, </w:t>
+      </w:r>
       <w:r>
         <w:rPr>
           <w:szCs w:val="20"/>
         </w:rPr>
-        <w:t xml:space="preserve">However, despite there being so many resources being made available, and research still being done innovating new ways of improving health, the statistics show that the physical health related diseases such as obesity is still increasing over the past couple over years instead of decreasing. This suggests that, although there are now very good technical resources in place which are </w:t>
+        <w:t xml:space="preserve">and </w:t>
       </w:r>
       <w:r>
         <w:rPr>
           <w:szCs w:val="20"/>
         </w:rPr>
+        <w:t xml:space="preserve">adult in their daily lives. However, technology has a lot of negative impacts associated with it; excessive use of technology is making people lazy, making them less active and </w:t>
+      </w:r>
+      <w:r>
+        <w:rPr>
+          <w:szCs w:val="20"/>
+        </w:rPr>
+        <w:t>a</w:t>
+      </w:r>
+      <w:r>
+        <w:rPr>
+          <w:szCs w:val="20"/>
+        </w:rPr>
+        <w:t xml:space="preserve">ffecting their well-being. For this reason, technology </w:t>
+      </w:r>
+      <w:r>
+        <w:rPr>
+          <w:szCs w:val="20"/>
+        </w:rPr>
+        <w:t>is</w:t>
+      </w:r>
+      <w:r>
+        <w:rPr>
+          <w:szCs w:val="20"/>
+        </w:rPr>
+        <w:t xml:space="preserve"> known to be pervasive, however in the past few years, innovative ways of using technology to benefit people’s well-being have been sought. The lack of exercise in our society has led to </w:t>
+      </w:r>
+      <w:r>
+        <w:rPr>
+          <w:szCs w:val="20"/>
+        </w:rPr>
+        <w:t xml:space="preserve">an </w:t>
+      </w:r>
+      <w:r>
+        <w:rPr>
+          <w:szCs w:val="20"/>
+        </w:rPr>
+        <w:t>increase in a lot of health-related diseases/illnesses such as heart disease</w:t>
+      </w:r>
+      <w:r>
+        <w:rPr>
+          <w:szCs w:val="20"/>
+        </w:rPr>
+        <w:t xml:space="preserve"> and </w:t>
+      </w:r>
+      <w:r>
+        <w:rPr>
+          <w:szCs w:val="20"/>
+        </w:rPr>
+        <w:t>obesity</w:t>
+      </w:r>
+      <w:r>
+        <w:rPr>
+          <w:szCs w:val="20"/>
+        </w:rPr>
+        <w:t>,</w:t>
+      </w:r>
+      <w:r>
+        <w:rPr>
+          <w:szCs w:val="20"/>
+        </w:rPr>
+        <w:t xml:space="preserve"> </w:t>
+      </w:r>
+      <w:r>
+        <w:rPr>
+          <w:szCs w:val="20"/>
+        </w:rPr>
+        <w:t>as well as</w:t>
+      </w:r>
+      <w:r>
+        <w:rPr>
+          <w:szCs w:val="20"/>
+        </w:rPr>
+        <w:t xml:space="preserve"> play</w:t>
+      </w:r>
+      <w:r>
+        <w:rPr>
+          <w:szCs w:val="20"/>
+        </w:rPr>
+        <w:t>ing</w:t>
+      </w:r>
+      <w:r>
+        <w:rPr>
+          <w:szCs w:val="20"/>
+        </w:rPr>
+        <w:t xml:space="preserve"> a big role in other medical conditions</w:t>
+      </w:r>
+      <w:r>
+        <w:rPr>
+          <w:szCs w:val="20"/>
+        </w:rPr>
+        <w:t>.</w:t>
+      </w:r>
+      <w:r>
+        <w:rPr>
+          <w:szCs w:val="20"/>
+        </w:rPr>
+        <w:t xml:space="preserve"> As </w:t>
+      </w:r>
+      <w:r>
+        <w:rPr>
+          <w:szCs w:val="20"/>
+        </w:rPr>
+        <w:t>a</w:t>
+      </w:r>
+      <w:r>
+        <w:rPr>
+          <w:szCs w:val="20"/>
+        </w:rPr>
+        <w:t xml:space="preserve"> result of this, there are now countless smartphone applications and many fitness equipment (i.e. smartwatches) made available to people in </w:t>
+      </w:r>
+      <w:r>
+        <w:rPr>
+          <w:szCs w:val="20"/>
+        </w:rPr>
+        <w:t xml:space="preserve">the </w:t>
+      </w:r>
+      <w:r>
+        <w:rPr>
+          <w:szCs w:val="20"/>
+        </w:rPr>
+        <w:t xml:space="preserve">hopes of helping them stay healthy and improve their overall well-being. </w:t>
+      </w:r>
+    </w:p>
+    <w:p>
+      <w:r>
+        <w:rPr>
+          <w:szCs w:val="20"/>
+        </w:rPr>
+        <w:t>U</w:t>
+      </w:r>
+      <w:r>
+        <w:rPr>
+          <w:szCs w:val="20"/>
+        </w:rPr>
+        <w:t xml:space="preserve">nfortunately, even with this growing innovation of resources and research being conducted to find more efficient ways to improve our health, statistics (refer to Figure 2) show that obesity is still increasing </w:t>
+      </w:r>
+      <w:r>
+        <w:rPr>
+          <w:szCs w:val="20"/>
+        </w:rPr>
+        <w:t xml:space="preserve">over the past couple </w:t>
+      </w:r>
+      <w:r>
+        <w:rPr>
+          <w:szCs w:val="20"/>
+        </w:rPr>
+        <w:t>of years</w:t>
+      </w:r>
+      <w:r>
+        <w:rPr>
+          <w:szCs w:val="20"/>
+        </w:rPr>
+        <w:t xml:space="preserve"> instead of decreasing. This suggests that, although there are now</w:t>
+      </w:r>
+      <w:r>
+        <w:rPr>
+          <w:szCs w:val="20"/>
+        </w:rPr>
+        <w:t xml:space="preserve"> advanced</w:t>
+      </w:r>
+      <w:r>
+        <w:rPr>
+          <w:szCs w:val="20"/>
+        </w:rPr>
+        <w:t xml:space="preserve"> technical resources in place </w:t>
+      </w:r>
+      <w:r>
+        <w:rPr>
+          <w:szCs w:val="20"/>
+        </w:rPr>
+        <w:t>to benefit</w:t>
+      </w:r>
+      <w:r>
+        <w:rPr>
+          <w:szCs w:val="20"/>
+        </w:rPr>
+        <w:t xml:space="preserve"> people, </w:t>
+      </w:r>
+      <w:r>
+        <w:rPr>
+          <w:szCs w:val="20"/>
+        </w:rPr>
+        <w:t xml:space="preserve">these are mostly used </w:t>
+      </w:r>
+      <w:r>
+        <w:rPr>
+          <w:szCs w:val="20"/>
+        </w:rPr>
         <w:lastRenderedPageBreak/>
-        <w:t>benefiting people, it is mostly used by people with some fitness background; majority of the general populace are not using those resources. The reason for this is, the average person would not know how to get into exercising as they lack the necessary information or where to start if they want to start living a healthier lifestyle. Another reason is lack of motivation, which can also be linked with the first reason, as they do not have all the information available to them, they will find it hard to be motivated and do their own research resulting in them giving up after a while.</w:t>
+        <w:t xml:space="preserve">by </w:t>
+      </w:r>
+      <w:r>
+        <w:rPr>
+          <w:szCs w:val="20"/>
+        </w:rPr>
+        <w:t>those</w:t>
+      </w:r>
+      <w:r>
+        <w:rPr>
+          <w:szCs w:val="20"/>
+        </w:rPr>
+        <w:t xml:space="preserve"> who already engage in physical activity. </w:t>
+      </w:r>
+      <w:r>
+        <w:rPr>
+          <w:szCs w:val="20"/>
+        </w:rPr>
+        <w:t xml:space="preserve">Through my research, I have found that the </w:t>
+      </w:r>
+      <w:r>
+        <w:rPr>
+          <w:szCs w:val="20"/>
+        </w:rPr>
+        <w:t>general populace do not interact with or use these resources.</w:t>
+      </w:r>
+      <w:r>
+        <w:rPr>
+          <w:szCs w:val="20"/>
+        </w:rPr>
+        <w:t xml:space="preserve"> </w:t>
+      </w:r>
+      <w:r>
+        <w:rPr>
+          <w:szCs w:val="20"/>
+        </w:rPr>
+        <w:t>I speculate that the main</w:t>
+      </w:r>
+      <w:r>
+        <w:rPr>
+          <w:szCs w:val="20"/>
+        </w:rPr>
+        <w:t xml:space="preserve"> reason for this is</w:t>
+      </w:r>
+      <w:r>
+        <w:rPr>
+          <w:szCs w:val="20"/>
+        </w:rPr>
+        <w:t xml:space="preserve"> how</w:t>
+      </w:r>
+      <w:r>
+        <w:rPr>
+          <w:szCs w:val="20"/>
+        </w:rPr>
+        <w:t xml:space="preserve"> the average person would not know how </w:t>
+      </w:r>
+      <w:r>
+        <w:rPr>
+          <w:szCs w:val="20"/>
+        </w:rPr>
+        <w:t>or where to start getting into</w:t>
+      </w:r>
+      <w:r>
+        <w:rPr>
+          <w:szCs w:val="20"/>
+        </w:rPr>
+        <w:t xml:space="preserve"> exercising</w:t>
+      </w:r>
+      <w:r>
+        <w:rPr>
+          <w:szCs w:val="20"/>
+        </w:rPr>
+        <w:t>,</w:t>
+      </w:r>
+      <w:r>
+        <w:rPr>
+          <w:szCs w:val="20"/>
+        </w:rPr>
+        <w:t xml:space="preserve"> as they lack the </w:t>
+      </w:r>
+      <w:r>
+        <w:rPr>
+          <w:szCs w:val="20"/>
+        </w:rPr>
+        <w:t>relevant</w:t>
+      </w:r>
+      <w:r>
+        <w:rPr>
+          <w:szCs w:val="20"/>
+        </w:rPr>
+        <w:t xml:space="preserve"> information</w:t>
+      </w:r>
+      <w:r>
+        <w:rPr>
+          <w:szCs w:val="20"/>
+        </w:rPr>
+        <w:t xml:space="preserve"> regarding a healthier lifestyle</w:t>
+      </w:r>
+      <w:r>
+        <w:rPr>
+          <w:szCs w:val="20"/>
+        </w:rPr>
+        <w:t xml:space="preserve">. Another reason </w:t>
+      </w:r>
+      <w:r>
+        <w:rPr>
+          <w:szCs w:val="20"/>
+        </w:rPr>
+        <w:t>could be</w:t>
+      </w:r>
+      <w:r>
+        <w:rPr>
+          <w:szCs w:val="20"/>
+        </w:rPr>
+        <w:t xml:space="preserve"> lack of motivation, which can also be linked with the first reason</w:t>
+      </w:r>
+      <w:r>
+        <w:rPr>
+          <w:szCs w:val="20"/>
+        </w:rPr>
+        <w:t>;</w:t>
+      </w:r>
+      <w:r>
+        <w:rPr>
+          <w:szCs w:val="20"/>
+        </w:rPr>
+        <w:t xml:space="preserve"> as they do not have all the information available to them, they will </w:t>
+      </w:r>
+      <w:r>
+        <w:rPr>
+          <w:szCs w:val="20"/>
+        </w:rPr>
+        <w:t>therefore struggle to find m</w:t>
+      </w:r>
+      <w:r>
+        <w:rPr>
+          <w:szCs w:val="20"/>
+        </w:rPr>
+        <w:t>otivat</w:t>
+      </w:r>
+      <w:r>
+        <w:rPr>
+          <w:szCs w:val="20"/>
+        </w:rPr>
+        <w:t>ion.</w:t>
+      </w:r>
+      <w:r>
+        <w:rPr>
+          <w:szCs w:val="20"/>
+        </w:rPr>
+        <w:t xml:space="preserve"> </w:t>
+      </w:r>
+      <w:r>
+        <w:rPr>
+          <w:szCs w:val="20"/>
+        </w:rPr>
+        <w:t xml:space="preserve">This results in many people giving up on trying to achieve a healthier lifestyle after </w:t>
+      </w:r>
+      <w:r>
+        <w:rPr>
+          <w:szCs w:val="20"/>
+        </w:rPr>
+        <w:t xml:space="preserve">only </w:t>
+      </w:r>
+      <w:r>
+        <w:rPr>
+          <w:szCs w:val="20"/>
+        </w:rPr>
+        <w:t>minimal browsing</w:t>
+      </w:r>
+      <w:r>
+        <w:rPr>
+          <w:szCs w:val="20"/>
+        </w:rPr>
+        <w:t>.</w:t>
       </w:r>
     </w:p>
     <w:p>
@@ -5008,41 +5338,27 @@
         <w:rPr>
           <w:szCs w:val="20"/>
         </w:rPr>
-        <w:t xml:space="preserve">This project aims to develop a smartphone application which will encourage and help motivate individuals live a healthier lifestyle. It will contain all the necessary information they will need to improve their well-being such as; different physical exercise, indoors and outdoors; how to manage weight; managing calories intake and other beneficial healthy habits. It will focus on different ways to keep the users motivated and engaged over time, helping them reach their goal of living a healthier lifestyle. The project will take inspiration </w:t>
-      </w:r>
-      <w:proofErr w:type="spellStart"/>
-      <w:r>
+        <w:t xml:space="preserve">This project aims to develop a smartphone application which will encourage and help motivate individuals live a healthier lifestyle. It will contain all the necessary information they will need to improve their well-being such as; different physical exercise, indoors and outdoors; how to manage weight; managing calories intake and other beneficial healthy habits. It will focus on different ways to keep the users motivated and engaged over time, helping them reach their goal of living a healthier lifestyle. The project will take inspiration from popular fitness applications and will look to improve on the features already available by developing a solution which will aim to focus on the areas they are lacking in. </w:t>
+      </w:r>
+    </w:p>
+    <w:p>
+      <w:pPr>
         <w:rPr>
           <w:szCs w:val="20"/>
         </w:rPr>
-        <w:t>from</w:t>
-      </w:r>
-      <w:proofErr w:type="spellEnd"/>
+      </w:pPr>
       <w:r>
         <w:rPr>
           <w:szCs w:val="20"/>
         </w:rPr>
-        <w:t xml:space="preserve"> popular fitness applications and will look to improve on the features already available by developing a solution which will aim to focus on the areas they are lacking in. </w:t>
-      </w:r>
-    </w:p>
-    <w:p>
-      <w:pPr>
+        <w:t xml:space="preserve">The roadmap to the rest of this document, Chapter 2: Context will analyse existing research and solutions promoting healthier lifestyle. It will also identify the limitations of the current solutions and how to overcome them. The following chapter, Chapter 3: New Ideas will propose a new solution, taking the research done in the previous chapter into consideration, by building on and improving on strong features identified in chapter 2. Chapter 4: Implementation documents the process of the designing and implementation of the proposed solution. Once </w:t>
+      </w:r>
+      <w:r>
         <w:rPr>
           <w:szCs w:val="20"/>
         </w:rPr>
-      </w:pPr>
-      <w:r>
-        <w:rPr>
-          <w:szCs w:val="20"/>
-        </w:rPr>
-        <w:t xml:space="preserve">The roadmap to the rest of this document, Chapter 2: Context will analyse existing research and solutions promoting healthier lifestyle. It will also identify the limitations of the current solutions and how to overcome them. The following chapter, Chapter 3: New Ideas will propose a new solution, taking the research done in the previous chapter into consideration, by building on and improving on strong features identified in chapter 2. Chapter 4: Implementation documents the process of the designing and implementation of the proposed solution. Once the proposed solution has been implemented, Chapter 5: Results/Discussion will </w:t>
-      </w:r>
-      <w:r>
-        <w:rPr>
-          <w:szCs w:val="20"/>
-        </w:rPr>
         <w:lastRenderedPageBreak/>
-        <w:t>analyse and discuss the results of testing and evaluation carried out on the implemented solution. The final chapter, Chapter 6: Conclusions/Future Work reflects on what has been learned and summarise the success of the project, in addition to briefly discussing any potential improvements and/or future work.</w:t>
+        <w:t>the proposed solution has been implemented, Chapter 5: Results/Discussion will analyse and discuss the results of testing and evaluation carried out on the implemented solution. The final chapter, Chapter 6: Conclusions/Future Work reflects on what has been learned and summarise the success of the project, in addition to briefly discussing any potential improvements and/or future work.</w:t>
       </w:r>
     </w:p>
     <w:p>
@@ -5169,64 +5485,48 @@
           <w:color w:val="000000" w:themeColor="text1"/>
           <w:szCs w:val="18"/>
         </w:rPr>
-        <w:t xml:space="preserve"> bones to become weak, risk of diabetes or hypertension (Kristin Davis, </w:t>
-      </w:r>
-      <w:proofErr w:type="spellStart"/>
+        <w:t xml:space="preserve"> bones to become weak, risk of diabetes or hypertension (Kristin Davis, n.d).</w:t>
+      </w:r>
       <w:r>
         <w:rPr>
           <w:color w:val="000000" w:themeColor="text1"/>
           <w:szCs w:val="18"/>
         </w:rPr>
-        <w:t>n.d</w:t>
-      </w:r>
-      <w:proofErr w:type="spellEnd"/>
+        <w:t xml:space="preserve"> However, over the years, health issues relating to lack of exercise didn’t decrease; obesity being one of the main concerns. Obesity is a medical condition where a person is overweight and carries unhealthy amount of body fat which </w:t>
+      </w:r>
       <w:r>
         <w:rPr>
           <w:color w:val="000000" w:themeColor="text1"/>
           <w:szCs w:val="18"/>
         </w:rPr>
-        <w:t>).</w:t>
+        <w:t>influences</w:t>
       </w:r>
       <w:r>
         <w:rPr>
           <w:color w:val="000000" w:themeColor="text1"/>
           <w:szCs w:val="18"/>
         </w:rPr>
-        <w:t xml:space="preserve"> However, over the years, health issues relating to lack of exercise didn’t decrease; obesity being one of the main concerns. Obesity is a medical condition where a person is overweight and carries unhealthy amount of body fat which </w:t>
+        <w:t xml:space="preserve"> their health. In a very recent article by NHS (May 2019), during 2017/18, there were 10,660 </w:t>
       </w:r>
       <w:r>
         <w:rPr>
           <w:color w:val="000000" w:themeColor="text1"/>
           <w:szCs w:val="18"/>
         </w:rPr>
-        <w:t>influences</w:t>
+        <w:t>patient</w:t>
       </w:r>
       <w:r>
         <w:rPr>
           <w:color w:val="000000" w:themeColor="text1"/>
           <w:szCs w:val="18"/>
         </w:rPr>
-        <w:t xml:space="preserve"> their health. In a very recent article by NHS (May 2019), during 2017/18, there were 10,660 </w:t>
+        <w:t xml:space="preserve"> admissions who had illnesses directly relating to obesity and 711,000 where obesity was “primary or a secondary diagnosis”; which is very similar to the statistic recorded in 2016/17 (10,705). Obesity was more common in female adults than it was in male adults. For every 4 patients, 3 were female (74%) for illnesses directly relating to obesity, and </w:t>
       </w:r>
       <w:r>
         <w:rPr>
           <w:color w:val="000000" w:themeColor="text1"/>
           <w:szCs w:val="18"/>
         </w:rPr>
-        <w:t>patient</w:t>
-      </w:r>
-      <w:r>
-        <w:rPr>
-          <w:color w:val="000000" w:themeColor="text1"/>
-          <w:szCs w:val="18"/>
-        </w:rPr>
-        <w:t xml:space="preserve"> admissions who had illnesses directly relating to obesity and 711,000 where obesity was “primary or a secondary diagnosis”; which is very similar to the statistic recorded in 2016/17 (10,705). Obesity was more common in female adults than it was in male adults. For every 4 patients, 3 were female (74%) for illnesses directly relating to obesity, and </w:t>
-      </w:r>
-      <w:r>
-        <w:rPr>
-          <w:color w:val="000000" w:themeColor="text1"/>
-          <w:szCs w:val="18"/>
-        </w:rPr>
         <w:lastRenderedPageBreak/>
         <w:t xml:space="preserve">around 2 in every 3 (66%) for illnesses that had some relation to obesity. The </w:t>
       </w:r>
@@ -5235,7 +5535,7 @@
           <w:noProof/>
         </w:rPr>
         <w:drawing>
-          <wp:anchor distT="0" distB="0" distL="114300" distR="114300" simplePos="0" relativeHeight="251346432" behindDoc="0" locked="0" layoutInCell="1" allowOverlap="1" wp14:anchorId="781BBDA8" wp14:editId="6743AC30">
+          <wp:anchor distT="0" distB="0" distL="114300" distR="114300" simplePos="0" relativeHeight="251344384" behindDoc="0" locked="0" layoutInCell="1" allowOverlap="1" wp14:anchorId="781BBDA8" wp14:editId="6743AC30">
             <wp:simplePos x="0" y="0"/>
             <wp:positionH relativeFrom="margin">
               <wp:posOffset>-3810</wp:posOffset>
@@ -5297,7 +5597,7 @@
         <mc:AlternateContent>
           <mc:Choice Requires="wps">
             <w:drawing>
-              <wp:anchor distT="0" distB="0" distL="114300" distR="114300" simplePos="0" relativeHeight="251347456" behindDoc="0" locked="0" layoutInCell="1" allowOverlap="1" wp14:anchorId="21CFDEDE" wp14:editId="1C904F6C">
+              <wp:anchor distT="0" distB="0" distL="114300" distR="114300" simplePos="0" relativeHeight="251345408" behindDoc="0" locked="0" layoutInCell="1" allowOverlap="1" wp14:anchorId="21CFDEDE" wp14:editId="1C904F6C">
                 <wp:simplePos x="0" y="0"/>
                 <wp:positionH relativeFrom="column">
                   <wp:posOffset>-3175</wp:posOffset>
@@ -5377,7 +5677,7 @@
                 <v:stroke joinstyle="miter"/>
                 <v:path gradientshapeok="t" o:connecttype="rect"/>
               </v:shapetype>
-              <v:shape id="Text Box 1" o:spid="_x0000_s1026" type="#_x0000_t202" style="position:absolute;margin-left:-.25pt;margin-top:307.25pt;width:375.75pt;height:.05pt;z-index:251347456;visibility:visible;mso-wrap-style:square;mso-wrap-distance-left:9pt;mso-wrap-distance-top:0;mso-wrap-distance-right:9pt;mso-wrap-distance-bottom:0;mso-position-horizontal:absolute;mso-position-horizontal-relative:text;mso-position-vertical:absolute;mso-position-vertical-relative:text;v-text-anchor:top" o:gfxdata="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" stroked="f">
+              <v:shape id="Text Box 1" o:spid="_x0000_s1026" type="#_x0000_t202" style="position:absolute;margin-left:-.25pt;margin-top:307.25pt;width:375.75pt;height:.05pt;z-index:251345408;visibility:visible;mso-wrap-style:square;mso-wrap-distance-left:9pt;mso-wrap-distance-top:0;mso-wrap-distance-right:9pt;mso-wrap-distance-bottom:0;mso-position-horizontal:absolute;mso-position-horizontal-relative:text;mso-position-vertical:absolute;mso-position-vertical-relative:text;v-text-anchor:top" o:gfxdata="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" stroked="f">
                 <v:textbox style="mso-fit-shape-to-text:t" inset="0,0,0,0">
                   <w:txbxContent>
                     <w:p>
@@ -5431,7 +5731,7 @@
         <mc:AlternateContent>
           <mc:Choice Requires="wps">
             <w:drawing>
-              <wp:anchor distT="0" distB="0" distL="114300" distR="114300" simplePos="0" relativeHeight="251536896" behindDoc="0" locked="0" layoutInCell="1" allowOverlap="1" wp14:anchorId="1B4A6854" wp14:editId="737C5901">
+              <wp:anchor distT="0" distB="0" distL="114300" distR="114300" simplePos="0" relativeHeight="251538944" behindDoc="0" locked="0" layoutInCell="1" allowOverlap="1" wp14:anchorId="1B4A6854" wp14:editId="737C5901">
                 <wp:simplePos x="0" y="0"/>
                 <wp:positionH relativeFrom="column">
                   <wp:posOffset>36195</wp:posOffset>
@@ -5503,7 +5803,7 @@
           </mc:Choice>
           <mc:Fallback>
             <w:pict>
-              <v:shape w14:anchorId="1B4A6854" id="Text Box 3" o:spid="_x0000_s1027" type="#_x0000_t202" style="position:absolute;margin-left:2.85pt;margin-top:335.05pt;width:366.45pt;height:.05pt;z-index:251536896;visibility:visible;mso-wrap-style:square;mso-wrap-distance-left:9pt;mso-wrap-distance-top:0;mso-wrap-distance-right:9pt;mso-wrap-distance-bottom:0;mso-position-horizontal:absolute;mso-position-horizontal-relative:text;mso-position-vertical:absolute;mso-position-vertical-relative:text;v-text-anchor:top" o:gfxdata="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" stroked="f">
+              <v:shape w14:anchorId="1B4A6854" id="Text Box 3" o:spid="_x0000_s1027" type="#_x0000_t202" style="position:absolute;margin-left:2.85pt;margin-top:335.05pt;width:366.45pt;height:.05pt;z-index:251538944;visibility:visible;mso-wrap-style:square;mso-wrap-distance-left:9pt;mso-wrap-distance-top:0;mso-wrap-distance-right:9pt;mso-wrap-distance-bottom:0;mso-position-horizontal:absolute;mso-position-horizontal-relative:text;mso-position-vertical:absolute;mso-position-vertical-relative:text;v-text-anchor:top" o:gfxdata="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" stroked="f">
                 <v:textbox style="mso-fit-shape-to-text:t" inset="0,0,0,0">
                   <w:txbxContent>
                     <w:p>
@@ -5543,7 +5843,7 @@
           <w:noProof/>
         </w:rPr>
         <w:drawing>
-          <wp:anchor distT="0" distB="0" distL="114300" distR="114300" simplePos="0" relativeHeight="251348480" behindDoc="0" locked="0" layoutInCell="1" allowOverlap="1" wp14:anchorId="7BADB082" wp14:editId="6E6EE40E">
+          <wp:anchor distT="0" distB="0" distL="114300" distR="114300" simplePos="0" relativeHeight="251346432" behindDoc="0" locked="0" layoutInCell="1" allowOverlap="1" wp14:anchorId="7BADB082" wp14:editId="6E6EE40E">
             <wp:simplePos x="0" y="0"/>
             <wp:positionH relativeFrom="margin">
               <wp:posOffset>36195</wp:posOffset>
@@ -5634,7 +5934,7 @@
         </w:rPr>
         <w:lastRenderedPageBreak/>
         <w:drawing>
-          <wp:anchor distT="0" distB="0" distL="114300" distR="114300" simplePos="0" relativeHeight="251842048" behindDoc="0" locked="0" layoutInCell="1" allowOverlap="1" wp14:anchorId="5FA015BF" wp14:editId="710006E6">
+          <wp:anchor distT="0" distB="0" distL="114300" distR="114300" simplePos="0" relativeHeight="251844096" behindDoc="0" locked="0" layoutInCell="1" allowOverlap="1" wp14:anchorId="5FA015BF" wp14:editId="710006E6">
             <wp:simplePos x="0" y="0"/>
             <wp:positionH relativeFrom="margin">
               <wp:posOffset>0</wp:posOffset>
@@ -5703,7 +6003,7 @@
         <mc:AlternateContent>
           <mc:Choice Requires="wps">
             <w:drawing>
-              <wp:anchor distT="0" distB="0" distL="114300" distR="114300" simplePos="0" relativeHeight="251843072" behindDoc="0" locked="0" layoutInCell="1" allowOverlap="1" wp14:anchorId="1B03F3CE" wp14:editId="3C5D4F6A">
+              <wp:anchor distT="0" distB="0" distL="114300" distR="114300" simplePos="0" relativeHeight="251845120" behindDoc="0" locked="0" layoutInCell="1" allowOverlap="1" wp14:anchorId="1B03F3CE" wp14:editId="3C5D4F6A">
                 <wp:simplePos x="0" y="0"/>
                 <wp:positionH relativeFrom="column">
                   <wp:posOffset>-110</wp:posOffset>
@@ -5779,7 +6079,7 @@
           </mc:Choice>
           <mc:Fallback>
             <w:pict>
-              <v:shape w14:anchorId="1B03F3CE" id="Text Box 6" o:spid="_x0000_s1028" type="#_x0000_t202" style="position:absolute;margin-left:0;margin-top:525.2pt;width:374pt;height:.05pt;z-index:251843072;visibility:visible;mso-wrap-style:square;mso-wrap-distance-left:9pt;mso-wrap-distance-top:0;mso-wrap-distance-right:9pt;mso-wrap-distance-bottom:0;mso-position-horizontal:absolute;mso-position-horizontal-relative:text;mso-position-vertical:absolute;mso-position-vertical-relative:text;v-text-anchor:top" o:gfxdata="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" stroked="f">
+              <v:shape w14:anchorId="1B03F3CE" id="Text Box 6" o:spid="_x0000_s1028" type="#_x0000_t202" style="position:absolute;margin-left:0;margin-top:525.2pt;width:374pt;height:.05pt;z-index:251845120;visibility:visible;mso-wrap-style:square;mso-wrap-distance-left:9pt;mso-wrap-distance-top:0;mso-wrap-distance-right:9pt;mso-wrap-distance-bottom:0;mso-position-horizontal:absolute;mso-position-horizontal-relative:text;mso-position-vertical:absolute;mso-position-vertical-relative:text;v-text-anchor:top" o:gfxdata="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" stroked="f">
                 <v:textbox style="mso-fit-shape-to-text:t" inset="0,0,0,0">
                   <w:txbxContent>
                     <w:p>
@@ -5870,12 +6170,132 @@
     <w:p/>
     <w:p/>
     <w:p/>
-    <w:p/>
+    <w:p>
+      <w:r>
+        <w:rPr>
+          <w:noProof/>
+        </w:rPr>
+        <w:lastRenderedPageBreak/>
+        <mc:AlternateContent>
+          <mc:Choice Requires="wps">
+            <w:drawing>
+              <wp:anchor distT="0" distB="0" distL="114300" distR="114300" simplePos="0" relativeHeight="251537920" behindDoc="0" locked="0" layoutInCell="1" allowOverlap="1" wp14:anchorId="009FAB49" wp14:editId="13F006E2">
+                <wp:simplePos x="0" y="0"/>
+                <wp:positionH relativeFrom="column">
+                  <wp:posOffset>-1905</wp:posOffset>
+                </wp:positionH>
+                <wp:positionV relativeFrom="paragraph">
+                  <wp:posOffset>2668215</wp:posOffset>
+                </wp:positionV>
+                <wp:extent cx="4667250" cy="635"/>
+                <wp:effectExtent l="0" t="0" r="0" b="0"/>
+                <wp:wrapTopAndBottom/>
+                <wp:docPr id="4" name="Text Box 4"/>
+                <wp:cNvGraphicFramePr/>
+                <a:graphic xmlns:a="http://schemas.openxmlformats.org/drawingml/2006/main">
+                  <a:graphicData uri="http://schemas.microsoft.com/office/word/2010/wordprocessingShape">
+                    <wps:wsp>
+                      <wps:cNvSpPr txBox="1"/>
+                      <wps:spPr>
+                        <a:xfrm>
+                          <a:off x="0" y="0"/>
+                          <a:ext cx="4667250" cy="635"/>
+                        </a:xfrm>
+                        <a:prstGeom prst="rect">
+                          <a:avLst/>
+                        </a:prstGeom>
+                        <a:solidFill>
+                          <a:prstClr val="white"/>
+                        </a:solidFill>
+                        <a:ln>
+                          <a:noFill/>
+                        </a:ln>
+                      </wps:spPr>
+                      <wps:txbx>
+                        <w:txbxContent>
+                          <w:p>
+                            <w:pPr>
+                              <w:pStyle w:val="Caption"/>
+                              <w:jc w:val="center"/>
+                              <w:rPr>
+                                <w:noProof/>
+                              </w:rPr>
+                            </w:pPr>
+                            <w:bookmarkStart w:id="58" w:name="_Toc70530621"/>
+                            <w:r>
+                              <w:t xml:space="preserve">Figure </w:t>
+                            </w:r>
+                            <w:fldSimple w:instr=" SEQ Figure \* ARABIC ">
+                              <w:r>
+                                <w:rPr>
+                                  <w:noProof/>
+                                </w:rPr>
+                                <w:t>4</w:t>
+                              </w:r>
+                            </w:fldSimple>
+                            <w:r>
+                              <w:t>: Kids in Year 6 Effected by Obesity</w:t>
+                            </w:r>
+                            <w:bookmarkEnd w:id="58"/>
+                          </w:p>
+                        </w:txbxContent>
+                      </wps:txbx>
+                      <wps:bodyPr rot="0" spcFirstLastPara="0" vertOverflow="overflow" horzOverflow="overflow" vert="horz" wrap="square" lIns="0" tIns="0" rIns="0" bIns="0" numCol="1" spcCol="0" rtlCol="0" fromWordArt="0" anchor="t" anchorCtr="0" forceAA="0" compatLnSpc="1">
+                        <a:prstTxWarp prst="textNoShape">
+                          <a:avLst/>
+                        </a:prstTxWarp>
+                        <a:spAutoFit/>
+                      </wps:bodyPr>
+                    </wps:wsp>
+                  </a:graphicData>
+                </a:graphic>
+              </wp:anchor>
+            </w:drawing>
+          </mc:Choice>
+          <mc:Fallback>
+            <w:pict>
+              <v:shape w14:anchorId="009FAB49" id="Text Box 4" o:spid="_x0000_s1029" type="#_x0000_t202" style="position:absolute;margin-left:-.15pt;margin-top:210.1pt;width:367.5pt;height:.05pt;z-index:251537920;visibility:visible;mso-wrap-style:square;mso-wrap-distance-left:9pt;mso-wrap-distance-top:0;mso-wrap-distance-right:9pt;mso-wrap-distance-bottom:0;mso-position-horizontal:absolute;mso-position-horizontal-relative:text;mso-position-vertical:absolute;mso-position-vertical-relative:text;v-text-anchor:top" o:gfxdata="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" stroked="f">
+                <v:textbox style="mso-fit-shape-to-text:t" inset="0,0,0,0">
+                  <w:txbxContent>
+                    <w:p>
+                      <w:pPr>
+                        <w:pStyle w:val="Caption"/>
+                        <w:jc w:val="center"/>
+                        <w:rPr>
+                          <w:noProof/>
+                        </w:rPr>
+                      </w:pPr>
+                      <w:bookmarkStart w:id="59" w:name="_Toc70530621"/>
+                      <w:r>
+                        <w:t xml:space="preserve">Figure </w:t>
+                      </w:r>
+                      <w:fldSimple w:instr=" SEQ Figure \* ARABIC ">
+                        <w:r>
+                          <w:rPr>
+                            <w:noProof/>
+                          </w:rPr>
+                          <w:t>4</w:t>
+                        </w:r>
+                      </w:fldSimple>
+                      <w:r>
+                        <w:t>: Kids in Year 6 Effected by Obesity</w:t>
+                      </w:r>
+                      <w:bookmarkEnd w:id="59"/>
+                    </w:p>
+                  </w:txbxContent>
+                </v:textbox>
+                <w10:wrap type="topAndBottom"/>
+              </v:shape>
+            </w:pict>
+          </mc:Fallback>
+        </mc:AlternateContent>
+      </w:r>
+    </w:p>
     <w:p>
       <w:pPr>
         <w:pStyle w:val="Heading3"/>
       </w:pPr>
-      <w:bookmarkStart w:id="58" w:name="_Toc70530659"/>
+      <w:bookmarkStart w:id="60" w:name="_Toc70530659"/>
       <w:r>
         <w:rPr>
           <w:noProof/>
@@ -5883,7 +6303,7 @@
           <w:szCs w:val="22"/>
         </w:rPr>
         <w:drawing>
-          <wp:anchor distT="0" distB="0" distL="114300" distR="114300" simplePos="0" relativeHeight="251349504" behindDoc="0" locked="0" layoutInCell="1" allowOverlap="1" wp14:anchorId="56B91BC8" wp14:editId="116C612B">
+          <wp:anchor distT="0" distB="0" distL="114300" distR="114300" simplePos="0" relativeHeight="251348480" behindDoc="0" locked="0" layoutInCell="1" allowOverlap="1" wp14:anchorId="56B91BC8" wp14:editId="47E51513">
             <wp:simplePos x="0" y="0"/>
             <wp:positionH relativeFrom="column">
               <wp:posOffset>-1905</wp:posOffset>
@@ -5939,127 +6359,9 @@
         </w:drawing>
       </w:r>
       <w:r>
-        <w:rPr>
-          <w:noProof/>
-        </w:rPr>
-        <mc:AlternateContent>
-          <mc:Choice Requires="wps">
-            <w:drawing>
-              <wp:anchor distT="0" distB="0" distL="114300" distR="114300" simplePos="0" relativeHeight="251535872" behindDoc="0" locked="0" layoutInCell="1" allowOverlap="1" wp14:anchorId="009FAB49" wp14:editId="707C31E5">
-                <wp:simplePos x="0" y="0"/>
-                <wp:positionH relativeFrom="column">
-                  <wp:posOffset>-1905</wp:posOffset>
-                </wp:positionH>
-                <wp:positionV relativeFrom="paragraph">
-                  <wp:posOffset>2056351</wp:posOffset>
-                </wp:positionV>
-                <wp:extent cx="4667250" cy="635"/>
-                <wp:effectExtent l="0" t="0" r="0" b="0"/>
-                <wp:wrapTopAndBottom/>
-                <wp:docPr id="4" name="Text Box 4"/>
-                <wp:cNvGraphicFramePr/>
-                <a:graphic xmlns:a="http://schemas.openxmlformats.org/drawingml/2006/main">
-                  <a:graphicData uri="http://schemas.microsoft.com/office/word/2010/wordprocessingShape">
-                    <wps:wsp>
-                      <wps:cNvSpPr txBox="1"/>
-                      <wps:spPr>
-                        <a:xfrm>
-                          <a:off x="0" y="0"/>
-                          <a:ext cx="4667250" cy="635"/>
-                        </a:xfrm>
-                        <a:prstGeom prst="rect">
-                          <a:avLst/>
-                        </a:prstGeom>
-                        <a:solidFill>
-                          <a:prstClr val="white"/>
-                        </a:solidFill>
-                        <a:ln>
-                          <a:noFill/>
-                        </a:ln>
-                      </wps:spPr>
-                      <wps:txbx>
-                        <w:txbxContent>
-                          <w:p>
-                            <w:pPr>
-                              <w:pStyle w:val="Caption"/>
-                              <w:jc w:val="center"/>
-                              <w:rPr>
-                                <w:noProof/>
-                              </w:rPr>
-                            </w:pPr>
-                            <w:bookmarkStart w:id="59" w:name="_Toc70530621"/>
-                            <w:r>
-                              <w:t xml:space="preserve">Figure </w:t>
-                            </w:r>
-                            <w:fldSimple w:instr=" SEQ Figure \* ARABIC ">
-                              <w:r>
-                                <w:rPr>
-                                  <w:noProof/>
-                                </w:rPr>
-                                <w:t>4</w:t>
-                              </w:r>
-                            </w:fldSimple>
-                            <w:r>
-                              <w:t>: Kids in Year 6 Effected by Obesity</w:t>
-                            </w:r>
-                            <w:bookmarkEnd w:id="59"/>
-                          </w:p>
-                        </w:txbxContent>
-                      </wps:txbx>
-                      <wps:bodyPr rot="0" spcFirstLastPara="0" vertOverflow="overflow" horzOverflow="overflow" vert="horz" wrap="square" lIns="0" tIns="0" rIns="0" bIns="0" numCol="1" spcCol="0" rtlCol="0" fromWordArt="0" anchor="t" anchorCtr="0" forceAA="0" compatLnSpc="1">
-                        <a:prstTxWarp prst="textNoShape">
-                          <a:avLst/>
-                        </a:prstTxWarp>
-                        <a:spAutoFit/>
-                      </wps:bodyPr>
-                    </wps:wsp>
-                  </a:graphicData>
-                </a:graphic>
-              </wp:anchor>
-            </w:drawing>
-          </mc:Choice>
-          <mc:Fallback>
-            <w:pict>
-              <v:shape w14:anchorId="009FAB49" id="Text Box 4" o:spid="_x0000_s1029" type="#_x0000_t202" style="position:absolute;left:0;text-align:left;margin-left:-.15pt;margin-top:161.9pt;width:367.5pt;height:.05pt;z-index:251535872;visibility:visible;mso-wrap-style:square;mso-wrap-distance-left:9pt;mso-wrap-distance-top:0;mso-wrap-distance-right:9pt;mso-wrap-distance-bottom:0;mso-position-horizontal:absolute;mso-position-horizontal-relative:text;mso-position-vertical:absolute;mso-position-vertical-relative:text;v-text-anchor:top" o:gfxdata="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" stroked="f">
-                <v:textbox style="mso-fit-shape-to-text:t" inset="0,0,0,0">
-                  <w:txbxContent>
-                    <w:p>
-                      <w:pPr>
-                        <w:pStyle w:val="Caption"/>
-                        <w:jc w:val="center"/>
-                        <w:rPr>
-                          <w:noProof/>
-                        </w:rPr>
-                      </w:pPr>
-                      <w:bookmarkStart w:id="60" w:name="_Toc70530621"/>
-                      <w:r>
-                        <w:t xml:space="preserve">Figure </w:t>
-                      </w:r>
-                      <w:fldSimple w:instr=" SEQ Figure \* ARABIC ">
-                        <w:r>
-                          <w:rPr>
-                            <w:noProof/>
-                          </w:rPr>
-                          <w:t>4</w:t>
-                        </w:r>
-                      </w:fldSimple>
-                      <w:r>
-                        <w:t>: Kids in Year 6 Effected by Obesity</w:t>
-                      </w:r>
-                      <w:bookmarkEnd w:id="60"/>
-                    </w:p>
-                  </w:txbxContent>
-                </v:textbox>
-                <w10:wrap type="topAndBottom"/>
-              </v:shape>
-            </w:pict>
-          </mc:Fallback>
-        </mc:AlternateContent>
-      </w:r>
-      <w:r>
         <w:t>Health Risks Associated with Obesity</w:t>
       </w:r>
-      <w:bookmarkEnd w:id="58"/>
+      <w:bookmarkEnd w:id="60"/>
     </w:p>
     <w:p>
       <w:pPr>
@@ -6151,7 +6453,7 @@
           <w:sz w:val="20"/>
           <w:szCs w:val="18"/>
         </w:rPr>
-        <w:t xml:space="preserve"> need to be treated, however, if it becomes trapped in an opening inside gallbladder, it </w:t>
+        <w:t xml:space="preserve"> need </w:t>
       </w:r>
       <w:r>
         <w:rPr>
@@ -6161,7 +6463,7 @@
           <w:szCs w:val="18"/>
         </w:rPr>
         <w:lastRenderedPageBreak/>
-        <w:t xml:space="preserve">can cause intense pain in the tummy. Gallstones are very common in the UK as it is estimated that “more than 1 in every 10 adults in the UK has gallstones” (NHS 2018). Research shows that the individuals who are likely to develop gallstones are overweight/obese, a female or 40 (and over). According to cancer research UK (2018) “more than 1 in 20 cancer cases are caused by excess weight” in the UK and being overweight/obesity is the second most preventable cause of cancer. There are many types of cancer which is caused by excess weight such as breast cancer (in women), bowel, womb, kidney, liver, meningioma (type of brain tumour) etc. Men are more likely to develop colorectal cancer and prostate cancer. This includes breast and bowel cancers which are the most common types of cancer, and pancreatic, </w:t>
+        <w:t xml:space="preserve">to be treated, however, if it becomes trapped in an opening inside gallbladder, it can cause intense pain in the tummy. Gallstones are very common in the UK as it is estimated that “more than 1 in every 10 adults in the UK has gallstones” (NHS 2018). Research shows that the individuals who are likely to develop gallstones are overweight/obese, a female or 40 (and over). According to cancer research UK (2018) “more than 1 in 20 cancer cases are caused by excess weight” in the UK and being overweight/obesity is the second most preventable cause of cancer. There are many types of cancer which is caused by excess weight such as breast cancer (in women), bowel, womb, kidney, liver, meningioma (type of brain tumour) etc. Men are more likely to develop colorectal cancer and prostate cancer. This includes breast and bowel cancers which are the most common types of cancer, and pancreatic, </w:t>
       </w:r>
       <w:r>
         <w:rPr>
@@ -6228,9 +6530,8 @@
           <w:sz w:val="20"/>
           <w:szCs w:val="18"/>
         </w:rPr>
-        <w:t xml:space="preserve">approached must be taken. Contrary to what some people think, key to “maintaining a healthy weight isn’t short-term dietary chances changes; </w:t>
-      </w:r>
-      <w:proofErr w:type="spellStart"/>
+        <w:t xml:space="preserve">approached must be taken. Contrary to what some people think, key to “maintaining a healthy weight isn’t short-term dietary chances changes; its about </w:t>
+      </w:r>
       <w:r>
         <w:rPr>
           <w:rFonts w:ascii="Verdana" w:hAnsi="Verdana"/>
@@ -6238,9 +6539,8 @@
           <w:sz w:val="20"/>
           <w:szCs w:val="18"/>
         </w:rPr>
-        <w:t>its</w:t>
-      </w:r>
-      <w:proofErr w:type="spellEnd"/>
+        <w:t>a lifestyle that includes healthy eating and regular physical activity</w:t>
+      </w:r>
       <w:r>
         <w:rPr>
           <w:rFonts w:ascii="Verdana" w:hAnsi="Verdana"/>
@@ -6248,7 +6548,7 @@
           <w:sz w:val="20"/>
           <w:szCs w:val="18"/>
         </w:rPr>
-        <w:t xml:space="preserve"> about </w:t>
+        <w:t xml:space="preserve">” (Centers for Disease Control &amp; Prevention, 2019). Patients of such diseases are also advised to </w:t>
       </w:r>
       <w:r>
         <w:rPr>
@@ -6257,7 +6557,7 @@
           <w:sz w:val="20"/>
           <w:szCs w:val="18"/>
         </w:rPr>
-        <w:t>a lifestyle that includes healthy eating and regular physical activity</w:t>
+        <w:t>los</w:t>
       </w:r>
       <w:r>
         <w:rPr>
@@ -6266,9 +6566,8 @@
           <w:sz w:val="20"/>
           <w:szCs w:val="18"/>
         </w:rPr>
-        <w:t>” (</w:t>
-      </w:r>
-      <w:proofErr w:type="spellStart"/>
+        <w:t>e</w:t>
+      </w:r>
       <w:r>
         <w:rPr>
           <w:rFonts w:ascii="Verdana" w:hAnsi="Verdana"/>
@@ -6276,9 +6575,8 @@
           <w:sz w:val="20"/>
           <w:szCs w:val="18"/>
         </w:rPr>
-        <w:t>Centers</w:t>
-      </w:r>
-      <w:proofErr w:type="spellEnd"/>
+        <w:t xml:space="preserve"> </w:t>
+      </w:r>
       <w:r>
         <w:rPr>
           <w:rFonts w:ascii="Verdana" w:hAnsi="Verdana"/>
@@ -6286,7 +6584,7 @@
           <w:sz w:val="20"/>
           <w:szCs w:val="18"/>
         </w:rPr>
-        <w:t xml:space="preserve"> for Disease Control &amp; Prevention, 2019). Patients of such diseases are also advised to </w:t>
+        <w:t>“</w:t>
       </w:r>
       <w:r>
         <w:rPr>
@@ -6295,7 +6593,7 @@
           <w:sz w:val="20"/>
           <w:szCs w:val="18"/>
         </w:rPr>
-        <w:t>los</w:t>
+        <w:t>weight safely by eating a healthy, balanced diet and regular physical activity</w:t>
       </w:r>
       <w:r>
         <w:rPr>
@@ -6304,7 +6602,7 @@
           <w:sz w:val="20"/>
           <w:szCs w:val="18"/>
         </w:rPr>
-        <w:t>e</w:t>
+        <w:t>” by their GPs (NHS, 2019)</w:t>
       </w:r>
       <w:r>
         <w:rPr>
@@ -6313,7 +6611,7 @@
           <w:sz w:val="20"/>
           <w:szCs w:val="18"/>
         </w:rPr>
-        <w:t xml:space="preserve"> </w:t>
+        <w:t>.</w:t>
       </w:r>
       <w:r>
         <w:rPr>
@@ -6322,7 +6620,7 @@
           <w:sz w:val="20"/>
           <w:szCs w:val="18"/>
         </w:rPr>
-        <w:t>“</w:t>
+        <w:t xml:space="preserve"> To lose weight at a safe and healthy rate, people are advised to reduce their calories intake by 600 per day. The exact amount will vary between men and women. For men, they are recommended to consume 1,900 calories maximum a day, and 1,400 calories (a day) for women. A healthy diet should include lots of </w:t>
       </w:r>
       <w:r>
         <w:rPr>
@@ -6331,7 +6629,8 @@
           <w:sz w:val="20"/>
           <w:szCs w:val="18"/>
         </w:rPr>
-        <w:t>weight safely by eating a healthy, balanced diet and regular physical activity</w:t>
+        <w:lastRenderedPageBreak/>
+        <w:t>fruit and vegetables, plenty of starchy foods (such as bread, rice, pasta etc), milk/dairy foods, non-dairy sources of protein (such as fish, meat, eggs etc), and small amounts of food/drinks which contain high fat and sugar. It is important not to consume foods which contain high levels of salt as they can raise blood pressure, which can be dangerous if you are already obese. However, it is advised to avoid fad diets as they are unsafe and could make you ill. Managing your calories intake will help you lose weight, however maintaining that healthy weight will require you to do some physical activity to burn energy. According to NHS (</w:t>
       </w:r>
       <w:r>
         <w:rPr>
@@ -6340,7 +6639,7 @@
           <w:sz w:val="20"/>
           <w:szCs w:val="18"/>
         </w:rPr>
-        <w:t>” by their GPs (NHS, 2019)</w:t>
+        <w:t>June 2018</w:t>
       </w:r>
       <w:r>
         <w:rPr>
@@ -6349,7 +6648,7 @@
           <w:sz w:val="20"/>
           <w:szCs w:val="18"/>
         </w:rPr>
-        <w:t>.</w:t>
+        <w:t>), exercise “</w:t>
       </w:r>
       <w:r>
         <w:rPr>
@@ -6358,7 +6657,7 @@
           <w:sz w:val="20"/>
           <w:szCs w:val="18"/>
         </w:rPr>
-        <w:t xml:space="preserve"> To lose weight at a safe and healthy rate, people are advised to reduce their calories intake by 600 per day. The exact amount will vary between men and women. For men, they are recommended to consume 1,900 calories maximum a day, and 1,400 calories (a day) for women. A healthy diet should include lots of fruit and vegetables, plenty of starchy foods (such as bread, rice, pasta etc), </w:t>
+        <w:t>can reduce your risk of major illnesses, such as heart disease, stroke, type 2 diabetes and cancer by up to 50% and lower your risk of early death by up to 30%</w:t>
       </w:r>
       <w:r>
         <w:rPr>
@@ -6367,8 +6666,7 @@
           <w:sz w:val="20"/>
           <w:szCs w:val="18"/>
         </w:rPr>
-        <w:lastRenderedPageBreak/>
-        <w:t>milk/dairy foods, non-dairy sources of protein (such as fish, meat, eggs etc), and small amounts of food/drinks which contain high fat and sugar. It is important not to consume foods which contain high levels of salt as they can raise blood pressure, which can be dangerous if you are already obese. However, it is advised to avoid fad diets as they are unsafe and could make you ill. Managing your calories intake will help you lose weight, however maintaining that healthy weight will require you to do some physical activity to burn energy. According to NHS (</w:t>
+        <w:t>”</w:t>
       </w:r>
       <w:r>
         <w:rPr>
@@ -6377,7 +6675,7 @@
           <w:sz w:val="20"/>
           <w:szCs w:val="18"/>
         </w:rPr>
-        <w:t>June 2018</w:t>
+        <w:t>.</w:t>
       </w:r>
       <w:r>
         <w:rPr>
@@ -6386,7 +6684,7 @@
           <w:sz w:val="20"/>
           <w:szCs w:val="18"/>
         </w:rPr>
-        <w:t>), exercise “</w:t>
+        <w:t xml:space="preserve"> Physical activity isn’t only beneficial for those who wish to maintain healthy weight, but “</w:t>
       </w:r>
       <w:r>
         <w:rPr>
@@ -6395,7 +6693,7 @@
           <w:sz w:val="20"/>
           <w:szCs w:val="18"/>
         </w:rPr>
-        <w:t>can reduce your risk of major illnesses, such as heart disease, stroke, type 2 diabetes and cancer by up to 50% and lower your risk of early death by up to 30%</w:t>
+        <w:t>it can help prevent and manage more than 20 conditions, such as reducing the risk of type 2 diabetes by 40%</w:t>
       </w:r>
       <w:r>
         <w:rPr>
@@ -6404,7 +6702,7 @@
           <w:sz w:val="20"/>
           <w:szCs w:val="18"/>
         </w:rPr>
-        <w:t>”</w:t>
+        <w:t>” (NHS, 2019)</w:t>
       </w:r>
       <w:r>
         <w:rPr>
@@ -6422,7 +6720,7 @@
           <w:sz w:val="20"/>
           <w:szCs w:val="18"/>
         </w:rPr>
-        <w:t xml:space="preserve"> Physical activity isn’t only beneficial for those who wish to maintain healthy weight, but “</w:t>
+        <w:t xml:space="preserve"> It is recommended by the Chief Medical Officers for an adult to do minimum of 150 minutes of activity a week (moderate intensity). Brisk walking, cycling, and dancing are all examples of moderate-intensity activity, where the activity increases your heart rate. Alternatively, to push yourself further, you could do 75 minutes of vigorous-intensity activity every week, where your heart beats very fast and breathing gets hard. Examples of vigorous activity include, running, jumping rope, most competitive sports or hiking uphill etc. To prevent obesity, it is recommended to exercise longer each day or regaining weight. 45-60 minutes of moderate-intensity activity a day is recommended to prevent obesity, and 60-90 minutes of activity each day to avoid regaining weight. Parents are advised by GPS that “c</w:t>
       </w:r>
       <w:r>
         <w:rPr>
@@ -6431,7 +6729,7 @@
           <w:sz w:val="20"/>
           <w:szCs w:val="18"/>
         </w:rPr>
-        <w:t>it can help prevent and manage more than 20 conditions, such as reducing the risk of type 2 diabetes by 40%</w:t>
+        <w:t>hildren over the age of 5 should ideally get at least 60 minutes of vigorous-intensity exercise a day</w:t>
       </w:r>
       <w:r>
         <w:rPr>
@@ -6440,7 +6738,7 @@
           <w:sz w:val="20"/>
           <w:szCs w:val="18"/>
         </w:rPr>
-        <w:t>” (NHS, 2019)</w:t>
+        <w:t xml:space="preserve">” and idle activities such as playing games or watching TV should be restricted (NHS, 2019). According to research, it is medically proven that people who do regular exercise have </w:t>
       </w:r>
       <w:r>
         <w:rPr>
@@ -6449,7 +6747,7 @@
           <w:sz w:val="20"/>
           <w:szCs w:val="18"/>
         </w:rPr>
-        <w:t>.</w:t>
+        <w:t>up to a 35% lower risk of coronary heart disease and stroke</w:t>
       </w:r>
       <w:r>
         <w:rPr>
@@ -6458,7 +6756,7 @@
           <w:sz w:val="20"/>
           <w:szCs w:val="18"/>
         </w:rPr>
-        <w:t xml:space="preserve"> It is recommended by the Chief Medical Officers for an adult to do minimum of 150 minutes of activity a week (moderate intensity). Brisk walking, cycling, and dancing are all examples of moderate-intensity activity, where the activity increases your heart rate. Alternatively, to push yourself further, you could do 75 minutes of vigorous-intensity activity every week, where your heart beats very fast and breathing gets hard. Examples of vigorous activity include, running, jumping rope, most competitive sports or hiking uphill etc. To prevent obesity, it is recommended to exercise longer each day or regaining weight. 45-60 minutes of moderate-intensity activity a day is recommended to prevent obesity, and 60-90 minutes of activity each day to avoid regaining weight. Parents are advised by GPS that “c</w:t>
+        <w:t>,</w:t>
       </w:r>
       <w:r>
         <w:rPr>
@@ -6467,7 +6765,7 @@
           <w:sz w:val="20"/>
           <w:szCs w:val="18"/>
         </w:rPr>
-        <w:t>hildren over the age of 5 should ideally get at least 60 minutes of vigorous-intensity exercise a day</w:t>
+        <w:t xml:space="preserve"> 50% lower risk of type 2 diabetes</w:t>
       </w:r>
       <w:r>
         <w:rPr>
@@ -6476,7 +6774,7 @@
           <w:sz w:val="20"/>
           <w:szCs w:val="18"/>
         </w:rPr>
-        <w:t xml:space="preserve">” and idle activities such as playing games or watching TV should be restricted (NHS, 2019). According to research, it is medically proven that people who do regular exercise have </w:t>
+        <w:t>,</w:t>
       </w:r>
       <w:r>
         <w:rPr>
@@ -6485,7 +6783,7 @@
           <w:sz w:val="20"/>
           <w:szCs w:val="18"/>
         </w:rPr>
-        <w:t>up to a 35% lower risk of coronary heart disease and stroke</w:t>
+        <w:t xml:space="preserve"> 50% lower risk of colon </w:t>
       </w:r>
       <w:r>
         <w:rPr>
@@ -6494,7 +6792,8 @@
           <w:sz w:val="20"/>
           <w:szCs w:val="18"/>
         </w:rPr>
-        <w:t>,</w:t>
+        <w:lastRenderedPageBreak/>
+        <w:t>cancer</w:t>
       </w:r>
       <w:r>
         <w:rPr>
@@ -6503,7 +6802,7 @@
           <w:sz w:val="20"/>
           <w:szCs w:val="18"/>
         </w:rPr>
-        <w:t xml:space="preserve"> 50% lower risk of type 2 diabetes</w:t>
+        <w:t xml:space="preserve">, </w:t>
       </w:r>
       <w:r>
         <w:rPr>
@@ -6512,7 +6811,7 @@
           <w:sz w:val="20"/>
           <w:szCs w:val="18"/>
         </w:rPr>
-        <w:t>,</w:t>
+        <w:t>20% lower risk of breast cancer</w:t>
       </w:r>
       <w:r>
         <w:rPr>
@@ -6521,7 +6820,7 @@
           <w:sz w:val="20"/>
           <w:szCs w:val="18"/>
         </w:rPr>
-        <w:t xml:space="preserve"> 50% lower risk of colon cancer</w:t>
+        <w:t>,</w:t>
       </w:r>
       <w:r>
         <w:rPr>
@@ -6530,7 +6829,7 @@
           <w:sz w:val="20"/>
           <w:szCs w:val="18"/>
         </w:rPr>
-        <w:t xml:space="preserve">, </w:t>
+        <w:t xml:space="preserve"> 30% lower risk of early death</w:t>
       </w:r>
       <w:r>
         <w:rPr>
@@ -6539,7 +6838,7 @@
           <w:sz w:val="20"/>
           <w:szCs w:val="18"/>
         </w:rPr>
-        <w:t>20% lower risk of breast cancer</w:t>
+        <w:t xml:space="preserve">, </w:t>
       </w:r>
       <w:r>
         <w:rPr>
@@ -6548,7 +6847,7 @@
           <w:sz w:val="20"/>
           <w:szCs w:val="18"/>
         </w:rPr>
-        <w:t>,</w:t>
+        <w:t>83% lower risk of osteoarthritis</w:t>
       </w:r>
       <w:r>
         <w:rPr>
@@ -6557,7 +6856,7 @@
           <w:sz w:val="20"/>
           <w:szCs w:val="18"/>
         </w:rPr>
-        <w:t xml:space="preserve"> 30% lower risk of early death</w:t>
+        <w:t>,</w:t>
       </w:r>
       <w:r>
         <w:rPr>
@@ -6566,7 +6865,7 @@
           <w:sz w:val="20"/>
           <w:szCs w:val="18"/>
         </w:rPr>
-        <w:t xml:space="preserve">, </w:t>
+        <w:t xml:space="preserve"> 68% lower risk of hip fracture</w:t>
       </w:r>
       <w:r>
         <w:rPr>
@@ -6575,7 +6874,7 @@
           <w:sz w:val="20"/>
           <w:szCs w:val="18"/>
         </w:rPr>
-        <w:t xml:space="preserve">83% </w:t>
+        <w:t>,</w:t>
       </w:r>
       <w:r>
         <w:rPr>
@@ -6584,8 +6883,7 @@
           <w:sz w:val="20"/>
           <w:szCs w:val="18"/>
         </w:rPr>
-        <w:lastRenderedPageBreak/>
-        <w:t>lower risk of osteoarthritis</w:t>
+        <w:t xml:space="preserve"> 30% lower risk of falls (among older adults)</w:t>
       </w:r>
       <w:r>
         <w:rPr>
@@ -6603,7 +6901,7 @@
           <w:sz w:val="20"/>
           <w:szCs w:val="18"/>
         </w:rPr>
-        <w:t xml:space="preserve"> 68% lower risk of hip fracture</w:t>
+        <w:t xml:space="preserve"> 30% lower risk of depression</w:t>
       </w:r>
       <w:r>
         <w:rPr>
@@ -6612,7 +6910,7 @@
           <w:sz w:val="20"/>
           <w:szCs w:val="18"/>
         </w:rPr>
-        <w:t>,</w:t>
+        <w:t xml:space="preserve"> and</w:t>
       </w:r>
       <w:r>
         <w:rPr>
@@ -6621,7 +6919,7 @@
           <w:sz w:val="20"/>
           <w:szCs w:val="18"/>
         </w:rPr>
-        <w:t xml:space="preserve"> 30% lower risk of falls (among older adults)</w:t>
+        <w:t xml:space="preserve"> 30% lower risk of dementia</w:t>
       </w:r>
       <w:r>
         <w:rPr>
@@ -6630,17 +6928,111 @@
           <w:sz w:val="20"/>
           <w:szCs w:val="18"/>
         </w:rPr>
-        <w:t>,</w:t>
-      </w:r>
-      <w:r>
+        <w:t xml:space="preserve"> (NHS, 2018). </w:t>
+      </w:r>
+    </w:p>
+    <w:p>
+      <w:pPr>
+        <w:pStyle w:val="Heading3"/>
+      </w:pPr>
+      <w:bookmarkStart w:id="62" w:name="_Toc70530661"/>
+      <w:r>
+        <w:t>Health and Technology</w:t>
+      </w:r>
+      <w:bookmarkEnd w:id="62"/>
+    </w:p>
+    <w:p>
+      <w:pPr>
+        <w:rPr>
+          <w:color w:val="000000" w:themeColor="text1"/>
+          <w:szCs w:val="18"/>
+        </w:rPr>
+      </w:pPr>
+      <w:r>
+        <w:rPr>
+          <w:color w:val="000000" w:themeColor="text1"/>
+          <w:szCs w:val="18"/>
+        </w:rPr>
+        <w:t>People have become less active in the modern age, partly due to technology as it has made our lives easier. On the other hand, technology has also been benefiting us as it has played a big part in improving healthcare and revolutionised the way we exercise. Some of the benefits technology has brought to healthcare include better treatments and equipment which enabled doctors to provide better care and help treat long-term illnesses, improving the quality of life of many people. Better equipment has also allowed doctors to research medicine more efficiently which has helped find treatments for some life-threating illnesses. It has made it easier for physicians around to world to share their finding and information of their research; patient records are stored into cloud database which the doctors can access any time to view in-depth medical information of the patient. Technology has made it a lot easier to identify diseases and help with disease control with the use of new, advanced software. This has allowed “</w:t>
+      </w:r>
+      <w:r>
+        <w:rPr>
+          <w:color w:val="000000" w:themeColor="text1"/>
+          <w:szCs w:val="18"/>
+        </w:rPr>
+        <w:t>World Health Organization</w:t>
+      </w:r>
+      <w:r>
+        <w:rPr>
+          <w:color w:val="000000" w:themeColor="text1"/>
+          <w:szCs w:val="18"/>
+        </w:rPr>
+        <w:t xml:space="preserve"> </w:t>
+      </w:r>
+      <w:r>
+        <w:rPr>
+          <w:color w:val="000000" w:themeColor="text1"/>
+          <w:szCs w:val="18"/>
+        </w:rPr>
+        <w:t>[WHO] to classify some illnesses, their causes, and symptoms into a massive database that has more than 14,000 individual codes</w:t>
+      </w:r>
+      <w:r>
+        <w:rPr>
+          <w:color w:val="000000" w:themeColor="text1"/>
+          <w:szCs w:val="18"/>
+        </w:rPr>
+        <w:t>” (</w:t>
+      </w:r>
+      <w:r>
+        <w:rPr>
+          <w:color w:val="000000" w:themeColor="text1"/>
+          <w:szCs w:val="18"/>
+        </w:rPr>
+        <w:t>Awai</w:t>
+      </w:r>
+      <w:r>
+        <w:rPr>
+          <w:color w:val="000000" w:themeColor="text1"/>
+          <w:szCs w:val="18"/>
+        </w:rPr>
+        <w:t>s dar, 2018)</w:t>
+      </w:r>
+      <w:r>
+        <w:rPr>
+          <w:color w:val="000000" w:themeColor="text1"/>
+          <w:szCs w:val="18"/>
+        </w:rPr>
+        <w:t>.</w:t>
+      </w:r>
+      <w:r>
+        <w:rPr>
+          <w:color w:val="000000" w:themeColor="text1"/>
+          <w:szCs w:val="18"/>
+        </w:rPr>
+        <w:t xml:space="preserve"> This data can then be accessed by medical professionals and researchers which allows them to control disease and improve healthcare.</w:t>
+      </w:r>
+    </w:p>
+    <w:p>
+      <w:pPr>
+        <w:pStyle w:val="Heading2"/>
+      </w:pPr>
+      <w:bookmarkStart w:id="63" w:name="_Toc70530662"/>
+      <w:r>
+        <w:t>Current Solutions</w:t>
+      </w:r>
+      <w:bookmarkEnd w:id="63"/>
+    </w:p>
+    <w:p>
+      <w:pPr>
+        <w:pStyle w:val="western"/>
+        <w:spacing w:before="58" w:beforeAutospacing="0" w:after="0" w:afterAutospacing="0" w:line="480" w:lineRule="auto"/>
         <w:rPr>
           <w:rFonts w:ascii="Verdana" w:hAnsi="Verdana"/>
           <w:color w:val="000000" w:themeColor="text1"/>
           <w:sz w:val="20"/>
           <w:szCs w:val="18"/>
         </w:rPr>
-        <w:t xml:space="preserve"> 30% lower risk of depression</w:t>
-      </w:r>
+      </w:pPr>
       <w:r>
         <w:rPr>
           <w:rFonts w:ascii="Verdana" w:hAnsi="Verdana"/>
@@ -6648,7 +7040,7 @@
           <w:sz w:val="20"/>
           <w:szCs w:val="18"/>
         </w:rPr>
-        <w:t xml:space="preserve"> and</w:t>
+        <w:t xml:space="preserve">Technology is also playing an active role in promoting exercise in the form of exergames, wearable technology and mobile applications. Exergames was </w:t>
       </w:r>
       <w:r>
         <w:rPr>
@@ -6657,7 +7049,8 @@
           <w:sz w:val="20"/>
           <w:szCs w:val="18"/>
         </w:rPr>
-        <w:t xml:space="preserve"> 30% lower risk of dementia</w:t>
+        <w:lastRenderedPageBreak/>
+        <w:t xml:space="preserve">mostly targeted at children and teenagers as they were known to spend majority of their free time playing games instead of going out, but now it also attracts adults as there are a variety of games targeting them. However, exergaming is not the cure for inactive lifestyle, but is a mean to motivate people who </w:t>
       </w:r>
       <w:r>
         <w:rPr>
@@ -6666,136 +7059,17 @@
           <w:sz w:val="20"/>
           <w:szCs w:val="18"/>
         </w:rPr>
-        <w:t xml:space="preserve"> (NHS, 2018). </w:t>
-      </w:r>
-    </w:p>
-    <w:p>
-      <w:pPr>
-        <w:pStyle w:val="Heading3"/>
-      </w:pPr>
-      <w:bookmarkStart w:id="62" w:name="_Toc70530661"/>
-      <w:r>
-        <w:t>Health and Technology</w:t>
-      </w:r>
-      <w:bookmarkEnd w:id="62"/>
-    </w:p>
-    <w:p>
-      <w:pPr>
-        <w:rPr>
-          <w:color w:val="000000" w:themeColor="text1"/>
-          <w:szCs w:val="18"/>
-        </w:rPr>
-      </w:pPr>
-      <w:r>
-        <w:rPr>
-          <w:color w:val="000000" w:themeColor="text1"/>
-          <w:szCs w:val="18"/>
-        </w:rPr>
-        <w:t>People have become less active in the modern age, partly due to technology as it has made our lives easier. On the other hand, technology has also been benefiting us as it has played a big part in improving healthcare and revolutionised the way we exercise. Some of the benefits technology has brought to healthcare include better treatments and equipment which enabled doctors to provide better care and help treat long-term illnesses, improving the quality of life of many people. Better equipment has also allowed doctors to research medicine more efficiently which has helped find treatments for some life-threating illnesses. It has made it easier for physicians around to world to share their finding and information of their research; patient records are stored into cloud database which the doctors can access any time to view in-depth medical information of the patient. Technology has made it a lot easier to identify diseases and help with disease control with the use of new, advanced software. This has allowed “</w:t>
-      </w:r>
-      <w:r>
-        <w:rPr>
-          <w:color w:val="000000" w:themeColor="text1"/>
-          <w:szCs w:val="18"/>
-        </w:rPr>
-        <w:t>World Health Organization</w:t>
-      </w:r>
-      <w:r>
-        <w:rPr>
-          <w:color w:val="000000" w:themeColor="text1"/>
-          <w:szCs w:val="18"/>
-        </w:rPr>
-        <w:t xml:space="preserve"> </w:t>
-      </w:r>
-      <w:r>
-        <w:rPr>
-          <w:color w:val="000000" w:themeColor="text1"/>
-          <w:szCs w:val="18"/>
-        </w:rPr>
-        <w:t>[WHO] to classify some illnesses, their causes, and symptoms into a massive database that has more than 14,000 individual codes</w:t>
-      </w:r>
-      <w:r>
-        <w:rPr>
-          <w:color w:val="000000" w:themeColor="text1"/>
-          <w:szCs w:val="18"/>
-        </w:rPr>
-        <w:t>” (</w:t>
-      </w:r>
-      <w:proofErr w:type="spellStart"/>
-      <w:r>
-        <w:rPr>
-          <w:color w:val="000000" w:themeColor="text1"/>
-          <w:szCs w:val="18"/>
-        </w:rPr>
-        <w:t>Awai</w:t>
-      </w:r>
-      <w:r>
-        <w:rPr>
-          <w:color w:val="000000" w:themeColor="text1"/>
-          <w:szCs w:val="18"/>
-        </w:rPr>
-        <w:t>s</w:t>
-      </w:r>
-      <w:proofErr w:type="spellEnd"/>
-      <w:r>
-        <w:rPr>
-          <w:color w:val="000000" w:themeColor="text1"/>
-          <w:szCs w:val="18"/>
-        </w:rPr>
-        <w:t xml:space="preserve"> </w:t>
-      </w:r>
-      <w:proofErr w:type="spellStart"/>
-      <w:r>
-        <w:rPr>
-          <w:color w:val="000000" w:themeColor="text1"/>
-          <w:szCs w:val="18"/>
-        </w:rPr>
-        <w:t>dar</w:t>
-      </w:r>
-      <w:proofErr w:type="spellEnd"/>
-      <w:r>
-        <w:rPr>
-          <w:color w:val="000000" w:themeColor="text1"/>
-          <w:szCs w:val="18"/>
-        </w:rPr>
-        <w:t>, 2018)</w:t>
-      </w:r>
-      <w:r>
-        <w:rPr>
-          <w:color w:val="000000" w:themeColor="text1"/>
-          <w:szCs w:val="18"/>
-        </w:rPr>
-        <w:t>.</w:t>
-      </w:r>
-      <w:r>
-        <w:rPr>
-          <w:color w:val="000000" w:themeColor="text1"/>
-          <w:szCs w:val="18"/>
-        </w:rPr>
-        <w:t xml:space="preserve"> This data can then be accessed by medical professionals and researchers which allows them to control disease and improve healthcare.</w:t>
-      </w:r>
-    </w:p>
-    <w:p>
-      <w:pPr>
-        <w:pStyle w:val="Heading2"/>
-      </w:pPr>
-      <w:bookmarkStart w:id="63" w:name="_Toc70530662"/>
-      <w:r>
-        <w:t>Current Solutions</w:t>
-      </w:r>
-      <w:bookmarkEnd w:id="63"/>
-    </w:p>
-    <w:p>
-      <w:pPr>
-        <w:pStyle w:val="western"/>
-        <w:spacing w:before="58" w:beforeAutospacing="0" w:after="0" w:afterAutospacing="0" w:line="480" w:lineRule="auto"/>
+        <w:t>do not</w:t>
+      </w:r>
+      <w:r>
         <w:rPr>
           <w:rFonts w:ascii="Verdana" w:hAnsi="Verdana"/>
           <w:color w:val="000000" w:themeColor="text1"/>
           <w:sz w:val="20"/>
           <w:szCs w:val="18"/>
         </w:rPr>
-      </w:pPr>
+        <w:t xml:space="preserve"> to do any form of physical activity, to exercise. The engaging nature of the game makes it </w:t>
+      </w:r>
       <w:r>
         <w:rPr>
           <w:rFonts w:ascii="Verdana" w:hAnsi="Verdana"/>
@@ -6803,7 +7077,7 @@
           <w:sz w:val="20"/>
           <w:szCs w:val="18"/>
         </w:rPr>
-        <w:t xml:space="preserve">Technology is also playing an active role in promoting exercise in the form of exergames, wearable technology and mobile applications. Exergames was mostly targeted at children and teenagers as they were known to spend majority </w:t>
+        <w:t>enjoyable</w:t>
       </w:r>
       <w:r>
         <w:rPr>
@@ -6812,18 +7086,30 @@
           <w:sz w:val="20"/>
           <w:szCs w:val="18"/>
         </w:rPr>
-        <w:lastRenderedPageBreak/>
-        <w:t xml:space="preserve">of their free time playing games instead of going out, but now it also attracts adults as there are a variety of games targeting them. However, exergaming is not the cure for inactive lifestyle, but is a mean to motivate people who </w:t>
-      </w:r>
-      <w:r>
+        <w:t xml:space="preserve"> for everyone which is perfect for people who struggles to do any exercise because with other forms of exercise, they would think how tired and exhausted they are, but with exergames, their mind will be occupied in the game and how much fun they are having. Exergames can help you burn as many calories (or more) as brisk walking and can be beneficial to people who have been diagnosed with type 2 diabetes or obesity. These games also allow interaction between other players where you can play together with you family or friends which further helps motivate the person. </w:t>
+      </w:r>
+    </w:p>
+    <w:p>
+      <w:pPr>
+        <w:pStyle w:val="Heading3"/>
+      </w:pPr>
+      <w:bookmarkStart w:id="64" w:name="_Toc70530663"/>
+      <w:r>
+        <w:t>Exergames</w:t>
+      </w:r>
+      <w:bookmarkEnd w:id="64"/>
+    </w:p>
+    <w:p>
+      <w:pPr>
+        <w:pStyle w:val="western"/>
+        <w:spacing w:before="58" w:beforeAutospacing="0" w:after="0" w:afterAutospacing="0" w:line="480" w:lineRule="auto"/>
         <w:rPr>
           <w:rFonts w:ascii="Verdana" w:hAnsi="Verdana"/>
           <w:color w:val="000000" w:themeColor="text1"/>
           <w:sz w:val="20"/>
           <w:szCs w:val="18"/>
         </w:rPr>
-        <w:t>do not</w:t>
-      </w:r>
+      </w:pPr>
       <w:r>
         <w:rPr>
           <w:rFonts w:ascii="Verdana" w:hAnsi="Verdana"/>
@@ -6831,7 +7117,7 @@
           <w:sz w:val="20"/>
           <w:szCs w:val="18"/>
         </w:rPr>
-        <w:t xml:space="preserve"> to do any form of physical activity, to exercise. The engaging nature of the game makes it </w:t>
+        <w:t xml:space="preserve">Dance Dance Revolution (DDR) is a very popular and one of the best examples of exergames. It is a perfect alternative to outdoor physical activities such as running, cycling, and swimming. DDR is available on the console and can be played using a dance pad/mat. It also has a workout mode where the user can choose from workout time or calorie burn mode. Workout time allows you to have a session which can last up to two and a half hours. There are different difficulty modes the user can choose from, beginner mode, intermediate, and advanced. The calorie burn mode allows the user to pick the number of calories they would like to burn during that session. It’s recommended to select somewhere in between 300-750 calories. During each stage in the game, it will display how many calories the user has burned (or the session time remaining) and will also display the equivalent of how much you have run. Wii Sports in another great example of exergame which was produced by Nintendo for their console, Nintendo Wii. It included five different games, tennis, golf, bowling, </w:t>
       </w:r>
       <w:r>
         <w:rPr>
@@ -6840,39 +7126,107 @@
           <w:sz w:val="20"/>
           <w:szCs w:val="18"/>
         </w:rPr>
-        <w:t>enjoyable</w:t>
-      </w:r>
-      <w:r>
+        <w:lastRenderedPageBreak/>
+        <w:t xml:space="preserve">boxing, and baseball, which can be played using a wireless, handheld controller which detects the players movement and mimics them. For example, for the baseball game, the user will need to swing their control and time it correctly to produce the swing of the bat on the screen. Although Wii Sports will not help players burn as many calories as playing an actual sport, it can help them keep fit. </w:t>
+      </w:r>
+    </w:p>
+    <w:p>
+      <w:pPr>
+        <w:pStyle w:val="Heading3"/>
+      </w:pPr>
+      <w:bookmarkStart w:id="65" w:name="_Toc70530664"/>
+      <w:r>
+        <w:t>Wearable Technology</w:t>
+      </w:r>
+      <w:bookmarkEnd w:id="65"/>
+      <w:r>
+        <w:t xml:space="preserve"> </w:t>
+      </w:r>
+    </w:p>
+    <w:p>
+      <w:pPr>
+        <w:rPr>
+          <w:color w:val="000000" w:themeColor="text1"/>
+          <w:szCs w:val="18"/>
+        </w:rPr>
+      </w:pPr>
+      <w:r>
+        <w:rPr>
+          <w:color w:val="000000" w:themeColor="text1"/>
+          <w:szCs w:val="18"/>
+        </w:rPr>
+        <w:t xml:space="preserve">Wearable technology has also started to become a trend which helps promote exercise, i.e. smart watches. It has many features such as pedometers, which counts and monitors the number of steps you have taken throughout the day during activities such as walking or running etc; accelerometers, which records the body’s acceleration per minute and provide a detailed report on the frequency; heart rate monitors which are used to monitor the exercise intensity which can be very useful for people in cardiac rehabilitation programs or athletes. Wearable technology such as smart watches provide different features depending on their manufacturer. Examples of smart watches which promote exercise include Honor Band 4, Xiaomi Mi Band 3, Germin Viviosmart 4, Fitbit Charged 3 and </w:t>
+      </w:r>
+      <w:r>
+        <w:rPr>
+          <w:color w:val="000000" w:themeColor="text1"/>
+          <w:szCs w:val="18"/>
+        </w:rPr>
+        <w:t>Polar Vantage M and Polar Vantage V</w:t>
+      </w:r>
+      <w:r>
+        <w:rPr>
+          <w:color w:val="000000" w:themeColor="text1"/>
+          <w:szCs w:val="18"/>
+        </w:rPr>
+        <w:t xml:space="preserve">. Honor Band 4 and Xiaomi Mi Band 3 both provide basic fitness features such as monitoring your step count, distance travelled, floor climbed and calories. Some versions of the watches also include built in heart rate monitors which help monitor whether you’re within fat burning zone or not. They also have built-in GPS, or like most watches, have the ability to get GPS data from the phone. Motivational reminders where it will vibrate to remind you to start moving, also has the features to set up goals (e.g. step count). For people who have unhealthy sleeping habits, there is a sleep tracker which will help you monitor whether you are getting enough sleep. </w:t>
+      </w:r>
+      <w:r>
+        <w:rPr>
+          <w:color w:val="000000" w:themeColor="text1"/>
+          <w:szCs w:val="18"/>
+        </w:rPr>
+        <w:t>Vantage M and Polar Vantage V</w:t>
+      </w:r>
+      <w:r>
+        <w:rPr>
+          <w:color w:val="000000" w:themeColor="text1"/>
+          <w:szCs w:val="18"/>
+        </w:rPr>
+        <w:t xml:space="preserve"> are more advanced therefore include extra features compared to other smart watches. These </w:t>
+      </w:r>
+      <w:r>
+        <w:rPr>
+          <w:color w:val="000000" w:themeColor="text1"/>
+          <w:szCs w:val="18"/>
+        </w:rPr>
+        <w:lastRenderedPageBreak/>
+        <w:t>watches include a barometer and recovery measurements to ensure you are not overtraining (or if the training isn’t intense enough) by monitoring the intensity, volume and frequency of the training. Provides you with a more in-depth running data to help you develop and balanced and steady running style by giving you information on ground contact time, balance, stride length, cadence and vertical ratio. Also provides an analysis on training load and how challenging a session is compared to other workouts. Comes with jump and orthostatic tests where it tests the strength of your leg muscles and display how your heart rate training.</w:t>
+      </w:r>
+    </w:p>
+    <w:p>
+      <w:pPr>
+        <w:pStyle w:val="Heading3"/>
+      </w:pPr>
+      <w:bookmarkStart w:id="66" w:name="_Toc70530665"/>
+      <w:r>
+        <w:t>Active Notts</w:t>
+      </w:r>
+      <w:r>
+        <w:t xml:space="preserve"> (Website)</w:t>
+      </w:r>
+      <w:bookmarkEnd w:id="66"/>
+    </w:p>
+    <w:p>
+      <w:pPr>
+        <w:pStyle w:val="western"/>
+        <w:spacing w:before="58" w:beforeAutospacing="0" w:after="0" w:afterAutospacing="0" w:line="480" w:lineRule="auto"/>
         <w:rPr>
           <w:rFonts w:ascii="Verdana" w:hAnsi="Verdana"/>
           <w:color w:val="000000" w:themeColor="text1"/>
           <w:sz w:val="20"/>
           <w:szCs w:val="18"/>
         </w:rPr>
-        <w:t xml:space="preserve"> for everyone which is perfect for people who struggles to do any exercise because with other forms of exercise, they would think how tired and exhausted they are, but with exergames, their mind will be occupied in the game and how much fun they are having. Exergames can help you burn as many calories (or more) as brisk walking and can be beneficial to people who have been diagnosed with type 2 diabetes or obesity. These games also allow interaction between other players where you can play together with you family or friends which further helps motivate the person. </w:t>
-      </w:r>
-    </w:p>
-    <w:p>
-      <w:pPr>
-        <w:pStyle w:val="Heading3"/>
-      </w:pPr>
-      <w:bookmarkStart w:id="64" w:name="_Toc70530663"/>
-      <w:r>
-        <w:t>Exergames</w:t>
-      </w:r>
-      <w:bookmarkEnd w:id="64"/>
-    </w:p>
-    <w:p>
-      <w:pPr>
-        <w:pStyle w:val="western"/>
-        <w:spacing w:before="58" w:beforeAutospacing="0" w:after="0" w:afterAutospacing="0" w:line="480" w:lineRule="auto"/>
+      </w:pPr>
+      <w:r>
         <w:rPr>
           <w:rFonts w:ascii="Verdana" w:hAnsi="Verdana"/>
           <w:color w:val="000000" w:themeColor="text1"/>
           <w:sz w:val="20"/>
           <w:szCs w:val="18"/>
         </w:rPr>
-      </w:pPr>
+        <w:t>There</w:t>
+      </w:r>
       <w:r>
         <w:rPr>
           <w:rFonts w:ascii="Verdana" w:hAnsi="Verdana"/>
@@ -6880,9 +7234,8 @@
           <w:sz w:val="20"/>
           <w:szCs w:val="18"/>
         </w:rPr>
-        <w:t xml:space="preserve">Dance </w:t>
-      </w:r>
-      <w:proofErr w:type="spellStart"/>
+        <w:t xml:space="preserve"> are a lot of solutions available online and on mobile which promote exercise and a healthier lifestyle. For example, ‘active notts’ is a website which contains information on every sport/physical activity to help people with their health issues. It allows the user to search for the sport by typing the name of the sport in the search bar, alternatively, they can search for sports which can help them with their certain health conditions. For example, they can type ‘Mental health’ in the search bar and the website will display every sport which can be useful for people with mental health. When the user clicks on the sport, the website displays an overview of the chosen sport which can be very useful for people who are not familiar with the sport. It also displays benefits of the chosen sport, costs which the user may need to take into consideration (e.g. equipment, kit etc), how to get involved/started, equipment the user will need and interesting facts about the sport. At the bottom of the page, users can search for opportunities available in their area (or within their chosen radius) where the website will display all the clubs/facilities available for the sport. The user can filter the search result by date, gender, skill level, age range, family friendly, disability etc. When the user clicks on the club/facility, the website will then display brief description of the club, contact details, and the location. The </w:t>
+      </w:r>
       <w:r>
         <w:rPr>
           <w:rFonts w:ascii="Verdana" w:hAnsi="Verdana"/>
@@ -6890,19 +7243,31 @@
           <w:sz w:val="20"/>
           <w:szCs w:val="18"/>
         </w:rPr>
-        <w:t>Dance</w:t>
-      </w:r>
-      <w:proofErr w:type="spellEnd"/>
-      <w:r>
+        <w:lastRenderedPageBreak/>
+        <w:t xml:space="preserve">website doesn’t just contain information about all type of sports but physical activities as well. It displays a variety of activities from chair-based exercises, Walking, Gardening, Yoga to CrossFit, Dance and Qigong etc. When the user clicks on activities, they process and options they are given are the same as when they click on a sport, as they can search for opportunities, filter them etc. This website is great for anyone who wants to get started playing a support but has no prior knowledge on it. </w:t>
+      </w:r>
+    </w:p>
+    <w:p>
+      <w:pPr>
+        <w:pStyle w:val="Heading3"/>
+      </w:pPr>
+      <w:bookmarkStart w:id="67" w:name="_Toc70530666"/>
+      <w:r>
+        <w:t>Smartphone Applications</w:t>
+      </w:r>
+      <w:bookmarkEnd w:id="67"/>
+    </w:p>
+    <w:p>
+      <w:pPr>
+        <w:pStyle w:val="western"/>
+        <w:spacing w:before="58" w:after="0" w:line="480" w:lineRule="auto"/>
         <w:rPr>
           <w:rFonts w:ascii="Verdana" w:hAnsi="Verdana"/>
           <w:color w:val="000000" w:themeColor="text1"/>
           <w:sz w:val="20"/>
           <w:szCs w:val="18"/>
         </w:rPr>
-        <w:t xml:space="preserve"> Revolution (DDR) is a very popular and one of the best examples of exergames. It is a perfect alternative to outdoor physical activities such as running, cycling, and swimming. DDR is available on the console and can be played using a dance pad/mat. It also has a workout mode where the user can choose </w:t>
-      </w:r>
-      <w:proofErr w:type="spellStart"/>
+      </w:pPr>
       <w:r>
         <w:rPr>
           <w:rFonts w:ascii="Verdana" w:hAnsi="Verdana"/>
@@ -6910,9 +7275,8 @@
           <w:sz w:val="20"/>
           <w:szCs w:val="18"/>
         </w:rPr>
-        <w:t>from</w:t>
-      </w:r>
-      <w:proofErr w:type="spellEnd"/>
+        <w:t>Mobile applications play the biggest role in revolutionizing exercise, because m</w:t>
+      </w:r>
       <w:r>
         <w:rPr>
           <w:rFonts w:ascii="Verdana" w:hAnsi="Verdana"/>
@@ -6920,9 +7284,8 @@
           <w:sz w:val="20"/>
           <w:szCs w:val="18"/>
         </w:rPr>
-        <w:t xml:space="preserve"> workout time or calorie burn mode. Workout time allows you to have a session which can last up to two and a half hours. There are different difficulty modes the user can choose </w:t>
-      </w:r>
-      <w:proofErr w:type="spellStart"/>
+        <w:t>obile phone</w:t>
+      </w:r>
       <w:r>
         <w:rPr>
           <w:rFonts w:ascii="Verdana" w:hAnsi="Verdana"/>
@@ -6930,9 +7293,8 @@
           <w:sz w:val="20"/>
           <w:szCs w:val="18"/>
         </w:rPr>
-        <w:t>from</w:t>
-      </w:r>
-      <w:proofErr w:type="spellEnd"/>
+        <w:t>s</w:t>
+      </w:r>
       <w:r>
         <w:rPr>
           <w:rFonts w:ascii="Verdana" w:hAnsi="Verdana"/>
@@ -6940,7 +7302,7 @@
           <w:sz w:val="20"/>
           <w:szCs w:val="18"/>
         </w:rPr>
-        <w:t xml:space="preserve">, beginner mode, intermediate, and advanced. The calorie burn mode allows the user to pick the number of calories they would like to burn during that session. It’s recommended to select somewhere in between 300-750 calories. During each stage in the game, it will display how many calories the user has burned (or the session time remaining) and will also display the equivalent of how much you have run. Wii Sports in another great example of exergame which was produced by Nintendo for their console, Nintendo Wii. It included five different games, tennis, golf, bowling, boxing, and baseball, which can be played using a wireless, handheld controller </w:t>
+        <w:t xml:space="preserve"> are the most commonly used and easily accessible piece of technology available</w:t>
       </w:r>
       <w:r>
         <w:rPr>
@@ -6949,178 +7311,17 @@
           <w:sz w:val="20"/>
           <w:szCs w:val="18"/>
         </w:rPr>
-        <w:lastRenderedPageBreak/>
-        <w:t xml:space="preserve">which detects the players movement and mimics them. For example, for the baseball game, the user will need to swing their control and time it correctly to produce the swing of the bat on the screen. Although Wii Sports will not help players burn as many calories as playing an actual sport, it can help them keep fit. </w:t>
-      </w:r>
-    </w:p>
-    <w:p>
-      <w:pPr>
-        <w:pStyle w:val="Heading3"/>
-      </w:pPr>
-      <w:bookmarkStart w:id="65" w:name="_Toc70530664"/>
-      <w:r>
-        <w:t>Wearable Technology</w:t>
-      </w:r>
-      <w:bookmarkEnd w:id="65"/>
-      <w:r>
-        <w:t xml:space="preserve"> </w:t>
-      </w:r>
-    </w:p>
-    <w:p>
-      <w:pPr>
-        <w:rPr>
-          <w:color w:val="000000" w:themeColor="text1"/>
-          <w:szCs w:val="18"/>
-        </w:rPr>
-      </w:pPr>
-      <w:r>
-        <w:rPr>
-          <w:color w:val="000000" w:themeColor="text1"/>
-          <w:szCs w:val="18"/>
-        </w:rPr>
-        <w:t xml:space="preserve">Wearable technology has also started to become a trend which helps promote exercise, i.e. smart watches. It has many features such as pedometers, which counts and monitors the number of steps you have taken throughout the day during activities such as walking or running etc; accelerometers, which records the body’s acceleration per minute and provide a detailed report on the frequency; heart rate monitors which are used to monitor the exercise intensity which can be very useful for people in cardiac rehabilitation programs or athletes. Wearable technology such as smart watches provide different features depending on their manufacturer. Examples of smart watches which promote exercise include </w:t>
-      </w:r>
-      <w:proofErr w:type="spellStart"/>
-      <w:r>
-        <w:rPr>
-          <w:color w:val="000000" w:themeColor="text1"/>
-          <w:szCs w:val="18"/>
-        </w:rPr>
-        <w:t>Honor</w:t>
-      </w:r>
-      <w:proofErr w:type="spellEnd"/>
-      <w:r>
-        <w:rPr>
-          <w:color w:val="000000" w:themeColor="text1"/>
-          <w:szCs w:val="18"/>
-        </w:rPr>
-        <w:t xml:space="preserve"> Band 4, Xiaomi Mi Band 3, </w:t>
-      </w:r>
-      <w:proofErr w:type="spellStart"/>
-      <w:r>
-        <w:rPr>
-          <w:color w:val="000000" w:themeColor="text1"/>
-          <w:szCs w:val="18"/>
-        </w:rPr>
-        <w:t>Germin</w:t>
-      </w:r>
-      <w:proofErr w:type="spellEnd"/>
-      <w:r>
-        <w:rPr>
-          <w:color w:val="000000" w:themeColor="text1"/>
-          <w:szCs w:val="18"/>
-        </w:rPr>
-        <w:t xml:space="preserve"> </w:t>
-      </w:r>
-      <w:proofErr w:type="spellStart"/>
-      <w:r>
-        <w:rPr>
-          <w:color w:val="000000" w:themeColor="text1"/>
-          <w:szCs w:val="18"/>
-        </w:rPr>
-        <w:t>Viviosmart</w:t>
-      </w:r>
-      <w:proofErr w:type="spellEnd"/>
-      <w:r>
-        <w:rPr>
-          <w:color w:val="000000" w:themeColor="text1"/>
-          <w:szCs w:val="18"/>
-        </w:rPr>
-        <w:t xml:space="preserve"> 4, Fitbit Charged 3 and </w:t>
-      </w:r>
-      <w:r>
-        <w:rPr>
-          <w:color w:val="000000" w:themeColor="text1"/>
-          <w:szCs w:val="18"/>
-        </w:rPr>
-        <w:t>Polar Vantage M and Polar Vantage V</w:t>
-      </w:r>
-      <w:r>
-        <w:rPr>
-          <w:color w:val="000000" w:themeColor="text1"/>
-          <w:szCs w:val="18"/>
-        </w:rPr>
-        <w:t xml:space="preserve">. </w:t>
-      </w:r>
-      <w:proofErr w:type="spellStart"/>
-      <w:r>
-        <w:rPr>
-          <w:color w:val="000000" w:themeColor="text1"/>
-          <w:szCs w:val="18"/>
-        </w:rPr>
-        <w:t>Honor</w:t>
-      </w:r>
-      <w:proofErr w:type="spellEnd"/>
-      <w:r>
-        <w:rPr>
-          <w:color w:val="000000" w:themeColor="text1"/>
-          <w:szCs w:val="18"/>
-        </w:rPr>
-        <w:t xml:space="preserve"> Band 4 and Xiaomi Mi Band 3 both provide basic fitness features such as monitoring your step count, distance travelled, floor climbed and calories. Some versions of the watches also include built in heart rate monitors which help monitor whether you’re within fat burning zone or not. They also have built-in GPS, or like most watches, have the ability to get GPS data </w:t>
-      </w:r>
-      <w:proofErr w:type="spellStart"/>
-      <w:r>
-        <w:rPr>
-          <w:color w:val="000000" w:themeColor="text1"/>
-          <w:szCs w:val="18"/>
-        </w:rPr>
-        <w:t>from</w:t>
-      </w:r>
-      <w:proofErr w:type="spellEnd"/>
-      <w:r>
-        <w:rPr>
-          <w:color w:val="000000" w:themeColor="text1"/>
-          <w:szCs w:val="18"/>
-        </w:rPr>
-        <w:t xml:space="preserve"> the phone. Motivational reminders where it will vibrate to remind you to start moving, also has the features to set up goals (e.g. step count). For people who have unhealthy sleeping habits, there is a sleep tracker which will help you monitor whether you are getting enough sleep. </w:t>
-      </w:r>
-      <w:r>
-        <w:rPr>
-          <w:color w:val="000000" w:themeColor="text1"/>
-          <w:szCs w:val="18"/>
-        </w:rPr>
-        <w:t>Vantage M and Polar Vantage V</w:t>
-      </w:r>
-      <w:r>
-        <w:rPr>
-          <w:color w:val="000000" w:themeColor="text1"/>
-          <w:szCs w:val="18"/>
-        </w:rPr>
-        <w:t xml:space="preserve"> are more advanced therefore include extra features compared to other smart watches. These watches include a barometer and recovery measurements to ensure you are not </w:t>
-      </w:r>
-      <w:r>
-        <w:rPr>
-          <w:color w:val="000000" w:themeColor="text1"/>
-          <w:szCs w:val="18"/>
-        </w:rPr>
-        <w:lastRenderedPageBreak/>
-        <w:t>overtraining (or if the training isn’t intense enough) by monitoring the intensity, volume and frequency of the training. Provides you with a more in-depth running data to help you develop and balanced and steady running style by giving you information on ground contact time, balance, stride length, cadence and vertical ratio. Also provides an analysis on training load and how challenging a session is compared to other workouts. Comes with jump and orthostatic tests where it tests the strength of your leg muscles and display how your heart rate training.</w:t>
-      </w:r>
-    </w:p>
-    <w:p>
-      <w:pPr>
-        <w:pStyle w:val="Heading3"/>
-      </w:pPr>
-      <w:bookmarkStart w:id="66" w:name="_Toc70530665"/>
-      <w:r>
-        <w:t>Active Notts</w:t>
-      </w:r>
-      <w:r>
-        <w:t xml:space="preserve"> (Website)</w:t>
-      </w:r>
-      <w:bookmarkEnd w:id="66"/>
-    </w:p>
-    <w:p>
-      <w:pPr>
-        <w:pStyle w:val="western"/>
-        <w:spacing w:before="58" w:beforeAutospacing="0" w:after="0" w:afterAutospacing="0" w:line="480" w:lineRule="auto"/>
+        <w:t xml:space="preserve">, thus gives exposure to a large audience which can be influenced. According to </w:t>
+      </w:r>
+      <w:r>
         <w:rPr>
           <w:rFonts w:ascii="Verdana" w:hAnsi="Verdana"/>
           <w:color w:val="000000" w:themeColor="text1"/>
           <w:sz w:val="20"/>
           <w:szCs w:val="18"/>
         </w:rPr>
-      </w:pPr>
+        <w:t>Lauren Pufpaf</w:t>
+      </w:r>
       <w:r>
         <w:rPr>
           <w:rFonts w:ascii="Verdana" w:hAnsi="Verdana"/>
@@ -7128,7 +7329,7 @@
           <w:sz w:val="20"/>
           <w:szCs w:val="18"/>
         </w:rPr>
-        <w:t>There</w:t>
+        <w:t xml:space="preserve"> (2019), since the launch of iPhone in 2007, fitness apps have grown and there were “</w:t>
       </w:r>
       <w:r>
         <w:rPr>
@@ -7137,9 +7338,8 @@
           <w:sz w:val="20"/>
           <w:szCs w:val="18"/>
         </w:rPr>
-        <w:t xml:space="preserve"> are a lot of solutions available online and on mobile which promote exercise and a healthier lifestyle. For example, ‘active </w:t>
-      </w:r>
-      <w:proofErr w:type="spellStart"/>
+        <w:t>nearly 320,000 health and fitness apps in the app stores in 2018</w:t>
+      </w:r>
       <w:r>
         <w:rPr>
           <w:rFonts w:ascii="Verdana" w:hAnsi="Verdana"/>
@@ -7147,18 +7347,43 @@
           <w:sz w:val="20"/>
           <w:szCs w:val="18"/>
         </w:rPr>
-        <w:t>notts</w:t>
-      </w:r>
-      <w:proofErr w:type="spellEnd"/>
-      <w:r>
+        <w:t xml:space="preserve">”. There are all types of fitness application available for free which offer similar features (and more) to smart watches and other fitness technology available. There are apps which allow you to track and monitor your sleep, plan your workout sessions, provide analysis on progress, track your calories intake, audio-based workouts and much more. Majority of these apps are free of charge, allowing anyone interested to take part, for example, there are apps which create daily/weekly workout plans for you and act as your fitness instructor. These applications are very beneficial to those that cannot go to gym because of their financial situation or those who don’t have such facilities locally.  </w:t>
+      </w:r>
+    </w:p>
+    <w:p>
+      <w:pPr>
+        <w:pStyle w:val="Heading4"/>
+      </w:pPr>
+      <w:r>
+        <w:lastRenderedPageBreak/>
+        <w:t>Find a Player</w:t>
+      </w:r>
+    </w:p>
+    <w:p>
+      <w:r>
+        <w:t>‘Find a Player’ is a mobile application designed to help encourage people who are not part of sport clubs to get involved by helping them find new clubs they can join for those interested in playing weekly at a competitive level. However, for players interesting in playing in their spare time as a hobby, ‘Find a Player’ allows the user to find local players for their team (i.e. 5-a-side football match or any sport) if they are short on numbers, and vice versa, they can join a team for a quick game of their chosen sport. The user can approve or decline applicants by viewing their application. This is possible as users can create their own profile where they include brief information about themselves; this also allows others to add the user as their friends and vice versa. ‘Find a Player’ also lets the players to rate one another which allows other users to determine someone’s skill level. This makes is easier for users to review applicants. This application isn’t targeted towards individual players, but towards organisers and clubs too as it allows them to register their clubs or advertise sport events and recruit players or teams. ‘Find a player’ also has a message feature where the user can talk to a player individually or create a group chat. This application is available on Android as well as IOS devices. This is great for people who don’t have a lot of free time but wish to play sport as a hobby and not regularly. So they can join someone else’s team or make one whenever they wish to play which will be great way to get friends and families involved.</w:t>
+      </w:r>
+    </w:p>
+    <w:p>
+      <w:pPr>
+        <w:pStyle w:val="Heading4"/>
+      </w:pPr>
+      <w:r>
+        <w:lastRenderedPageBreak/>
+        <w:t>Playwaze</w:t>
+      </w:r>
+    </w:p>
+    <w:p>
+      <w:pPr>
+        <w:pStyle w:val="western"/>
+        <w:spacing w:before="58" w:beforeAutospacing="0" w:after="0" w:afterAutospacing="0" w:line="480" w:lineRule="auto"/>
         <w:rPr>
           <w:rFonts w:ascii="Verdana" w:hAnsi="Verdana"/>
           <w:color w:val="000000" w:themeColor="text1"/>
           <w:sz w:val="20"/>
           <w:szCs w:val="18"/>
         </w:rPr>
-        <w:t xml:space="preserve">’ is a website which contains information on every sport/physical activity to help people with their health issues. It allows the user to search for the sport by typing the name of the sport in the search bar, alternatively, they can search for sports which can help them with their certain health conditions. For example, they can type ‘Mental health’ in the search bar and the website will display every sport which can be useful for people with mental health. When the user clicks on the sport, the website displays an overview of the chosen sport which can be very useful for people who are not familiar with the sport. It also displays benefits of the chosen sport, costs which the user may need to take into consideration (e.g. equipment, kit etc), how to get involved/started, equipment the user will need and interesting facts about the sport. At the bottom of the page, users can search for opportunities available in their area (or within their chosen radius) where the website will display all the clubs/facilities available for the sport. The user can filter the search result by date, gender, skill level, age range, family friendly, disability etc. When the user clicks on the club/facility, the website will then display brief description of the club, contact details, and the location. The website doesn’t just contain information about all type of sports but physical </w:t>
-      </w:r>
+      </w:pPr>
       <w:r>
         <w:rPr>
           <w:rFonts w:ascii="Verdana" w:hAnsi="Verdana"/>
@@ -7166,51 +7391,75 @@
           <w:sz w:val="20"/>
           <w:szCs w:val="18"/>
         </w:rPr>
+        <w:t xml:space="preserve">Playwaze is a great app for encouraging people to get involved in a sport. It allows organisations to provide opportunities, setup and manage local, regional and/or national tournaments. Sport team owners can also create an account and register their team so they can manage their team and have a means to communicate with all the players, collect payments online, create sessions and competitions. There is also a feature which provides you with analysis and a report on participation data. Users can see the progress their players are making through their coaching. Organise fixtures between other teams or arrange quick matches. The users can also share video clips, photos or any other information on the news section. The users can also manage their teams and competitions using their website, so they don’t necessarily need to do everything on the application. This application is great for universities and schools to help promote sports to the youth. </w:t>
+      </w:r>
+    </w:p>
+    <w:p>
+      <w:pPr>
+        <w:pStyle w:val="Heading4"/>
+        <w:rPr>
+          <w:color w:val="000000" w:themeColor="text1"/>
+          <w:szCs w:val="18"/>
+        </w:rPr>
+      </w:pPr>
+      <w:r>
         <w:lastRenderedPageBreak/>
-        <w:t xml:space="preserve">activities as well. It displays a variety of activities </w:t>
-      </w:r>
-      <w:proofErr w:type="spellStart"/>
-      <w:r>
+        <w:t>MyFitnessPal</w:t>
+      </w:r>
+    </w:p>
+    <w:p>
+      <w:pPr>
+        <w:pStyle w:val="western"/>
+        <w:spacing w:before="58" w:beforeAutospacing="0" w:after="0" w:afterAutospacing="0" w:line="480" w:lineRule="auto"/>
         <w:rPr>
           <w:rFonts w:ascii="Verdana" w:hAnsi="Verdana"/>
           <w:color w:val="000000" w:themeColor="text1"/>
           <w:sz w:val="20"/>
           <w:szCs w:val="18"/>
         </w:rPr>
-        <w:t>from</w:t>
-      </w:r>
-      <w:proofErr w:type="spellEnd"/>
-      <w:r>
+      </w:pPr>
+      <w:r>
+        <w:rPr>
+          <w:rFonts w:ascii="Verdana" w:hAnsi="Verdana"/>
+          <w:sz w:val="20"/>
+          <w:szCs w:val="20"/>
+        </w:rPr>
+        <w:t xml:space="preserve">MyFitnessPal is one of the best motivational mobile applications which monitors diet and exercise. The app is mainly used for people who wish to gain or lose weight as it logs everything you eat and drink every day (from their food database). To make sure the feedback and advice it gives the user is accurate as possible, it will ask for the user’s information such as height, weight, and their age which it will use to understand if the user is overweight, underweight and what type of recommendations are needed for the user to get to their desired weight. The application has a unique feature where after you have finished logging food on the app, it will tell you what your weight will be like by a certain date (e.g., in 1 months or 6 months’ time) if the users food intake everyday (until that specific date) was the same. This helps motivate the user as they can visualise and see the end result before reaching it, so it gives them that extra push to stay motivated and focused to reach their goal. However, if you skip were to not focus on your calories intake and had way less or way more than you should, then it will display an error message saying it would be dangerous if the user’s food intake everyday was like today. MyFitnessPal also lets you add in your custom recipes which will give the app the most accurate representation of your calories intake; users can keep their recipes as private or add to the public database. MyFitnessPal offers more premium features for users but will need to pay to gain access to them. One of the premium features is that the users will start getting videos with short workout summaries which contain inspirational interviews. There is also a community for the users where they can talk to fellow users, share success stories, talk about different recipes and experiences. </w:t>
+      </w:r>
+    </w:p>
+    <w:p>
+      <w:pPr>
+        <w:pStyle w:val="Heading4"/>
+        <w:rPr>
+          <w:color w:val="000000" w:themeColor="text1"/>
+          <w:szCs w:val="18"/>
+        </w:rPr>
+      </w:pPr>
+      <w:r>
+        <w:lastRenderedPageBreak/>
+        <w:t>Endomondo</w:t>
+      </w:r>
+    </w:p>
+    <w:p>
+      <w:pPr>
+        <w:pStyle w:val="western"/>
+        <w:spacing w:before="58" w:beforeAutospacing="0" w:after="0" w:afterAutospacing="0" w:line="480" w:lineRule="auto"/>
         <w:rPr>
           <w:rFonts w:ascii="Verdana" w:hAnsi="Verdana"/>
           <w:color w:val="000000" w:themeColor="text1"/>
           <w:sz w:val="20"/>
           <w:szCs w:val="18"/>
         </w:rPr>
-        <w:t xml:space="preserve"> chair-based exercises, Walking, Gardening, Yoga to CrossFit, Dance and Qigong etc. When the user clicks on activities, they process and options they are given are the same as when they click on a sport, as they can search for opportunities, filter them etc. This website is great for anyone who wants to get started playing a support but has no prior knowledge on it. </w:t>
-      </w:r>
-    </w:p>
-    <w:p>
-      <w:pPr>
-        <w:pStyle w:val="Heading3"/>
-      </w:pPr>
-      <w:bookmarkStart w:id="67" w:name="_Toc70530666"/>
-      <w:r>
-        <w:t>Smartphone Applications</w:t>
-      </w:r>
-      <w:bookmarkEnd w:id="67"/>
-    </w:p>
-    <w:p>
-      <w:pPr>
-        <w:pStyle w:val="western"/>
-        <w:spacing w:before="58" w:after="0" w:line="480" w:lineRule="auto"/>
+      </w:pPr>
+      <w:r>
         <w:rPr>
           <w:rFonts w:ascii="Verdana" w:hAnsi="Verdana"/>
           <w:color w:val="000000" w:themeColor="text1"/>
           <w:sz w:val="20"/>
           <w:szCs w:val="18"/>
         </w:rPr>
-      </w:pPr>
+        <w:t xml:space="preserve">Endomondo is a motivational mobile application which aim to “motivate people to get and stay active”. It is designed to track workouts, provides users audio </w:t>
+      </w:r>
       <w:r>
         <w:rPr>
           <w:rFonts w:ascii="Verdana" w:hAnsi="Verdana"/>
@@ -7218,7 +7467,7 @@
           <w:sz w:val="20"/>
           <w:szCs w:val="18"/>
         </w:rPr>
-        <w:t>Mobile applications play the biggest role in revolutionizing exercise, because m</w:t>
+        <w:t>feedback,</w:t>
       </w:r>
       <w:r>
         <w:rPr>
@@ -7227,7 +7476,7 @@
           <w:sz w:val="20"/>
           <w:szCs w:val="18"/>
         </w:rPr>
-        <w:t>obile phone</w:t>
+        <w:t xml:space="preserve"> and offers guidance on how to reach their goal. </w:t>
       </w:r>
       <w:r>
         <w:rPr>
@@ -7236,7 +7485,7 @@
           <w:sz w:val="20"/>
           <w:szCs w:val="18"/>
         </w:rPr>
-        <w:t>s</w:t>
+        <w:t>It is</w:t>
       </w:r>
       <w:r>
         <w:rPr>
@@ -7245,7 +7494,7 @@
           <w:sz w:val="20"/>
           <w:szCs w:val="18"/>
         </w:rPr>
-        <w:t xml:space="preserve"> are the most commonly used and easily accessible piece of technology available</w:t>
+        <w:t xml:space="preserve"> a personal training app which also syncs with their website where the users can view their training log and analyse their fitness activity. Endomondo helps make fitness plan for the user and sets targets for them to chase no matter what type of exercise you chose, whether its Running, Cycling, Football or Golfing. Once the user has set targets for their exercise, the app will give real-time audio feedback on how well the user is doing, which gives them that motivational push. The application allows users to compete against themselves and most importantly against their friends and relatives as </w:t>
       </w:r>
       <w:r>
         <w:rPr>
@@ -7254,7 +7503,7 @@
           <w:sz w:val="20"/>
           <w:szCs w:val="18"/>
         </w:rPr>
-        <w:t xml:space="preserve">, thus gives exposure to a large audience which can be influenced. According to </w:t>
+        <w:t>Endomondo</w:t>
       </w:r>
       <w:r>
         <w:rPr>
@@ -7263,28 +7512,69 @@
           <w:sz w:val="20"/>
           <w:szCs w:val="18"/>
         </w:rPr>
-        <w:t xml:space="preserve">Lauren </w:t>
-      </w:r>
-      <w:proofErr w:type="spellStart"/>
-      <w:r>
+        <w:t xml:space="preserve"> allows users to share their activity with other users. Users can view their friend’s activity, send messages to help motivate them or send them challenges to do. Endomondo keeps record of user’s activity and provides them information in the form of graphs and stats which allows them to see how much calories they have burned, how many miles they have logged and how quickly they are improving. Endomondo is free to use, however, it also has a premium version which gives the user access to more features such as personal training plans tailored to the user’s goal and fitness level. Endomondo access the user’s fitness level by making them do a small test first which help the app to see how fit the user is, which makes it easier to recommend fitness plans and set goals. </w:t>
+      </w:r>
+    </w:p>
+    <w:p>
+      <w:pPr>
+        <w:pStyle w:val="Heading4"/>
+        <w:rPr>
+          <w:color w:val="000000" w:themeColor="text1"/>
+          <w:szCs w:val="18"/>
+        </w:rPr>
+      </w:pPr>
+      <w:r>
+        <w:lastRenderedPageBreak/>
+        <w:t>FitPlan</w:t>
+      </w:r>
+    </w:p>
+    <w:p>
+      <w:pPr>
+        <w:pStyle w:val="western"/>
+        <w:spacing w:before="58" w:beforeAutospacing="0" w:after="0" w:afterAutospacing="0" w:line="480" w:lineRule="auto"/>
         <w:rPr>
           <w:rFonts w:ascii="Verdana" w:hAnsi="Verdana"/>
           <w:color w:val="000000" w:themeColor="text1"/>
           <w:sz w:val="20"/>
           <w:szCs w:val="18"/>
         </w:rPr>
-        <w:t>Pufpaf</w:t>
-      </w:r>
-      <w:proofErr w:type="spellEnd"/>
-      <w:r>
+      </w:pPr>
+      <w:r>
+        <w:rPr>
+          <w:rFonts w:ascii="Verdana" w:hAnsi="Verdana"/>
+          <w:sz w:val="20"/>
+          <w:szCs w:val="20"/>
+        </w:rPr>
+        <w:t xml:space="preserve">Fitplan is one of the best personal training mobile application available with 1.4m users worldwide. Fitplan offers fitness plans made by professional, well-known personal trainers for their users, whether they wish to train at home, or at the gym. The users are given step-by-step instructions as they follow, they daily workouts with videos; there are also tools for the users to track their weight, reps and time. There is a section called “Feed” where there is exclusive motivational content, such as other users’ motivational success stories, fitness and nutrition tips. There are different types of fitness plans available for all types of users, from “Power Shred” which helps users to shred fat and gain muscles, to “Step up Strength” which helps users to tone and tighten, helps wit “booty gains” and lose fat (this is targeted more towards women). Fitplan is also available on Apple Watch so it can sync with the app and help users track their heartrate, reps and weights more easily. However, the downside about Fitplan is that it’s a subscription-based application, thus the users will need to subscribe every month (or yearly) to gain access to the app’s content. </w:t>
+      </w:r>
+    </w:p>
+    <w:p>
+      <w:pPr>
+        <w:pStyle w:val="Heading4"/>
+        <w:rPr>
+          <w:color w:val="000000" w:themeColor="text1"/>
+          <w:szCs w:val="18"/>
+        </w:rPr>
+      </w:pPr>
+      <w:r>
+        <w:lastRenderedPageBreak/>
+        <w:t>Pokémon G</w:t>
+      </w:r>
+      <w:r>
+        <w:t>O</w:t>
+      </w:r>
+    </w:p>
+    <w:p>
+      <w:pPr>
+        <w:pStyle w:val="western"/>
+        <w:spacing w:before="58" w:beforeAutospacing="0" w:after="0" w:afterAutospacing="0" w:line="480" w:lineRule="auto"/>
         <w:rPr>
           <w:rFonts w:ascii="Verdana" w:hAnsi="Verdana"/>
           <w:color w:val="000000" w:themeColor="text1"/>
           <w:sz w:val="20"/>
           <w:szCs w:val="18"/>
         </w:rPr>
-        <w:t xml:space="preserve"> (2019), since the launch of iPhone in 2007, fitness apps have grown and there were “</w:t>
-      </w:r>
+      </w:pPr>
       <w:r>
         <w:rPr>
           <w:rFonts w:ascii="Verdana" w:hAnsi="Verdana"/>
@@ -7292,7 +7582,7 @@
           <w:sz w:val="20"/>
           <w:szCs w:val="18"/>
         </w:rPr>
-        <w:t>nearly 320,000 health and fitness apps in the app stores in 2018</w:t>
+        <w:t xml:space="preserve">With time, exergames have also adapted to the current era and taken a step towards the right direction in the form of Pokémon GO, which is a smartphone game that has combined gaming with the real world. Pokémon is a famous, world renown Nintendo owned franchise where humans, known as Pokémon trainers, catch, train and battle fictional characters known as Pokémon (short for pocket monsters). </w:t>
       </w:r>
       <w:r>
         <w:rPr>
@@ -7301,46 +7591,17 @@
           <w:sz w:val="20"/>
           <w:szCs w:val="18"/>
         </w:rPr>
-        <w:t xml:space="preserve">”. There are all types of fitness application available for free which offer similar features (and more) to smart watches and other fitness technology available. There are apps which allow you to track and monitor your sleep, plan your workout sessions, provide analysis on progress, track your calories intake, audio-based workouts and much more. Majority of these apps are free of charge, allowing anyone interested to take part, for example, there are apps which create daily/weekly workout plans for you and act as your fitness instructor. These applications are very beneficial to those that cannot go to gym because of their financial situation or those who don’t have such facilities locally.  </w:t>
-      </w:r>
-    </w:p>
-    <w:p>
-      <w:pPr>
-        <w:pStyle w:val="Heading4"/>
-      </w:pPr>
-      <w:r>
-        <w:lastRenderedPageBreak/>
-        <w:t>Find a Player</w:t>
-      </w:r>
-    </w:p>
-    <w:p>
-      <w:r>
-        <w:t>‘Find a Player’ is a mobile application designed to help encourage people who are not part of sport clubs to get involved by helping them find new clubs they can join for those interested in playing weekly at a competitive level. However, for players interesting in playing in their spare time as a hobby, ‘Find a Player’ allows the user to find local players for their team (i.e. 5-a-side football match or any sport) if they are short on numbers, and vice versa, they can join a team for a quick game of their chosen sport. The user can approve or decline applicants by viewing their application. This is possible as users can create their own profile where they include brief information about themselves; this also allows others to add the user as their friends and vice versa. ‘Find a Player’ also lets the players to rate one another which allows other users to determine someone’s skill level. This makes is easier for users to review applicants. This application isn’t targeted towards individual players, but towards organisers and clubs too as it allows them to register their clubs or advertise sport events and recruit players or teams. ‘Find a player’ also has a message feature where the user can talk to a player individually or create a group chat. This application is available on Android as well as IOS devices. This is great for people who don’t have a lot of free time but wish to play sport as a hobby and not regularly. So they can join someone else’s team or make one whenever they wish to play which will be great way to get friends and families involved.</w:t>
-      </w:r>
-    </w:p>
-    <w:p>
-      <w:pPr>
-        <w:pStyle w:val="Heading4"/>
-      </w:pPr>
-      <w:proofErr w:type="spellStart"/>
-      <w:r>
-        <w:lastRenderedPageBreak/>
-        <w:t>Playwaze</w:t>
-      </w:r>
-      <w:proofErr w:type="spellEnd"/>
-    </w:p>
-    <w:p>
-      <w:pPr>
-        <w:pStyle w:val="western"/>
-        <w:spacing w:before="58" w:beforeAutospacing="0" w:after="0" w:afterAutospacing="0" w:line="480" w:lineRule="auto"/>
+        <w:t>Pokémon</w:t>
+      </w:r>
+      <w:r>
         <w:rPr>
           <w:rFonts w:ascii="Verdana" w:hAnsi="Verdana"/>
           <w:color w:val="000000" w:themeColor="text1"/>
           <w:sz w:val="20"/>
           <w:szCs w:val="18"/>
         </w:rPr>
-      </w:pPr>
-      <w:proofErr w:type="spellStart"/>
+        <w:t xml:space="preserve"> Go has a unique way to encourage users to go outside more by using </w:t>
+      </w:r>
       <w:r>
         <w:rPr>
           <w:rFonts w:ascii="Verdana" w:hAnsi="Verdana"/>
@@ -7348,9 +7609,8 @@
           <w:sz w:val="20"/>
           <w:szCs w:val="18"/>
         </w:rPr>
-        <w:t>Playwaze</w:t>
-      </w:r>
-      <w:proofErr w:type="spellEnd"/>
+        <w:t>location tracking and mapping technology to create an ‘augmented reality’</w:t>
+      </w:r>
       <w:r>
         <w:rPr>
           <w:rFonts w:ascii="Verdana" w:hAnsi="Verdana"/>
@@ -7358,7 +7618,7 @@
           <w:sz w:val="20"/>
           <w:szCs w:val="18"/>
         </w:rPr>
-        <w:t xml:space="preserve"> is a great app for encouraging people to get involved in a sport. It allows organisations to provide opportunities, setup and manage local, regional and/or national tournaments. Sport team owners can also create an account and register their team so they can manage their team and have a means to communicate with all the players, collect payments online, create sessions and competitions. There is also a feature which provides you with analysis and a report on participation data. Users can see the progress their players are making through their coaching. Organise fixtures between other teams or arrange quick matches. The users can also share video clips, photos or any other information on the news section. The users can also manage their teams and competitions using their website, so they don’t necessarily need to do everything on the application. This application is great for universities and schools to help promote sports to the youth. </w:t>
+        <w:t xml:space="preserve">, which allows users to walk around the real world and the Pokémon characters randomly appear on the game map. When the users are within close enough range, the Pokémon can then be seen on the phone screens and the users then throw ‘poke balls’ at them in the hopes to catch them. The players try to catch as many Pokémon as they can as they vary from different rarities and species depending on the location. The in-game map is a copy of google maps but designed in an anime-style and the building/street names replaced by Pokémon related landmarks. Players can fight ‘Gym leaders’ to get control of the gyms, where they must travel to the gym, and if the gym is the same colour as the team they are affiliated with, they can train their Pokémon, however if it is a different colour, users can battle for the control of that gym. There is also a Co-op feature which allows the players to travel with a friend where they go around fighting other trainers or catching Pokémon together as well as being able to have a friendly battle with each other. </w:t>
       </w:r>
     </w:p>
     <w:p>
@@ -7371,7 +7631,7 @@
       </w:pPr>
       <w:r>
         <w:lastRenderedPageBreak/>
-        <w:t>MyFitnessPal</w:t>
+        <w:t>Glo</w:t>
       </w:r>
     </w:p>
     <w:p>
@@ -7388,362 +7648,11 @@
       <w:r>
         <w:rPr>
           <w:rFonts w:ascii="Verdana" w:hAnsi="Verdana"/>
-          <w:sz w:val="20"/>
-          <w:szCs w:val="20"/>
-        </w:rPr>
-        <w:t xml:space="preserve">MyFitnessPal is one of the best motivational mobile applications which monitors diet and exercise. The app is mainly used for people who wish to gain or lose weight as it logs everything you eat and drink every day (from their food database). To make sure the feedback and advice it gives the user is accurate as possible, it will ask for the user’s information such as height, weight, and their age which it will use to understand if the user is overweight, underweight and what type of recommendations are needed for the user to get to their desired weight. The application has a unique feature where after you have finished logging food on the app, it will tell you what your weight will be like by a certain date (e.g., in 1 months or 6 months’ time) if the users food intake everyday (until that specific date) was the same. This helps motivate the user as they can visualise and see the end result before reaching it, so it gives them that extra push to stay motivated and focused to reach their goal. However, if you skip were to not focus on your calories intake and had way less or way more than you should, then it will display an error message saying it would be dangerous if the user’s food intake everyday was like today. MyFitnessPal also lets you add in your custom recipes which will give the app the most accurate representation of your calories intake; users can keep their recipes as private or add to the public database. MyFitnessPal offers more premium features for users but will need to pay to gain access to them. One of the premium features is that the users will start getting videos with short workout summaries which contain inspirational interviews. There is also a community for the users where they can talk to fellow users, share success stories, talk about different recipes and experiences. </w:t>
-      </w:r>
-    </w:p>
-    <w:p>
-      <w:pPr>
-        <w:pStyle w:val="Heading4"/>
-        <w:rPr>
-          <w:color w:val="000000" w:themeColor="text1"/>
-          <w:szCs w:val="18"/>
-        </w:rPr>
-      </w:pPr>
-      <w:r>
-        <w:lastRenderedPageBreak/>
-        <w:t>Endomondo</w:t>
-      </w:r>
-    </w:p>
-    <w:p>
-      <w:pPr>
-        <w:pStyle w:val="western"/>
-        <w:spacing w:before="58" w:beforeAutospacing="0" w:after="0" w:afterAutospacing="0" w:line="480" w:lineRule="auto"/>
-        <w:rPr>
-          <w:rFonts w:ascii="Verdana" w:hAnsi="Verdana"/>
           <w:color w:val="000000" w:themeColor="text1"/>
           <w:sz w:val="20"/>
           <w:szCs w:val="18"/>
         </w:rPr>
-      </w:pPr>
-      <w:r>
-        <w:rPr>
-          <w:rFonts w:ascii="Verdana" w:hAnsi="Verdana"/>
-          <w:color w:val="000000" w:themeColor="text1"/>
-          <w:sz w:val="20"/>
-          <w:szCs w:val="18"/>
-        </w:rPr>
-        <w:t xml:space="preserve">Endomondo is a motivational mobile application which aim to “motivate people to get and stay active”. It is designed to track workouts, provides users audio </w:t>
-      </w:r>
-      <w:r>
-        <w:rPr>
-          <w:rFonts w:ascii="Verdana" w:hAnsi="Verdana"/>
-          <w:color w:val="000000" w:themeColor="text1"/>
-          <w:sz w:val="20"/>
-          <w:szCs w:val="18"/>
-        </w:rPr>
-        <w:t>feedback,</w:t>
-      </w:r>
-      <w:r>
-        <w:rPr>
-          <w:rFonts w:ascii="Verdana" w:hAnsi="Verdana"/>
-          <w:color w:val="000000" w:themeColor="text1"/>
-          <w:sz w:val="20"/>
-          <w:szCs w:val="18"/>
-        </w:rPr>
-        <w:t xml:space="preserve"> and offers guidance on how to reach their goal. </w:t>
-      </w:r>
-      <w:r>
-        <w:rPr>
-          <w:rFonts w:ascii="Verdana" w:hAnsi="Verdana"/>
-          <w:color w:val="000000" w:themeColor="text1"/>
-          <w:sz w:val="20"/>
-          <w:szCs w:val="18"/>
-        </w:rPr>
-        <w:t>It is</w:t>
-      </w:r>
-      <w:r>
-        <w:rPr>
-          <w:rFonts w:ascii="Verdana" w:hAnsi="Verdana"/>
-          <w:color w:val="000000" w:themeColor="text1"/>
-          <w:sz w:val="20"/>
-          <w:szCs w:val="18"/>
-        </w:rPr>
-        <w:t xml:space="preserve"> a personal training app which also syncs with their website where the users can view their training log and analyse their fitness activity. Endomondo helps make fitness plan for the user and sets targets for them to chase no matter what type of exercise you chose, whether its Running, Cycling, Football or Golfing. Once the user has set targets for their exercise, the app will give real-time audio feedback on how well the user is doing, which gives them that motivational push. The application allows users to compete against themselves and most importantly against their friends and relatives as </w:t>
-      </w:r>
-      <w:r>
-        <w:rPr>
-          <w:rFonts w:ascii="Verdana" w:hAnsi="Verdana"/>
-          <w:color w:val="000000" w:themeColor="text1"/>
-          <w:sz w:val="20"/>
-          <w:szCs w:val="18"/>
-        </w:rPr>
-        <w:t>Endomondo</w:t>
-      </w:r>
-      <w:r>
-        <w:rPr>
-          <w:rFonts w:ascii="Verdana" w:hAnsi="Verdana"/>
-          <w:color w:val="000000" w:themeColor="text1"/>
-          <w:sz w:val="20"/>
-          <w:szCs w:val="18"/>
-        </w:rPr>
-        <w:t xml:space="preserve"> allows users to share their activity with other users. Users can view their friend’s activity, send messages to help motivate them or send them challenges to do. Endomondo keeps record of user’s activity and provides them information in the form of graphs and stats which allows them to see how much calories they have burned, how many miles they have logged and how quickly they are improving. Endomondo is free to use, however, it also has a premium version which gives the user access to more features such as personal training plans tailored to the user’s goal and fitness level. Endomondo access the user’s fitness level by making them do a small test first which help the app to see how fit the user is, which makes it easier to recommend fitness plans and set goals. </w:t>
-      </w:r>
-    </w:p>
-    <w:p>
-      <w:pPr>
-        <w:pStyle w:val="Heading4"/>
-        <w:rPr>
-          <w:color w:val="000000" w:themeColor="text1"/>
-          <w:szCs w:val="18"/>
-        </w:rPr>
-      </w:pPr>
-      <w:proofErr w:type="spellStart"/>
-      <w:r>
-        <w:lastRenderedPageBreak/>
-        <w:t>FitPlan</w:t>
-      </w:r>
-      <w:proofErr w:type="spellEnd"/>
-    </w:p>
-    <w:p>
-      <w:pPr>
-        <w:pStyle w:val="western"/>
-        <w:spacing w:before="58" w:beforeAutospacing="0" w:after="0" w:afterAutospacing="0" w:line="480" w:lineRule="auto"/>
-        <w:rPr>
-          <w:rFonts w:ascii="Verdana" w:hAnsi="Verdana"/>
-          <w:color w:val="000000" w:themeColor="text1"/>
-          <w:sz w:val="20"/>
-          <w:szCs w:val="18"/>
-        </w:rPr>
-      </w:pPr>
-      <w:proofErr w:type="spellStart"/>
-      <w:r>
-        <w:rPr>
-          <w:rFonts w:ascii="Verdana" w:hAnsi="Verdana"/>
-          <w:sz w:val="20"/>
-          <w:szCs w:val="20"/>
-        </w:rPr>
-        <w:t>Fitplan</w:t>
-      </w:r>
-      <w:proofErr w:type="spellEnd"/>
-      <w:r>
-        <w:rPr>
-          <w:rFonts w:ascii="Verdana" w:hAnsi="Verdana"/>
-          <w:sz w:val="20"/>
-          <w:szCs w:val="20"/>
-        </w:rPr>
-        <w:t xml:space="preserve"> is one of the best personal training mobile application available with 1.4m users worldwide. </w:t>
-      </w:r>
-      <w:proofErr w:type="spellStart"/>
-      <w:r>
-        <w:rPr>
-          <w:rFonts w:ascii="Verdana" w:hAnsi="Verdana"/>
-          <w:sz w:val="20"/>
-          <w:szCs w:val="20"/>
-        </w:rPr>
-        <w:t>Fitplan</w:t>
-      </w:r>
-      <w:proofErr w:type="spellEnd"/>
-      <w:r>
-        <w:rPr>
-          <w:rFonts w:ascii="Verdana" w:hAnsi="Verdana"/>
-          <w:sz w:val="20"/>
-          <w:szCs w:val="20"/>
-        </w:rPr>
-        <w:t xml:space="preserve"> offers fitness plans made by professional, well-known personal trainers for their users, whether they wish to train at home, or at the gym. The users are given step-by-step instructions as they follow, they daily workouts with videos; there are also tools for the users to track their weight, reps and time. There is a section called “Feed” where there is exclusive motivational content, such as other users’ motivational success stories, fitness and nutrition tips. There are different types of fitness plans available for all types of users, </w:t>
-      </w:r>
-      <w:proofErr w:type="spellStart"/>
-      <w:r>
-        <w:rPr>
-          <w:rFonts w:ascii="Verdana" w:hAnsi="Verdana"/>
-          <w:sz w:val="20"/>
-          <w:szCs w:val="20"/>
-        </w:rPr>
-        <w:t>from</w:t>
-      </w:r>
-      <w:proofErr w:type="spellEnd"/>
-      <w:r>
-        <w:rPr>
-          <w:rFonts w:ascii="Verdana" w:hAnsi="Verdana"/>
-          <w:sz w:val="20"/>
-          <w:szCs w:val="20"/>
-        </w:rPr>
-        <w:t xml:space="preserve"> “Power Shred” which helps users to shred fat and gain muscles, to “Step up Strength” which helps users to tone and tighten, helps wit “booty gains” and lose fat (this is targeted more towards women). </w:t>
-      </w:r>
-      <w:proofErr w:type="spellStart"/>
-      <w:r>
-        <w:rPr>
-          <w:rFonts w:ascii="Verdana" w:hAnsi="Verdana"/>
-          <w:sz w:val="20"/>
-          <w:szCs w:val="20"/>
-        </w:rPr>
-        <w:t>Fitplan</w:t>
-      </w:r>
-      <w:proofErr w:type="spellEnd"/>
-      <w:r>
-        <w:rPr>
-          <w:rFonts w:ascii="Verdana" w:hAnsi="Verdana"/>
-          <w:sz w:val="20"/>
-          <w:szCs w:val="20"/>
-        </w:rPr>
-        <w:t xml:space="preserve"> is also available on Apple Watch so it can sync with the app and help users track their heartrate, reps and weights more easily. However, the downside about </w:t>
-      </w:r>
-      <w:proofErr w:type="spellStart"/>
-      <w:r>
-        <w:rPr>
-          <w:rFonts w:ascii="Verdana" w:hAnsi="Verdana"/>
-          <w:sz w:val="20"/>
-          <w:szCs w:val="20"/>
-        </w:rPr>
-        <w:t>Fitplan</w:t>
-      </w:r>
-      <w:proofErr w:type="spellEnd"/>
-      <w:r>
-        <w:rPr>
-          <w:rFonts w:ascii="Verdana" w:hAnsi="Verdana"/>
-          <w:sz w:val="20"/>
-          <w:szCs w:val="20"/>
-        </w:rPr>
-        <w:t xml:space="preserve"> is that it’s a subscription-based application, thus the users will need to subscribe every month (or yearly) to gain access to the app’s content. </w:t>
-      </w:r>
-    </w:p>
-    <w:p>
-      <w:pPr>
-        <w:pStyle w:val="Heading4"/>
-        <w:rPr>
-          <w:color w:val="000000" w:themeColor="text1"/>
-          <w:szCs w:val="18"/>
-        </w:rPr>
-      </w:pPr>
-      <w:r>
-        <w:lastRenderedPageBreak/>
-        <w:t>Pokémon G</w:t>
-      </w:r>
-      <w:r>
-        <w:t>O</w:t>
-      </w:r>
-    </w:p>
-    <w:p>
-      <w:pPr>
-        <w:pStyle w:val="western"/>
-        <w:spacing w:before="58" w:beforeAutospacing="0" w:after="0" w:afterAutospacing="0" w:line="480" w:lineRule="auto"/>
-        <w:rPr>
-          <w:rFonts w:ascii="Verdana" w:hAnsi="Verdana"/>
-          <w:color w:val="000000" w:themeColor="text1"/>
-          <w:sz w:val="20"/>
-          <w:szCs w:val="18"/>
-        </w:rPr>
-      </w:pPr>
-      <w:r>
-        <w:rPr>
-          <w:rFonts w:ascii="Verdana" w:hAnsi="Verdana"/>
-          <w:color w:val="000000" w:themeColor="text1"/>
-          <w:sz w:val="20"/>
-          <w:szCs w:val="18"/>
-        </w:rPr>
-        <w:t xml:space="preserve">With time, exergames have also adapted to the current era and taken a step towards the right direction in the form of Pokémon GO, which is a smartphone game that has combined gaming with the real world. Pokémon is a famous, world renown Nintendo owned franchise where humans, known as Pokémon trainers, catch, train and battle fictional characters known as Pokémon (short for pocket monsters). </w:t>
-      </w:r>
-      <w:r>
-        <w:rPr>
-          <w:rFonts w:ascii="Verdana" w:hAnsi="Verdana"/>
-          <w:color w:val="000000" w:themeColor="text1"/>
-          <w:sz w:val="20"/>
-          <w:szCs w:val="18"/>
-        </w:rPr>
-        <w:t>Pokémon</w:t>
-      </w:r>
-      <w:r>
-        <w:rPr>
-          <w:rFonts w:ascii="Verdana" w:hAnsi="Verdana"/>
-          <w:color w:val="000000" w:themeColor="text1"/>
-          <w:sz w:val="20"/>
-          <w:szCs w:val="18"/>
-        </w:rPr>
-        <w:t xml:space="preserve"> Go has a unique way to encourage users to go outside more by using </w:t>
-      </w:r>
-      <w:r>
-        <w:rPr>
-          <w:rFonts w:ascii="Verdana" w:hAnsi="Verdana"/>
-          <w:color w:val="000000" w:themeColor="text1"/>
-          <w:sz w:val="20"/>
-          <w:szCs w:val="18"/>
-        </w:rPr>
-        <w:t>location tracking and mapping technology to create an ‘augmented reality’</w:t>
-      </w:r>
-      <w:r>
-        <w:rPr>
-          <w:rFonts w:ascii="Verdana" w:hAnsi="Verdana"/>
-          <w:color w:val="000000" w:themeColor="text1"/>
-          <w:sz w:val="20"/>
-          <w:szCs w:val="18"/>
-        </w:rPr>
-        <w:t xml:space="preserve">, which allows users to walk around the real world and the Pokémon characters randomly appear on the game map. When the users are within close enough range, the Pokémon can then be seen on the phone screens and the users then throw ‘poke balls’ at them in the hopes to catch them. The players try to catch as many Pokémon as they can as they vary </w:t>
-      </w:r>
-      <w:proofErr w:type="spellStart"/>
-      <w:r>
-        <w:rPr>
-          <w:rFonts w:ascii="Verdana" w:hAnsi="Verdana"/>
-          <w:color w:val="000000" w:themeColor="text1"/>
-          <w:sz w:val="20"/>
-          <w:szCs w:val="18"/>
-        </w:rPr>
-        <w:t>from</w:t>
-      </w:r>
-      <w:proofErr w:type="spellEnd"/>
-      <w:r>
-        <w:rPr>
-          <w:rFonts w:ascii="Verdana" w:hAnsi="Verdana"/>
-          <w:color w:val="000000" w:themeColor="text1"/>
-          <w:sz w:val="20"/>
-          <w:szCs w:val="18"/>
-        </w:rPr>
-        <w:t xml:space="preserve"> different rarities and species depending on the location. The in-game map is a copy of google maps but designed in an anime-style and the building/street names replaced by Pokémon related landmarks. Players can fight ‘Gym leaders’ to get control of the gyms, where they must travel to the gym, and if the gym is the same colour as the team they are affiliated with, they can train their Pokémon, however if it is a different colour, users can battle for the control of that gym. There is also a Co-op feature which allows the players to travel with a friend where they go around fighting other trainers or catching Pokémon together as well as being able to have a friendly battle with each other. </w:t>
-      </w:r>
-    </w:p>
-    <w:p>
-      <w:pPr>
-        <w:pStyle w:val="Heading4"/>
-        <w:rPr>
-          <w:color w:val="000000" w:themeColor="text1"/>
-          <w:szCs w:val="18"/>
-        </w:rPr>
-      </w:pPr>
-      <w:r>
-        <w:lastRenderedPageBreak/>
-        <w:t>Glo</w:t>
-      </w:r>
-    </w:p>
-    <w:p>
-      <w:pPr>
-        <w:pStyle w:val="western"/>
-        <w:spacing w:before="58" w:beforeAutospacing="0" w:after="0" w:afterAutospacing="0" w:line="480" w:lineRule="auto"/>
-        <w:rPr>
-          <w:rFonts w:ascii="Verdana" w:hAnsi="Verdana"/>
-          <w:color w:val="000000" w:themeColor="text1"/>
-          <w:sz w:val="20"/>
-          <w:szCs w:val="18"/>
-        </w:rPr>
-      </w:pPr>
-      <w:r>
-        <w:rPr>
-          <w:rFonts w:ascii="Verdana" w:hAnsi="Verdana"/>
-          <w:color w:val="000000" w:themeColor="text1"/>
-          <w:sz w:val="20"/>
-          <w:szCs w:val="18"/>
-        </w:rPr>
-        <w:t xml:space="preserve">Glo is a very popular yoga application which offers over 4,000 classes, </w:t>
-      </w:r>
-      <w:proofErr w:type="spellStart"/>
-      <w:r>
-        <w:rPr>
-          <w:rFonts w:ascii="Verdana" w:hAnsi="Verdana"/>
-          <w:color w:val="000000" w:themeColor="text1"/>
-          <w:sz w:val="20"/>
-          <w:szCs w:val="18"/>
-        </w:rPr>
-        <w:t>from</w:t>
-      </w:r>
-      <w:proofErr w:type="spellEnd"/>
-      <w:r>
-        <w:rPr>
-          <w:rFonts w:ascii="Verdana" w:hAnsi="Verdana"/>
-          <w:color w:val="000000" w:themeColor="text1"/>
-          <w:sz w:val="20"/>
-          <w:szCs w:val="18"/>
-        </w:rPr>
-        <w:t xml:space="preserve"> yoga, meditation to Pilates, led by 50 different teachers. The users will be asked 3 simple question when they use the Glo for the first time which will allow the application to personalise the type of content to recommend. The teachers provide different classes which benefit the users differently. There are courses for different types of users depending on their understanding, such as ‘Yoga for beginners’, meaning users can learn and practice yoga at their own pace; and anyone can do yoga despite if they are new to yoga or not. Glo offers big variety of courses such as, ‘Self-Care Through Yoga and Ayurveda’ focuses on teaching what environmental stressors cause people to be out of balance and learn ancient Self-Caring techniques to find physical and mental health. Or ‘Radiant Body Cleanse’ course which ‘focuses</w:t>
+        <w:t>Glo is a very popular yoga application which offers over 4,000 classes, from yoga, meditation to Pilates, led by 50 different teachers. The users will be asked 3 simple question when they use the Glo for the first time which will allow the application to personalise the type of content to recommend. The teachers provide different classes which benefit the users differently. There are courses for different types of users depending on their understanding, such as ‘Yoga for beginners’, meaning users can learn and practice yoga at their own pace; and anyone can do yoga despite if they are new to yoga or not. Glo offers big variety of courses such as, ‘Self-Care Through Yoga and Ayurveda’ focuses on teaching what environmental stressors cause people to be out of balance and learn ancient Self-Caring techniques to find physical and mental health. Or ‘Radiant Body Cleanse’ course which ‘focuses</w:t>
       </w:r>
       <w:r>
         <w:rPr>
@@ -8058,15 +7967,7 @@
           </w:p>
           <w:p>
             <w:r>
-              <w:t xml:space="preserve">Search for the sports associated with wellbeing keywords. </w:t>
-            </w:r>
-            <w:proofErr w:type="spellStart"/>
-            <w:r>
-              <w:t>i.e</w:t>
-            </w:r>
-            <w:proofErr w:type="spellEnd"/>
-            <w:r>
-              <w:t xml:space="preserve"> if they search of “mental health” the website will display all sports that can be helpful for people with mental health issues</w:t>
+              <w:t>Search for the sports associated with wellbeing keywords. i.e if they search of “mental health” the website will display all sports that can be helpful for people with mental health issues</w:t>
             </w:r>
           </w:p>
         </w:tc>
@@ -8175,7 +8076,6 @@
                 <w:bCs/>
               </w:rPr>
             </w:pPr>
-            <w:proofErr w:type="spellStart"/>
             <w:r>
               <w:rPr>
                 <w:b/>
@@ -8184,7 +8084,6 @@
               <w:lastRenderedPageBreak/>
               <w:t>Playwaze</w:t>
             </w:r>
-            <w:proofErr w:type="spellEnd"/>
           </w:p>
         </w:tc>
         <w:tc>
@@ -8197,13 +8096,8 @@
             </w:r>
           </w:p>
           <w:p>
-            <w:proofErr w:type="spellStart"/>
             <w:r>
-              <w:t>Playwaze</w:t>
-            </w:r>
-            <w:proofErr w:type="spellEnd"/>
-            <w:r>
-              <w:t xml:space="preserve"> also allows managers or organisations to manage their team(s) by allowing in-app communication.</w:t>
+              <w:t>Playwaze also allows managers or organisations to manage their team(s) by allowing in-app communication.</w:t>
             </w:r>
           </w:p>
         </w:tc>
@@ -8256,15 +8150,7 @@
           </w:p>
           <w:p>
             <w:r>
-              <w:t xml:space="preserve">Has a lot of features and functionality to track </w:t>
-            </w:r>
-            <w:proofErr w:type="spellStart"/>
-            <w:r>
-              <w:t>your</w:t>
-            </w:r>
-            <w:proofErr w:type="spellEnd"/>
-            <w:r>
-              <w:t xml:space="preserve"> eating lifestyle as it records your recipes (calories intake) and allows you to share with others or try someone else's.</w:t>
+              <w:t>Has a lot of features and functionality to track your eating lifestyle as it records your recipes (calories intake) and allows you to share with others or try someone else's.</w:t>
             </w:r>
           </w:p>
         </w:tc>
@@ -8581,7 +8467,7 @@
         <mc:AlternateContent>
           <mc:Choice Requires="wps">
             <w:drawing>
-              <wp:anchor distT="0" distB="0" distL="114300" distR="114300" simplePos="0" relativeHeight="251533824" behindDoc="0" locked="0" layoutInCell="1" allowOverlap="1" wp14:anchorId="04E5EAF0" wp14:editId="6B816544">
+              <wp:anchor distT="0" distB="0" distL="114300" distR="114300" simplePos="0" relativeHeight="251534848" behindDoc="0" locked="0" layoutInCell="1" allowOverlap="1" wp14:anchorId="04E5EAF0" wp14:editId="6B816544">
                 <wp:simplePos x="0" y="0"/>
                 <wp:positionH relativeFrom="column">
                   <wp:posOffset>2694498</wp:posOffset>
@@ -8656,7 +8542,7 @@
           </mc:Choice>
           <mc:Fallback>
             <w:pict>
-              <v:shape w14:anchorId="04E5EAF0" id="Text Box 15" o:spid="_x0000_s1030" type="#_x0000_t202" style="position:absolute;margin-left:212.15pt;margin-top:328.05pt;width:163.4pt;height:.05pt;z-index:251533824;visibility:visible;mso-wrap-style:square;mso-wrap-distance-left:9pt;mso-wrap-distance-top:0;mso-wrap-distance-right:9pt;mso-wrap-distance-bottom:0;mso-position-horizontal:absolute;mso-position-horizontal-relative:text;mso-position-vertical:absolute;mso-position-vertical-relative:text;v-text-anchor:top" o:gfxdata="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" stroked="f">
+              <v:shape w14:anchorId="04E5EAF0" id="Text Box 15" o:spid="_x0000_s1030" type="#_x0000_t202" style="position:absolute;margin-left:212.15pt;margin-top:328.05pt;width:163.4pt;height:.05pt;z-index:251534848;visibility:visible;mso-wrap-style:square;mso-wrap-distance-left:9pt;mso-wrap-distance-top:0;mso-wrap-distance-right:9pt;mso-wrap-distance-bottom:0;mso-position-horizontal:absolute;mso-position-horizontal-relative:text;mso-position-vertical:absolute;mso-position-vertical-relative:text;v-text-anchor:top" o:gfxdata="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" stroked="f">
                 <v:textbox style="mso-fit-shape-to-text:t" inset="0,0,0,0">
                   <w:txbxContent>
                     <w:p>
@@ -8697,7 +8583,7 @@
           <w:noProof/>
         </w:rPr>
         <w:drawing>
-          <wp:anchor distT="0" distB="0" distL="114300" distR="114300" simplePos="0" relativeHeight="251467264" behindDoc="0" locked="0" layoutInCell="1" allowOverlap="1" wp14:anchorId="3680ECAF" wp14:editId="38850EA4">
+          <wp:anchor distT="0" distB="0" distL="114300" distR="114300" simplePos="0" relativeHeight="251468288" behindDoc="0" locked="0" layoutInCell="1" allowOverlap="1" wp14:anchorId="3680ECAF" wp14:editId="38850EA4">
             <wp:simplePos x="0" y="0"/>
             <wp:positionH relativeFrom="column">
               <wp:posOffset>2726055</wp:posOffset>
@@ -8767,7 +8653,7 @@
           <w:noProof/>
         </w:rPr>
         <w:drawing>
-          <wp:anchor distT="0" distB="0" distL="114300" distR="114300" simplePos="0" relativeHeight="251646464" behindDoc="0" locked="0" layoutInCell="1" allowOverlap="1" wp14:anchorId="2701EEC5" wp14:editId="08AD90FA">
+          <wp:anchor distT="0" distB="0" distL="114300" distR="114300" simplePos="0" relativeHeight="251649536" behindDoc="0" locked="0" layoutInCell="1" allowOverlap="1" wp14:anchorId="2701EEC5" wp14:editId="08AD90FA">
             <wp:simplePos x="0" y="0"/>
             <wp:positionH relativeFrom="column">
               <wp:posOffset>-1270</wp:posOffset>
@@ -8839,7 +8725,7 @@
         <mc:AlternateContent>
           <mc:Choice Requires="wps">
             <w:drawing>
-              <wp:anchor distT="0" distB="0" distL="114300" distR="114300" simplePos="0" relativeHeight="251759104" behindDoc="0" locked="0" layoutInCell="1" allowOverlap="1" wp14:anchorId="17A6DE85" wp14:editId="20E70215">
+              <wp:anchor distT="0" distB="0" distL="114300" distR="114300" simplePos="0" relativeHeight="251762176" behindDoc="0" locked="0" layoutInCell="1" allowOverlap="1" wp14:anchorId="17A6DE85" wp14:editId="20E70215">
                 <wp:simplePos x="0" y="0"/>
                 <wp:positionH relativeFrom="column">
                   <wp:posOffset>163830</wp:posOffset>
@@ -8917,7 +8803,7 @@
           </mc:Choice>
           <mc:Fallback>
             <w:pict>
-              <v:shape w14:anchorId="17A6DE85" id="Text Box 17" o:spid="_x0000_s1031" type="#_x0000_t202" style="position:absolute;margin-left:12.9pt;margin-top:331.95pt;width:151.7pt;height:.05pt;z-index:251759104;visibility:visible;mso-wrap-style:square;mso-width-percent:0;mso-wrap-distance-left:9pt;mso-wrap-distance-top:0;mso-wrap-distance-right:9pt;mso-wrap-distance-bottom:0;mso-position-horizontal:absolute;mso-position-horizontal-relative:text;mso-position-vertical:absolute;mso-position-vertical-relative:text;mso-width-percent:0;mso-width-relative:margin;v-text-anchor:top" o:gfxdata="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" stroked="f">
+              <v:shape w14:anchorId="17A6DE85" id="Text Box 17" o:spid="_x0000_s1031" type="#_x0000_t202" style="position:absolute;margin-left:12.9pt;margin-top:331.95pt;width:151.7pt;height:.05pt;z-index:251762176;visibility:visible;mso-wrap-style:square;mso-width-percent:0;mso-wrap-distance-left:9pt;mso-wrap-distance-top:0;mso-wrap-distance-right:9pt;mso-wrap-distance-bottom:0;mso-position-horizontal:absolute;mso-position-horizontal-relative:text;mso-position-vertical:absolute;mso-position-vertical-relative:text;mso-width-percent:0;mso-width-relative:margin;v-text-anchor:top" o:gfxdata="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" stroked="f">
                 <v:textbox style="mso-fit-shape-to-text:t" inset="0,0,0,0">
                   <w:txbxContent>
                     <w:p>
@@ -8967,7 +8853,7 @@
         </w:rPr>
         <w:lastRenderedPageBreak/>
         <w:drawing>
-          <wp:anchor distT="0" distB="0" distL="114300" distR="114300" simplePos="0" relativeHeight="251822592" behindDoc="0" locked="0" layoutInCell="1" allowOverlap="1" wp14:anchorId="3263A198" wp14:editId="43E7BF9F">
+          <wp:anchor distT="0" distB="0" distL="114300" distR="114300" simplePos="0" relativeHeight="251825664" behindDoc="0" locked="0" layoutInCell="1" allowOverlap="1" wp14:anchorId="3263A198" wp14:editId="43E7BF9F">
             <wp:simplePos x="0" y="0"/>
             <wp:positionH relativeFrom="column">
               <wp:posOffset>2765232</wp:posOffset>
@@ -9027,7 +8913,7 @@
           <w:noProof/>
         </w:rPr>
         <w:drawing>
-          <wp:anchor distT="0" distB="0" distL="114300" distR="114300" simplePos="0" relativeHeight="251779584" behindDoc="0" locked="0" layoutInCell="1" allowOverlap="1" wp14:anchorId="76A96E45" wp14:editId="5F6029FA">
+          <wp:anchor distT="0" distB="0" distL="114300" distR="114300" simplePos="0" relativeHeight="251782656" behindDoc="0" locked="0" layoutInCell="1" allowOverlap="1" wp14:anchorId="76A96E45" wp14:editId="5F6029FA">
             <wp:simplePos x="0" y="0"/>
             <wp:positionH relativeFrom="column">
               <wp:posOffset>-1270</wp:posOffset>
@@ -9149,7 +9035,7 @@
         <mc:AlternateContent>
           <mc:Choice Requires="wps">
             <w:drawing>
-              <wp:anchor distT="0" distB="0" distL="114300" distR="114300" simplePos="0" relativeHeight="251804160" behindDoc="0" locked="0" layoutInCell="1" allowOverlap="1" wp14:anchorId="0EBCF4AD" wp14:editId="2C7D0582">
+              <wp:anchor distT="0" distB="0" distL="114300" distR="114300" simplePos="0" relativeHeight="251807232" behindDoc="0" locked="0" layoutInCell="1" allowOverlap="1" wp14:anchorId="0EBCF4AD" wp14:editId="2C7D0582">
                 <wp:simplePos x="0" y="0"/>
                 <wp:positionH relativeFrom="column">
                   <wp:posOffset>-1999091</wp:posOffset>
@@ -9227,7 +9113,7 @@
           </mc:Choice>
           <mc:Fallback>
             <w:pict>
-              <v:shape w14:anchorId="0EBCF4AD" id="Text Box 18" o:spid="_x0000_s1032" type="#_x0000_t202" style="position:absolute;margin-left:-157.4pt;margin-top:48.05pt;width:150.55pt;height:49.45pt;z-index:251804160;visibility:visible;mso-wrap-style:square;mso-height-percent:0;mso-wrap-distance-left:9pt;mso-wrap-distance-top:0;mso-wrap-distance-right:9pt;mso-wrap-distance-bottom:0;mso-position-horizontal:absolute;mso-position-horizontal-relative:text;mso-position-vertical:absolute;mso-position-vertical-relative:text;mso-height-percent:0;mso-height-relative:margin;v-text-anchor:top" o:gfxdata="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" stroked="f">
+              <v:shape w14:anchorId="0EBCF4AD" id="Text Box 18" o:spid="_x0000_s1032" type="#_x0000_t202" style="position:absolute;margin-left:-157.4pt;margin-top:48.05pt;width:150.55pt;height:49.45pt;z-index:251807232;visibility:visible;mso-wrap-style:square;mso-height-percent:0;mso-wrap-distance-left:9pt;mso-wrap-distance-top:0;mso-wrap-distance-right:9pt;mso-wrap-distance-bottom:0;mso-position-horizontal:absolute;mso-position-horizontal-relative:text;mso-position-vertical:absolute;mso-position-vertical-relative:text;mso-height-percent:0;mso-height-relative:margin;v-text-anchor:top" o:gfxdata="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" stroked="f">
                 <v:textbox inset="0,0,0,0">
                   <w:txbxContent>
                     <w:p>
@@ -9270,7 +9156,7 @@
         <mc:AlternateContent>
           <mc:Choice Requires="wps">
             <w:drawing>
-              <wp:anchor distT="0" distB="0" distL="114300" distR="114300" simplePos="0" relativeHeight="251840000" behindDoc="0" locked="0" layoutInCell="1" allowOverlap="1" wp14:anchorId="3BF7FFF3" wp14:editId="6C9CD7DD">
+              <wp:anchor distT="0" distB="0" distL="114300" distR="114300" simplePos="0" relativeHeight="251843072" behindDoc="0" locked="0" layoutInCell="1" allowOverlap="1" wp14:anchorId="3BF7FFF3" wp14:editId="6C9CD7DD">
                 <wp:simplePos x="0" y="0"/>
                 <wp:positionH relativeFrom="column">
                   <wp:posOffset>760178</wp:posOffset>
@@ -9348,7 +9234,7 @@
           </mc:Choice>
           <mc:Fallback>
             <w:pict>
-              <v:shape w14:anchorId="3BF7FFF3" id="Text Box 20" o:spid="_x0000_s1033" type="#_x0000_t202" style="position:absolute;margin-left:59.85pt;margin-top:38.7pt;width:157.15pt;height:.05pt;z-index:251840000;visibility:visible;mso-wrap-style:square;mso-height-percent:0;mso-wrap-distance-left:9pt;mso-wrap-distance-top:0;mso-wrap-distance-right:9pt;mso-wrap-distance-bottom:0;mso-position-horizontal:absolute;mso-position-horizontal-relative:text;mso-position-vertical:absolute;mso-position-vertical-relative:text;mso-height-percent:0;mso-height-relative:margin;v-text-anchor:top" o:gfxdata="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" stroked="f">
+              <v:shape w14:anchorId="3BF7FFF3" id="Text Box 20" o:spid="_x0000_s1033" type="#_x0000_t202" style="position:absolute;margin-left:59.85pt;margin-top:38.7pt;width:157.15pt;height:.05pt;z-index:251843072;visibility:visible;mso-wrap-style:square;mso-height-percent:0;mso-wrap-distance-left:9pt;mso-wrap-distance-top:0;mso-wrap-distance-right:9pt;mso-wrap-distance-bottom:0;mso-position-horizontal:absolute;mso-position-horizontal-relative:text;mso-position-vertical:absolute;mso-position-vertical-relative:text;mso-height-percent:0;mso-height-relative:margin;v-text-anchor:top" o:gfxdata="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" stroked="f">
                 <v:textbox style="mso-fit-shape-to-text:t" inset="0,0,0,0">
                   <w:txbxContent>
                     <w:p>
@@ -9409,15 +9295,7 @@
         <w:spacing w:after="0"/>
       </w:pPr>
       <w:r>
-        <w:t xml:space="preserve">The users will also be able to log their daily physical activity through the proposed application. This will allow the application to track users’ progress/statistics and present them in forms of graphs or charts. Using this data, the app will give the user a visual representation of their progress, how much they have improved and how far they are to reach their goals. It will also allow the user to display their progress weekly or monthly, in addition, show a comparison graph of their progress </w:t>
-      </w:r>
-      <w:proofErr w:type="spellStart"/>
-      <w:r>
-        <w:t>from</w:t>
-      </w:r>
-      <w:proofErr w:type="spellEnd"/>
-      <w:r>
-        <w:t xml:space="preserve"> the previous week/month</w:t>
+        <w:t>The users will also be able to log their daily physical activity through the proposed application. This will allow the application to track users’ progress/statistics and present them in forms of graphs or charts. Using this data, the app will give the user a visual representation of their progress, how much they have improved and how far they are to reach their goals. It will also allow the user to display their progress weekly or monthly, in addition, show a comparison graph of their progress from the previous week/month</w:t>
       </w:r>
       <w:r>
         <w:t>.</w:t>
@@ -9434,7 +9312,7 @@
         <mc:AlternateContent>
           <mc:Choice Requires="wps">
             <w:drawing>
-              <wp:anchor distT="0" distB="0" distL="114300" distR="114300" simplePos="0" relativeHeight="251861504" behindDoc="0" locked="0" layoutInCell="1" allowOverlap="1" wp14:anchorId="6E4759F2" wp14:editId="393C4C60">
+              <wp:anchor distT="0" distB="0" distL="114300" distR="114300" simplePos="0" relativeHeight="251864576" behindDoc="0" locked="0" layoutInCell="1" allowOverlap="1" wp14:anchorId="6E4759F2" wp14:editId="393C4C60">
                 <wp:simplePos x="0" y="0"/>
                 <wp:positionH relativeFrom="column">
                   <wp:posOffset>2606730</wp:posOffset>
@@ -9507,7 +9385,7 @@
           </mc:Choice>
           <mc:Fallback>
             <w:pict>
-              <v:shape w14:anchorId="6E4759F2" id="Text Box 24" o:spid="_x0000_s1034" type="#_x0000_t202" style="position:absolute;margin-left:205.25pt;margin-top:387.5pt;width:180.3pt;height:.05pt;z-index:251861504;visibility:visible;mso-wrap-style:square;mso-wrap-distance-left:9pt;mso-wrap-distance-top:0;mso-wrap-distance-right:9pt;mso-wrap-distance-bottom:0;mso-position-horizontal:absolute;mso-position-horizontal-relative:text;mso-position-vertical:absolute;mso-position-vertical-relative:text;v-text-anchor:top" o:gfxdata="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" stroked="f">
+              <v:shape w14:anchorId="6E4759F2" id="Text Box 24" o:spid="_x0000_s1034" type="#_x0000_t202" style="position:absolute;margin-left:205.25pt;margin-top:387.5pt;width:180.3pt;height:.05pt;z-index:251864576;visibility:visible;mso-wrap-style:square;mso-wrap-distance-left:9pt;mso-wrap-distance-top:0;mso-wrap-distance-right:9pt;mso-wrap-distance-bottom:0;mso-position-horizontal:absolute;mso-position-horizontal-relative:text;mso-position-vertical:absolute;mso-position-vertical-relative:text;v-text-anchor:top" o:gfxdata="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" stroked="f">
                 <v:textbox style="mso-fit-shape-to-text:t" inset="0,0,0,0">
                   <w:txbxContent>
                     <w:p>
@@ -9548,7 +9426,7 @@
         <mc:AlternateContent>
           <mc:Choice Requires="wps">
             <w:drawing>
-              <wp:anchor distT="0" distB="0" distL="114300" distR="114300" simplePos="0" relativeHeight="251868672" behindDoc="0" locked="0" layoutInCell="1" allowOverlap="1" wp14:anchorId="0679866C" wp14:editId="67E94126">
+              <wp:anchor distT="0" distB="0" distL="114300" distR="114300" simplePos="0" relativeHeight="251871744" behindDoc="0" locked="0" layoutInCell="1" allowOverlap="1" wp14:anchorId="0679866C" wp14:editId="67E94126">
                 <wp:simplePos x="0" y="0"/>
                 <wp:positionH relativeFrom="column">
                   <wp:posOffset>37576</wp:posOffset>
@@ -9621,7 +9499,7 @@
           </mc:Choice>
           <mc:Fallback>
             <w:pict>
-              <v:shape w14:anchorId="0679866C" id="Text Box 25" o:spid="_x0000_s1035" type="#_x0000_t202" style="position:absolute;margin-left:2.95pt;margin-top:385.4pt;width:181pt;height:.05pt;z-index:251868672;visibility:visible;mso-wrap-style:square;mso-wrap-distance-left:9pt;mso-wrap-distance-top:0;mso-wrap-distance-right:9pt;mso-wrap-distance-bottom:0;mso-position-horizontal:absolute;mso-position-horizontal-relative:text;mso-position-vertical:absolute;mso-position-vertical-relative:text;v-text-anchor:top" o:gfxdata="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" stroked="f">
+              <v:shape w14:anchorId="0679866C" id="Text Box 25" o:spid="_x0000_s1035" type="#_x0000_t202" style="position:absolute;margin-left:2.95pt;margin-top:385.4pt;width:181pt;height:.05pt;z-index:251871744;visibility:visible;mso-wrap-style:square;mso-wrap-distance-left:9pt;mso-wrap-distance-top:0;mso-wrap-distance-right:9pt;mso-wrap-distance-bottom:0;mso-position-horizontal:absolute;mso-position-horizontal-relative:text;mso-position-vertical:absolute;mso-position-vertical-relative:text;v-text-anchor:top" o:gfxdata="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" stroked="f">
                 <v:textbox style="mso-fit-shape-to-text:t" inset="0,0,0,0">
                   <w:txbxContent>
                     <w:p>
@@ -9660,7 +9538,7 @@
           <w:noProof/>
         </w:rPr>
         <w:drawing>
-          <wp:anchor distT="0" distB="0" distL="114300" distR="114300" simplePos="0" relativeHeight="251854336" behindDoc="0" locked="0" layoutInCell="1" allowOverlap="1" wp14:anchorId="48588518" wp14:editId="2E702FE3">
+          <wp:anchor distT="0" distB="0" distL="114300" distR="114300" simplePos="0" relativeHeight="251857408" behindDoc="0" locked="0" layoutInCell="1" allowOverlap="1" wp14:anchorId="48588518" wp14:editId="2E702FE3">
             <wp:simplePos x="0" y="0"/>
             <wp:positionH relativeFrom="column">
               <wp:posOffset>2527245</wp:posOffset>
@@ -9720,7 +9598,7 @@
           <w:noProof/>
         </w:rPr>
         <w:drawing>
-          <wp:anchor distT="0" distB="0" distL="114300" distR="114300" simplePos="0" relativeHeight="251850240" behindDoc="0" locked="0" layoutInCell="1" allowOverlap="1" wp14:anchorId="664029C5" wp14:editId="5070CB63">
+          <wp:anchor distT="0" distB="0" distL="114300" distR="114300" simplePos="0" relativeHeight="251853312" behindDoc="0" locked="0" layoutInCell="1" allowOverlap="1" wp14:anchorId="664029C5" wp14:editId="5070CB63">
             <wp:simplePos x="0" y="0"/>
             <wp:positionH relativeFrom="column">
               <wp:posOffset>-1270</wp:posOffset>
@@ -9862,7 +9740,7 @@
         <mc:AlternateContent>
           <mc:Choice Requires="wps">
             <w:drawing>
-              <wp:anchor distT="0" distB="0" distL="114300" distR="114300" simplePos="0" relativeHeight="251924992" behindDoc="0" locked="0" layoutInCell="1" allowOverlap="1" wp14:anchorId="42DEE1D6" wp14:editId="567C817B">
+              <wp:anchor distT="0" distB="0" distL="114300" distR="114300" simplePos="0" relativeHeight="251928064" behindDoc="0" locked="0" layoutInCell="1" allowOverlap="1" wp14:anchorId="42DEE1D6" wp14:editId="567C817B">
                 <wp:simplePos x="0" y="0"/>
                 <wp:positionH relativeFrom="column">
                   <wp:posOffset>2717827</wp:posOffset>
@@ -9935,7 +9813,7 @@
           </mc:Choice>
           <mc:Fallback>
             <w:pict>
-              <v:shape w14:anchorId="42DEE1D6" id="Text Box 32" o:spid="_x0000_s1036" type="#_x0000_t202" style="position:absolute;margin-left:214pt;margin-top:642.45pt;width:133.2pt;height:.05pt;z-index:251924992;visibility:visible;mso-wrap-style:square;mso-wrap-distance-left:9pt;mso-wrap-distance-top:0;mso-wrap-distance-right:9pt;mso-wrap-distance-bottom:0;mso-position-horizontal:absolute;mso-position-horizontal-relative:text;mso-position-vertical:absolute;mso-position-vertical-relative:text;v-text-anchor:top" o:gfxdata="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" stroked="f">
+              <v:shape w14:anchorId="42DEE1D6" id="Text Box 32" o:spid="_x0000_s1036" type="#_x0000_t202" style="position:absolute;margin-left:214pt;margin-top:642.45pt;width:133.2pt;height:.05pt;z-index:251928064;visibility:visible;mso-wrap-style:square;mso-wrap-distance-left:9pt;mso-wrap-distance-top:0;mso-wrap-distance-right:9pt;mso-wrap-distance-bottom:0;mso-position-horizontal:absolute;mso-position-horizontal-relative:text;mso-position-vertical:absolute;mso-position-vertical-relative:text;v-text-anchor:top" o:gfxdata="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" stroked="f">
                 <v:textbox style="mso-fit-shape-to-text:t" inset="0,0,0,0">
                   <w:txbxContent>
                     <w:p>
@@ -9974,7 +9852,7 @@
           <w:noProof/>
         </w:rPr>
         <w:drawing>
-          <wp:anchor distT="0" distB="0" distL="114300" distR="114300" simplePos="0" relativeHeight="251912704" behindDoc="0" locked="0" layoutInCell="1" allowOverlap="1" wp14:anchorId="4E83AC8A" wp14:editId="179E85F4">
+          <wp:anchor distT="0" distB="0" distL="114300" distR="114300" simplePos="0" relativeHeight="251915776" behindDoc="0" locked="0" layoutInCell="1" allowOverlap="1" wp14:anchorId="4E83AC8A" wp14:editId="179E85F4">
             <wp:simplePos x="0" y="0"/>
             <wp:positionH relativeFrom="column">
               <wp:posOffset>2772824</wp:posOffset>
@@ -10030,7 +9908,7 @@
         <mc:AlternateContent>
           <mc:Choice Requires="wps">
             <w:drawing>
-              <wp:anchor distT="0" distB="0" distL="114300" distR="114300" simplePos="0" relativeHeight="251955712" behindDoc="0" locked="0" layoutInCell="1" allowOverlap="1" wp14:anchorId="0D983A95" wp14:editId="08A31C92">
+              <wp:anchor distT="0" distB="0" distL="114300" distR="114300" simplePos="0" relativeHeight="251958784" behindDoc="0" locked="0" layoutInCell="1" allowOverlap="1" wp14:anchorId="0D983A95" wp14:editId="08A31C92">
                 <wp:simplePos x="0" y="0"/>
                 <wp:positionH relativeFrom="column">
                   <wp:posOffset>2742786</wp:posOffset>
@@ -10103,7 +9981,7 @@
           </mc:Choice>
           <mc:Fallback>
             <w:pict>
-              <v:shape w14:anchorId="0D983A95" id="Text Box 34" o:spid="_x0000_s1037" type="#_x0000_t202" style="position:absolute;margin-left:215.95pt;margin-top:284.2pt;width:133.35pt;height:.05pt;z-index:251955712;visibility:visible;mso-wrap-style:square;mso-wrap-distance-left:9pt;mso-wrap-distance-top:0;mso-wrap-distance-right:9pt;mso-wrap-distance-bottom:0;mso-position-horizontal:absolute;mso-position-horizontal-relative:text;mso-position-vertical:absolute;mso-position-vertical-relative:text;v-text-anchor:top" o:gfxdata="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" stroked="f">
+              <v:shape w14:anchorId="0D983A95" id="Text Box 34" o:spid="_x0000_s1037" type="#_x0000_t202" style="position:absolute;margin-left:215.95pt;margin-top:284.2pt;width:133.35pt;height:.05pt;z-index:251958784;visibility:visible;mso-wrap-style:square;mso-wrap-distance-left:9pt;mso-wrap-distance-top:0;mso-wrap-distance-right:9pt;mso-wrap-distance-bottom:0;mso-position-horizontal:absolute;mso-position-horizontal-relative:text;mso-position-vertical:absolute;mso-position-vertical-relative:text;v-text-anchor:top" o:gfxdata="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" stroked="f">
                 <v:textbox style="mso-fit-shape-to-text:t" inset="0,0,0,0">
                   <w:txbxContent>
                     <w:p>
@@ -10144,7 +10022,7 @@
         <mc:AlternateContent>
           <mc:Choice Requires="wps">
             <w:drawing>
-              <wp:anchor distT="0" distB="0" distL="114300" distR="114300" simplePos="0" relativeHeight="251943424" behindDoc="0" locked="0" layoutInCell="1" allowOverlap="1" wp14:anchorId="3BC2F645" wp14:editId="793C2BB1">
+              <wp:anchor distT="0" distB="0" distL="114300" distR="114300" simplePos="0" relativeHeight="251946496" behindDoc="0" locked="0" layoutInCell="1" allowOverlap="1" wp14:anchorId="3BC2F645" wp14:editId="793C2BB1">
                 <wp:simplePos x="0" y="0"/>
                 <wp:positionH relativeFrom="column">
                   <wp:posOffset>-1877</wp:posOffset>
@@ -10220,7 +10098,7 @@
           </mc:Choice>
           <mc:Fallback>
             <w:pict>
-              <v:shape w14:anchorId="3BC2F645" id="Text Box 33" o:spid="_x0000_s1038" type="#_x0000_t202" style="position:absolute;margin-left:-.15pt;margin-top:636.2pt;width:133.5pt;height:.05pt;z-index:251943424;visibility:visible;mso-wrap-style:square;mso-wrap-distance-left:9pt;mso-wrap-distance-top:0;mso-wrap-distance-right:9pt;mso-wrap-distance-bottom:0;mso-position-horizontal:absolute;mso-position-horizontal-relative:text;mso-position-vertical:absolute;mso-position-vertical-relative:text;v-text-anchor:top" o:gfxdata="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" stroked="f">
+              <v:shape w14:anchorId="3BC2F645" id="Text Box 33" o:spid="_x0000_s1038" type="#_x0000_t202" style="position:absolute;margin-left:-.15pt;margin-top:636.2pt;width:133.5pt;height:.05pt;z-index:251946496;visibility:visible;mso-wrap-style:square;mso-wrap-distance-left:9pt;mso-wrap-distance-top:0;mso-wrap-distance-right:9pt;mso-wrap-distance-bottom:0;mso-position-horizontal:absolute;mso-position-horizontal-relative:text;mso-position-vertical:absolute;mso-position-vertical-relative:text;v-text-anchor:top" o:gfxdata="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" stroked="f">
                 <v:textbox style="mso-fit-shape-to-text:t" inset="0,0,0,0">
                   <w:txbxContent>
                     <w:p>
@@ -10264,7 +10142,7 @@
         <mc:AlternateContent>
           <mc:Choice Requires="wps">
             <w:drawing>
-              <wp:anchor distT="0" distB="0" distL="114300" distR="114300" simplePos="0" relativeHeight="251968000" behindDoc="0" locked="0" layoutInCell="1" allowOverlap="1" wp14:anchorId="7591570C" wp14:editId="19A784FD">
+              <wp:anchor distT="0" distB="0" distL="114300" distR="114300" simplePos="0" relativeHeight="251971072" behindDoc="0" locked="0" layoutInCell="1" allowOverlap="1" wp14:anchorId="7591570C" wp14:editId="19A784FD">
                 <wp:simplePos x="0" y="0"/>
                 <wp:positionH relativeFrom="column">
                   <wp:posOffset>-1795</wp:posOffset>
@@ -10340,7 +10218,7 @@
           </mc:Choice>
           <mc:Fallback>
             <w:pict>
-              <v:shape w14:anchorId="7591570C" id="Text Box 35" o:spid="_x0000_s1039" type="#_x0000_t202" style="position:absolute;margin-left:-.15pt;margin-top:281.6pt;width:133.8pt;height:.05pt;z-index:251968000;visibility:visible;mso-wrap-style:square;mso-wrap-distance-left:9pt;mso-wrap-distance-top:0;mso-wrap-distance-right:9pt;mso-wrap-distance-bottom:0;mso-position-horizontal:absolute;mso-position-horizontal-relative:text;mso-position-vertical:absolute;mso-position-vertical-relative:text;v-text-anchor:top" o:gfxdata="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" stroked="f">
+              <v:shape w14:anchorId="7591570C" id="Text Box 35" o:spid="_x0000_s1039" type="#_x0000_t202" style="position:absolute;margin-left:-.15pt;margin-top:281.6pt;width:133.8pt;height:.05pt;z-index:251971072;visibility:visible;mso-wrap-style:square;mso-wrap-distance-left:9pt;mso-wrap-distance-top:0;mso-wrap-distance-right:9pt;mso-wrap-distance-bottom:0;mso-position-horizontal:absolute;mso-position-horizontal-relative:text;mso-position-vertical:absolute;mso-position-vertical-relative:text;v-text-anchor:top" o:gfxdata="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" stroked="f">
                 <v:textbox style="mso-fit-shape-to-text:t" inset="0,0,0,0">
                   <w:txbxContent>
                     <w:p>
@@ -10382,7 +10260,7 @@
           <w:noProof/>
         </w:rPr>
         <w:drawing>
-          <wp:anchor distT="0" distB="0" distL="114300" distR="114300" simplePos="0" relativeHeight="251892224" behindDoc="0" locked="0" layoutInCell="1" allowOverlap="1" wp14:anchorId="59664989" wp14:editId="13D8F403">
+          <wp:anchor distT="0" distB="0" distL="114300" distR="114300" simplePos="0" relativeHeight="251895296" behindDoc="0" locked="0" layoutInCell="1" allowOverlap="1" wp14:anchorId="59664989" wp14:editId="13D8F403">
             <wp:simplePos x="0" y="0"/>
             <wp:positionH relativeFrom="column">
               <wp:posOffset>0</wp:posOffset>
@@ -10443,7 +10321,7 @@
           <w:noProof/>
         </w:rPr>
         <w:drawing>
-          <wp:anchor distT="0" distB="0" distL="114300" distR="114300" simplePos="0" relativeHeight="251874816" behindDoc="0" locked="0" layoutInCell="1" allowOverlap="1" wp14:anchorId="21720053" wp14:editId="0A2B1407">
+          <wp:anchor distT="0" distB="0" distL="114300" distR="114300" simplePos="0" relativeHeight="251877888" behindDoc="0" locked="0" layoutInCell="1" allowOverlap="1" wp14:anchorId="21720053" wp14:editId="0A2B1407">
             <wp:simplePos x="0" y="0"/>
             <wp:positionH relativeFrom="column">
               <wp:posOffset>2725944</wp:posOffset>
@@ -10497,7 +10375,7 @@
           <w:noProof/>
         </w:rPr>
         <w:drawing>
-          <wp:anchor distT="0" distB="0" distL="114300" distR="114300" simplePos="0" relativeHeight="251876864" behindDoc="0" locked="0" layoutInCell="1" allowOverlap="1" wp14:anchorId="401B10FA" wp14:editId="39F10C30">
+          <wp:anchor distT="0" distB="0" distL="114300" distR="114300" simplePos="0" relativeHeight="251879936" behindDoc="0" locked="0" layoutInCell="1" allowOverlap="1" wp14:anchorId="401B10FA" wp14:editId="39F10C30">
             <wp:simplePos x="0" y="0"/>
             <wp:positionH relativeFrom="column">
               <wp:posOffset>-1270</wp:posOffset>
@@ -10693,15 +10571,7 @@
     <w:p>
       <w:r>
         <w:lastRenderedPageBreak/>
-        <w:t xml:space="preserve">In any case, students often ask what should go in this chapter, how to describe what they have done, what is relevant, how much of existing work to include, what to include </w:t>
-      </w:r>
-      <w:proofErr w:type="spellStart"/>
-      <w:r>
-        <w:t>from</w:t>
-      </w:r>
-      <w:proofErr w:type="spellEnd"/>
-      <w:r>
-        <w:t xml:space="preserve"> what they have done, etc. The simplest and surest way is to refer to your diary of the work you have done and report on it in chronological order. </w:t>
+        <w:t xml:space="preserve">In any case, students often ask what should go in this chapter, how to describe what they have done, what is relevant, how much of existing work to include, what to include from what they have done, etc. The simplest and surest way is to refer to your diary of the work you have done and report on it in chronological order. </w:t>
       </w:r>
     </w:p>
     <w:p>
@@ -10785,15 +10655,7 @@
         <w:t xml:space="preserve">ysis to confirm the improvement. </w:t>
       </w:r>
       <w:r>
-        <w:t xml:space="preserve">This chapter will provide evidence, </w:t>
-      </w:r>
-      <w:proofErr w:type="spellStart"/>
-      <w:r>
-        <w:t>from</w:t>
-      </w:r>
-      <w:proofErr w:type="spellEnd"/>
-      <w:r>
-        <w:t xml:space="preserve"> the tests that you carry out, of the outcomes of </w:t>
+        <w:t xml:space="preserve">This chapter will provide evidence, from the tests that you carry out, of the outcomes of </w:t>
       </w:r>
       <w:r>
         <w:t>your</w:t>
@@ -10990,21 +10852,7 @@
         <w:rPr>
           <w:lang w:val="en"/>
         </w:rPr>
-        <w:t xml:space="preserve"> where you have quoted/reproduced text or diagrams </w:t>
-      </w:r>
-      <w:proofErr w:type="spellStart"/>
-      <w:r>
-        <w:rPr>
-          <w:lang w:val="en"/>
-        </w:rPr>
-        <w:t>from</w:t>
-      </w:r>
-      <w:proofErr w:type="spellEnd"/>
-      <w:r>
-        <w:rPr>
-          <w:lang w:val="en"/>
-        </w:rPr>
-        <w:t xml:space="preserve"> another author or mentioned/referred to the work of another author in your report. That is quoted directly what they have said about something or mentioned their views or conclusions in your report. For details of citation and references see</w:t>
+        <w:t xml:space="preserve"> where you have quoted/reproduced text or diagrams from another author or mentioned/referred to the work of another author in your report. That is quoted directly what they have said about something or mentioned their views or conclusions in your report. For details of citation and references see</w:t>
       </w:r>
       <w:r>
         <w:rPr>
@@ -11355,23 +11203,7 @@
         <w:pStyle w:val="ReferencesandBibliography"/>
       </w:pPr>
       <w:r>
-        <w:t xml:space="preserve">nhs.co.uk. (2012). Lack of exercise as 'deadly' as smoking. [Online]. [21 October 2019]. </w:t>
-      </w:r>
-      <w:proofErr w:type="spellStart"/>
-      <w:r>
-        <w:t>Available</w:t>
-      </w:r>
-      <w:proofErr w:type="spellEnd"/>
-      <w:r>
-        <w:t xml:space="preserve"> </w:t>
-      </w:r>
-      <w:proofErr w:type="spellStart"/>
-      <w:r>
-        <w:t>from</w:t>
-      </w:r>
-      <w:proofErr w:type="spellEnd"/>
-      <w:r>
-        <w:t>: https://www.nhs.uk/news/lifestyle-and-exercise/lack-of-exercise-as-deadly-as-smoking/</w:t>
+        <w:t>nhs.co.uk. (2012). Lack of exercise as 'deadly' as smoking. [Online]. [21 October 2019]. Available from: https://www.nhs.uk/news/lifestyle-and-exercise/lack-of-exercise-as-deadly-as-smoking/</w:t>
       </w:r>
     </w:p>
     <w:p>
@@ -11389,25 +11221,25 @@
           <w:color w:val="212529"/>
           <w:szCs w:val="20"/>
         </w:rPr>
-        <w:t xml:space="preserve">Davis, K. (n.d.). The Effects of Lack of Exercise on the Body | Livestrong.com. [online] LIVESTRONG.COM. </w:t>
-      </w:r>
-      <w:proofErr w:type="spellStart"/>
-      <w:r>
+        <w:t>Davis, K. (n.d.). The Effects of Lack of Exercise on the Body | Livestrong.com. [online] LIVESTRONG.COM. Available at: https://www.livestrong.com/article/351679-the-effects-of-lack-of-exercise-on-the-body/ [Accessed 28 Oct. 2019].</w:t>
+      </w:r>
+    </w:p>
+    <w:p>
+      <w:pPr>
+        <w:pStyle w:val="ReferencesandBibliography"/>
         <w:rPr>
           <w:rFonts w:cs="Segoe UI"/>
           <w:color w:val="212529"/>
           <w:szCs w:val="20"/>
         </w:rPr>
-        <w:t>Available</w:t>
-      </w:r>
-      <w:proofErr w:type="spellEnd"/>
+      </w:pPr>
       <w:r>
         <w:rPr>
           <w:rFonts w:cs="Segoe UI"/>
           <w:color w:val="212529"/>
           <w:szCs w:val="20"/>
         </w:rPr>
-        <w:t xml:space="preserve"> at: https://www.livestrong.com/article/351679-the-effects-of-lack-of-exercise-on-the-body/ [Accessed 28 Oct. 2019].</w:t>
+        <w:t>National health service, N.H.S. 2019. Statistics on Obesity, Physical Activity and Diet, England, 2019. [Online]. [4 December 2019]. Available from: https://digital.nhs.uk/data-and-information/publications/statistical/statistics-on-obesity-physical-activity-and-diet/statistics-on-obesity-physical-activity-and-diet-england-2019/introduction</w:t>
       </w:r>
     </w:p>
     <w:p>
@@ -11425,61 +11257,61 @@
           <w:color w:val="212529"/>
           <w:szCs w:val="20"/>
         </w:rPr>
-        <w:t xml:space="preserve">National health service, N.H.S. 2019. Statistics on Obesity, Physical Activity and Diet, England, 2019. [Online]. [4 </w:t>
-      </w:r>
-      <w:proofErr w:type="spellStart"/>
-      <w:r>
+        <w:t>Robert, B.2017. Obesity: Health Risks Associated with Obesity. [Online]. [1 February 2020]. Available from: https://www.onhealth.com/content/1/health_risks_associated_with_obesity</w:t>
+      </w:r>
+    </w:p>
+    <w:p>
+      <w:pPr>
+        <w:pStyle w:val="ReferencesandBibliography"/>
         <w:rPr>
           <w:rFonts w:cs="Segoe UI"/>
           <w:color w:val="212529"/>
           <w:szCs w:val="20"/>
         </w:rPr>
-        <w:t>December</w:t>
-      </w:r>
-      <w:proofErr w:type="spellEnd"/>
+      </w:pPr>
       <w:r>
         <w:rPr>
           <w:rFonts w:cs="Segoe UI"/>
           <w:color w:val="212529"/>
           <w:szCs w:val="20"/>
         </w:rPr>
-        <w:t xml:space="preserve"> 2019]. </w:t>
-      </w:r>
-      <w:proofErr w:type="spellStart"/>
-      <w:r>
+        <w:t>National health service, N.H.S. 2018. Obesity: Health Risks Associated with Obesity. [Online]. [2 February 2020]. Available from: https://www.nhs.uk/conditions/gallstones/</w:t>
+      </w:r>
+    </w:p>
+    <w:p>
+      <w:pPr>
+        <w:pStyle w:val="ReferencesandBibliography"/>
         <w:rPr>
           <w:rFonts w:cs="Segoe UI"/>
           <w:color w:val="212529"/>
           <w:szCs w:val="20"/>
         </w:rPr>
-        <w:t>Available</w:t>
-      </w:r>
-      <w:proofErr w:type="spellEnd"/>
+      </w:pPr>
       <w:r>
         <w:rPr>
           <w:rFonts w:cs="Segoe UI"/>
           <w:color w:val="212529"/>
           <w:szCs w:val="20"/>
         </w:rPr>
-        <w:t xml:space="preserve"> </w:t>
-      </w:r>
-      <w:proofErr w:type="spellStart"/>
-      <w:r>
+        <w:t>Cancer research UK. 2018. Does obesity cause cancer?. [Online]. [3 February 2020]. Available from: https://www.cancerresearchuk.org/about-cancer/causes-of-cancer/obesity-weight-and-cancer/does-obesity-cause-cancer</w:t>
+      </w:r>
+    </w:p>
+    <w:p>
+      <w:pPr>
+        <w:pStyle w:val="ReferencesandBibliography"/>
         <w:rPr>
           <w:rFonts w:cs="Segoe UI"/>
           <w:color w:val="212529"/>
           <w:szCs w:val="20"/>
         </w:rPr>
-        <w:t>from</w:t>
-      </w:r>
-      <w:proofErr w:type="spellEnd"/>
+      </w:pPr>
       <w:r>
         <w:rPr>
           <w:rFonts w:cs="Segoe UI"/>
           <w:color w:val="212529"/>
           <w:szCs w:val="20"/>
         </w:rPr>
-        <w:t>: https://digital.nhs.uk/data-and-information/publications/statistical/statistics-on-obesity-physical-activity-and-diet/statistics-on-obesity-physical-activity-and-diet-england-2019/introduction</w:t>
+        <w:t>Centers for disease control and prevention. 2019. Strategies to Prevent Obesity. [Online]. [15 February 2020]. Available from: https://www.cdc.gov/obesity/strategies/index.html</w:t>
       </w:r>
     </w:p>
     <w:p>
@@ -11497,43 +11329,44 @@
           <w:color w:val="212529"/>
           <w:szCs w:val="20"/>
         </w:rPr>
-        <w:t xml:space="preserve">Robert, B.2017. Obesity: Health Risks Associated with Obesity. [Online]. [1 February 2020]. </w:t>
-      </w:r>
-      <w:proofErr w:type="spellStart"/>
-      <w:r>
+        <w:t>National health service, N.H.S. 2019. Treatment. [Online]. [7 February 2020]. Available from: https://www.nhs.uk/conditions/obesity/treatment/</w:t>
+      </w:r>
+    </w:p>
+    <w:p>
+      <w:pPr>
+        <w:pStyle w:val="ReferencesandBibliography"/>
         <w:rPr>
           <w:rFonts w:cs="Segoe UI"/>
           <w:color w:val="212529"/>
           <w:szCs w:val="20"/>
         </w:rPr>
-        <w:t>Available</w:t>
-      </w:r>
-      <w:proofErr w:type="spellEnd"/>
+      </w:pPr>
       <w:r>
         <w:rPr>
           <w:rFonts w:cs="Segoe UI"/>
           <w:color w:val="212529"/>
           <w:szCs w:val="20"/>
         </w:rPr>
-        <w:t xml:space="preserve"> </w:t>
-      </w:r>
-      <w:proofErr w:type="spellStart"/>
-      <w:r>
+        <w:lastRenderedPageBreak/>
+        <w:t>National health service, N.H.S. 2018. Benefits of exercise. [Online]. [7 February 2020]. Available from: https://www.nhs.uk/live-well/exercise/exercise-health-benefits/</w:t>
+      </w:r>
+    </w:p>
+    <w:p>
+      <w:pPr>
+        <w:pStyle w:val="ReferencesandBibliography"/>
         <w:rPr>
           <w:rFonts w:cs="Segoe UI"/>
           <w:color w:val="212529"/>
           <w:szCs w:val="20"/>
         </w:rPr>
-        <w:t>from</w:t>
-      </w:r>
-      <w:proofErr w:type="spellEnd"/>
+      </w:pPr>
       <w:r>
         <w:rPr>
           <w:rFonts w:cs="Segoe UI"/>
           <w:color w:val="212529"/>
           <w:szCs w:val="20"/>
         </w:rPr>
-        <w:t>: https://www.onhealth.com/content/1/health_risks_associated_with_obesity</w:t>
+        <w:t>Awais dar, A.D. 2018. 8 Ways Technology is Improving the HealthCare. [Online]. [7 February 2020]. Available from: https://thriveglobal.com/stories/8-ways-technology-is-improving-the-healthcare/</w:t>
       </w:r>
     </w:p>
     <w:p>
@@ -11551,43 +11384,43 @@
           <w:color w:val="212529"/>
           <w:szCs w:val="20"/>
         </w:rPr>
-        <w:t xml:space="preserve">National health service, N.H.S. 2018. Obesity: Health Risks Associated with Obesity. [Online]. [2 February 2020]. </w:t>
-      </w:r>
-      <w:proofErr w:type="spellStart"/>
-      <w:r>
+        <w:t>Positive gaming. c2020. The Benefits of Exergaming. [Online]. [8 February 2020]. Available from: http://www.positivegaming.com/positivegaming/benefits/exergaming-benefits</w:t>
+      </w:r>
+    </w:p>
+    <w:p>
+      <w:pPr>
+        <w:pStyle w:val="ReferencesandBibliography"/>
         <w:rPr>
           <w:rFonts w:cs="Segoe UI"/>
           <w:color w:val="212529"/>
           <w:szCs w:val="20"/>
         </w:rPr>
-        <w:t>Available</w:t>
-      </w:r>
-      <w:proofErr w:type="spellEnd"/>
+      </w:pPr>
       <w:r>
         <w:rPr>
           <w:rFonts w:cs="Segoe UI"/>
           <w:color w:val="212529"/>
           <w:szCs w:val="20"/>
         </w:rPr>
-        <w:t xml:space="preserve"> </w:t>
-      </w:r>
-      <w:proofErr w:type="spellStart"/>
-      <w:r>
+        <w:t>Ground report. 2007. DANCE DANCE REVOLUTION AND ASSOCIATED HEALTH BENEFITS. [Online]. [8 February 2020]. Available from: https://www.groundreport.com/dance-dance-revolution-and-associated-health-benefits/</w:t>
+      </w:r>
+    </w:p>
+    <w:p>
+      <w:pPr>
+        <w:pStyle w:val="ReferencesandBibliography"/>
         <w:rPr>
           <w:rFonts w:cs="Segoe UI"/>
           <w:color w:val="212529"/>
           <w:szCs w:val="20"/>
         </w:rPr>
-        <w:t>from</w:t>
-      </w:r>
-      <w:proofErr w:type="spellEnd"/>
+      </w:pPr>
       <w:r>
         <w:rPr>
           <w:rFonts w:cs="Segoe UI"/>
           <w:color w:val="212529"/>
           <w:szCs w:val="20"/>
         </w:rPr>
-        <w:t>: https://www.nhs.uk/conditions/gallstones/</w:t>
+        <w:t>Human kinetic . c2020. TECHNOLOGY CAN BOOST PHYSICAL ACTIVITY PROMOTIO. [Online]. [10 February 2020]. Available from: https://us.humankinetics.com/blogs/excerpt/technology-can-boost-physical-activity-promotion</w:t>
       </w:r>
     </w:p>
     <w:p>
@@ -11605,43 +11438,43 @@
           <w:color w:val="212529"/>
           <w:szCs w:val="20"/>
         </w:rPr>
-        <w:t xml:space="preserve">Cancer research UK. 2018. Does obesity cause cancer?. [Online]. [3 February 2020]. </w:t>
-      </w:r>
-      <w:proofErr w:type="spellStart"/>
-      <w:r>
+        <w:t>Christina woodger, C.W. 2018. Five ways tech can help you get fit and be more active in 2020 Read more: https://wwwwhichcouk/news/2018/12/five-ways-tech-can-help-you-get-fit-in-2020/ - Which?. [Online]. [10 February 2020]. Available from: https://www.which.co.uk/news/2018/12/five-ways-tech-can-help-you-get-fit-in-2020/</w:t>
+      </w:r>
+    </w:p>
+    <w:p>
+      <w:pPr>
+        <w:pStyle w:val="ReferencesandBibliography"/>
         <w:rPr>
           <w:rFonts w:cs="Segoe UI"/>
           <w:color w:val="212529"/>
           <w:szCs w:val="20"/>
         </w:rPr>
-        <w:t>Available</w:t>
-      </w:r>
-      <w:proofErr w:type="spellEnd"/>
+      </w:pPr>
       <w:r>
         <w:rPr>
           <w:rFonts w:cs="Segoe UI"/>
           <w:color w:val="212529"/>
           <w:szCs w:val="20"/>
         </w:rPr>
-        <w:t xml:space="preserve"> </w:t>
-      </w:r>
-      <w:proofErr w:type="spellStart"/>
-      <w:r>
+        <w:t>Lauren pufpaf, L.P. 2019. The Fitness App Ecosystem in 2019: Specializing in Specialization. [Online]. [10 February 2020]. Available from: http://blog.feed.fm/the-fitness-app-ecosystem-in-2019-specializing-in-specialization</w:t>
+      </w:r>
+    </w:p>
+    <w:p>
+      <w:pPr>
+        <w:pStyle w:val="ReferencesandBibliography"/>
         <w:rPr>
           <w:rFonts w:cs="Segoe UI"/>
           <w:color w:val="212529"/>
           <w:szCs w:val="20"/>
         </w:rPr>
-        <w:t>from</w:t>
-      </w:r>
-      <w:proofErr w:type="spellEnd"/>
+      </w:pPr>
       <w:r>
         <w:rPr>
           <w:rFonts w:cs="Segoe UI"/>
           <w:color w:val="212529"/>
           <w:szCs w:val="20"/>
         </w:rPr>
-        <w:t>: https://www.cancerresearchuk.org/about-cancer/causes-of-cancer/obesity-weight-and-cancer/does-obesity-cause-cancer</w:t>
+        <w:t>Jill duffy, J.D. 2019. MyFitnessPal. [Online]. [14 February 2020]. Available from: https://uk.pcmag.com/iphone-apps/5599/myfitnesspal</w:t>
       </w:r>
     </w:p>
     <w:p>
@@ -11653,771 +11486,38 @@
           <w:szCs w:val="20"/>
         </w:rPr>
       </w:pPr>
-      <w:proofErr w:type="spellStart"/>
       <w:r>
         <w:rPr>
           <w:rFonts w:cs="Segoe UI"/>
           <w:color w:val="212529"/>
           <w:szCs w:val="20"/>
         </w:rPr>
-        <w:t>Centers</w:t>
-      </w:r>
-      <w:proofErr w:type="spellEnd"/>
-      <w:r>
+        <w:t>Webwise. c2019. Explained: What is Pokémon Go?. [Online]. [14 February 2020]. Available from: https://www.webwise.ie/parents/pokemon-go/</w:t>
+      </w:r>
+    </w:p>
+    <w:p>
+      <w:pPr>
+        <w:pStyle w:val="ReferencesandBibliography"/>
         <w:rPr>
           <w:rFonts w:cs="Segoe UI"/>
           <w:color w:val="212529"/>
           <w:szCs w:val="20"/>
         </w:rPr>
-        <w:t xml:space="preserve"> for disease control and prevention. 2019. Strategies to Prevent Obesity. [Online]. [15 February 2020]. </w:t>
-      </w:r>
-      <w:proofErr w:type="spellStart"/>
+      </w:pPr>
       <w:r>
         <w:rPr>
           <w:rFonts w:cs="Segoe UI"/>
           <w:color w:val="212529"/>
           <w:szCs w:val="20"/>
         </w:rPr>
-        <w:t>Available</w:t>
-      </w:r>
-      <w:proofErr w:type="spellEnd"/>
+        <w:t xml:space="preserve">Allegra frank. 2018. Pokémon: Let’s Go! co-op is fun, if you don’t mind a way easier game. [Online]. [14 February 2020]. Available from: </w:t>
+      </w:r>
       <w:r>
         <w:rPr>
           <w:rFonts w:cs="Segoe UI"/>
           <w:color w:val="212529"/>
           <w:szCs w:val="20"/>
         </w:rPr>
-        <w:t xml:space="preserve"> </w:t>
-      </w:r>
-      <w:proofErr w:type="spellStart"/>
-      <w:r>
-        <w:rPr>
-          <w:rFonts w:cs="Segoe UI"/>
-          <w:color w:val="212529"/>
-          <w:szCs w:val="20"/>
-        </w:rPr>
-        <w:t>from</w:t>
-      </w:r>
-      <w:proofErr w:type="spellEnd"/>
-      <w:r>
-        <w:rPr>
-          <w:rFonts w:cs="Segoe UI"/>
-          <w:color w:val="212529"/>
-          <w:szCs w:val="20"/>
-        </w:rPr>
-        <w:t>: https://www.cdc.gov/obesity/strategies/index.html</w:t>
-      </w:r>
-    </w:p>
-    <w:p>
-      <w:pPr>
-        <w:pStyle w:val="ReferencesandBibliography"/>
-        <w:rPr>
-          <w:rFonts w:cs="Segoe UI"/>
-          <w:color w:val="212529"/>
-          <w:szCs w:val="20"/>
-        </w:rPr>
-      </w:pPr>
-      <w:r>
-        <w:rPr>
-          <w:rFonts w:cs="Segoe UI"/>
-          <w:color w:val="212529"/>
-          <w:szCs w:val="20"/>
-        </w:rPr>
-        <w:t xml:space="preserve">National health service, N.H.S. 2019. Treatment. [Online]. [7 February 2020]. </w:t>
-      </w:r>
-      <w:proofErr w:type="spellStart"/>
-      <w:r>
-        <w:rPr>
-          <w:rFonts w:cs="Segoe UI"/>
-          <w:color w:val="212529"/>
-          <w:szCs w:val="20"/>
-        </w:rPr>
-        <w:t>Available</w:t>
-      </w:r>
-      <w:proofErr w:type="spellEnd"/>
-      <w:r>
-        <w:rPr>
-          <w:rFonts w:cs="Segoe UI"/>
-          <w:color w:val="212529"/>
-          <w:szCs w:val="20"/>
-        </w:rPr>
-        <w:t xml:space="preserve"> </w:t>
-      </w:r>
-      <w:proofErr w:type="spellStart"/>
-      <w:r>
-        <w:rPr>
-          <w:rFonts w:cs="Segoe UI"/>
-          <w:color w:val="212529"/>
-          <w:szCs w:val="20"/>
-        </w:rPr>
-        <w:t>from</w:t>
-      </w:r>
-      <w:proofErr w:type="spellEnd"/>
-      <w:r>
-        <w:rPr>
-          <w:rFonts w:cs="Segoe UI"/>
-          <w:color w:val="212529"/>
-          <w:szCs w:val="20"/>
-        </w:rPr>
-        <w:t>: https://www.nhs.uk/conditions/obesity/treatment/</w:t>
-      </w:r>
-    </w:p>
-    <w:p>
-      <w:pPr>
-        <w:pStyle w:val="ReferencesandBibliography"/>
-        <w:rPr>
-          <w:rFonts w:cs="Segoe UI"/>
-          <w:color w:val="212529"/>
-          <w:szCs w:val="20"/>
-        </w:rPr>
-      </w:pPr>
-      <w:r>
-        <w:rPr>
-          <w:rFonts w:cs="Segoe UI"/>
-          <w:color w:val="212529"/>
-          <w:szCs w:val="20"/>
-        </w:rPr>
-        <w:lastRenderedPageBreak/>
-        <w:t xml:space="preserve">National health service, N.H.S. 2018. Benefits of exercise. [Online]. [7 February 2020]. </w:t>
-      </w:r>
-      <w:proofErr w:type="spellStart"/>
-      <w:r>
-        <w:rPr>
-          <w:rFonts w:cs="Segoe UI"/>
-          <w:color w:val="212529"/>
-          <w:szCs w:val="20"/>
-        </w:rPr>
-        <w:t>Available</w:t>
-      </w:r>
-      <w:proofErr w:type="spellEnd"/>
-      <w:r>
-        <w:rPr>
-          <w:rFonts w:cs="Segoe UI"/>
-          <w:color w:val="212529"/>
-          <w:szCs w:val="20"/>
-        </w:rPr>
-        <w:t xml:space="preserve"> </w:t>
-      </w:r>
-      <w:proofErr w:type="spellStart"/>
-      <w:r>
-        <w:rPr>
-          <w:rFonts w:cs="Segoe UI"/>
-          <w:color w:val="212529"/>
-          <w:szCs w:val="20"/>
-        </w:rPr>
-        <w:t>from</w:t>
-      </w:r>
-      <w:proofErr w:type="spellEnd"/>
-      <w:r>
-        <w:rPr>
-          <w:rFonts w:cs="Segoe UI"/>
-          <w:color w:val="212529"/>
-          <w:szCs w:val="20"/>
-        </w:rPr>
-        <w:t>: https://www.nhs.uk/live-well/exercise/exercise-health-benefits/</w:t>
-      </w:r>
-    </w:p>
-    <w:p>
-      <w:pPr>
-        <w:pStyle w:val="ReferencesandBibliography"/>
-        <w:rPr>
-          <w:rFonts w:cs="Segoe UI"/>
-          <w:color w:val="212529"/>
-          <w:szCs w:val="20"/>
-        </w:rPr>
-      </w:pPr>
-      <w:proofErr w:type="spellStart"/>
-      <w:r>
-        <w:rPr>
-          <w:rFonts w:cs="Segoe UI"/>
-          <w:color w:val="212529"/>
-          <w:szCs w:val="20"/>
-        </w:rPr>
-        <w:t>Awais</w:t>
-      </w:r>
-      <w:proofErr w:type="spellEnd"/>
-      <w:r>
-        <w:rPr>
-          <w:rFonts w:cs="Segoe UI"/>
-          <w:color w:val="212529"/>
-          <w:szCs w:val="20"/>
-        </w:rPr>
-        <w:t xml:space="preserve"> </w:t>
-      </w:r>
-      <w:proofErr w:type="spellStart"/>
-      <w:r>
-        <w:rPr>
-          <w:rFonts w:cs="Segoe UI"/>
-          <w:color w:val="212529"/>
-          <w:szCs w:val="20"/>
-        </w:rPr>
-        <w:t>dar</w:t>
-      </w:r>
-      <w:proofErr w:type="spellEnd"/>
-      <w:r>
-        <w:rPr>
-          <w:rFonts w:cs="Segoe UI"/>
-          <w:color w:val="212529"/>
-          <w:szCs w:val="20"/>
-        </w:rPr>
-        <w:t xml:space="preserve">, A.D. 2018. 8 Ways Technology is Improving the HealthCare. [Online]. [7 February 2020]. </w:t>
-      </w:r>
-      <w:proofErr w:type="spellStart"/>
-      <w:r>
-        <w:rPr>
-          <w:rFonts w:cs="Segoe UI"/>
-          <w:color w:val="212529"/>
-          <w:szCs w:val="20"/>
-        </w:rPr>
-        <w:t>Available</w:t>
-      </w:r>
-      <w:proofErr w:type="spellEnd"/>
-      <w:r>
-        <w:rPr>
-          <w:rFonts w:cs="Segoe UI"/>
-          <w:color w:val="212529"/>
-          <w:szCs w:val="20"/>
-        </w:rPr>
-        <w:t xml:space="preserve"> </w:t>
-      </w:r>
-      <w:proofErr w:type="spellStart"/>
-      <w:r>
-        <w:rPr>
-          <w:rFonts w:cs="Segoe UI"/>
-          <w:color w:val="212529"/>
-          <w:szCs w:val="20"/>
-        </w:rPr>
-        <w:t>from</w:t>
-      </w:r>
-      <w:proofErr w:type="spellEnd"/>
-      <w:r>
-        <w:rPr>
-          <w:rFonts w:cs="Segoe UI"/>
-          <w:color w:val="212529"/>
-          <w:szCs w:val="20"/>
-        </w:rPr>
-        <w:t>: https://thriveglobal.com/stories/8-ways-technology-is-improving-the-healthcare/</w:t>
-      </w:r>
-    </w:p>
-    <w:p>
-      <w:pPr>
-        <w:pStyle w:val="ReferencesandBibliography"/>
-        <w:rPr>
-          <w:rFonts w:cs="Segoe UI"/>
-          <w:color w:val="212529"/>
-          <w:szCs w:val="20"/>
-        </w:rPr>
-      </w:pPr>
-      <w:r>
-        <w:rPr>
-          <w:rFonts w:cs="Segoe UI"/>
-          <w:color w:val="212529"/>
-          <w:szCs w:val="20"/>
-        </w:rPr>
-        <w:t xml:space="preserve">Positive gaming. c2020. The Benefits of Exergaming. [Online]. [8 February 2020]. </w:t>
-      </w:r>
-      <w:proofErr w:type="spellStart"/>
-      <w:r>
-        <w:rPr>
-          <w:rFonts w:cs="Segoe UI"/>
-          <w:color w:val="212529"/>
-          <w:szCs w:val="20"/>
-        </w:rPr>
-        <w:t>Available</w:t>
-      </w:r>
-      <w:proofErr w:type="spellEnd"/>
-      <w:r>
-        <w:rPr>
-          <w:rFonts w:cs="Segoe UI"/>
-          <w:color w:val="212529"/>
-          <w:szCs w:val="20"/>
-        </w:rPr>
-        <w:t xml:space="preserve"> </w:t>
-      </w:r>
-      <w:proofErr w:type="spellStart"/>
-      <w:r>
-        <w:rPr>
-          <w:rFonts w:cs="Segoe UI"/>
-          <w:color w:val="212529"/>
-          <w:szCs w:val="20"/>
-        </w:rPr>
-        <w:t>from</w:t>
-      </w:r>
-      <w:proofErr w:type="spellEnd"/>
-      <w:r>
-        <w:rPr>
-          <w:rFonts w:cs="Segoe UI"/>
-          <w:color w:val="212529"/>
-          <w:szCs w:val="20"/>
-        </w:rPr>
-        <w:t>: http://www.positivegaming.com/positivegaming/benefits/exergaming-benefits</w:t>
-      </w:r>
-    </w:p>
-    <w:p>
-      <w:pPr>
-        <w:pStyle w:val="ReferencesandBibliography"/>
-        <w:rPr>
-          <w:rFonts w:cs="Segoe UI"/>
-          <w:color w:val="212529"/>
-          <w:szCs w:val="20"/>
-        </w:rPr>
-      </w:pPr>
-      <w:r>
-        <w:rPr>
-          <w:rFonts w:cs="Segoe UI"/>
-          <w:color w:val="212529"/>
-          <w:szCs w:val="20"/>
-        </w:rPr>
-        <w:t xml:space="preserve">Ground report. 2007. DANCE </w:t>
-      </w:r>
-      <w:proofErr w:type="spellStart"/>
-      <w:r>
-        <w:rPr>
-          <w:rFonts w:cs="Segoe UI"/>
-          <w:color w:val="212529"/>
-          <w:szCs w:val="20"/>
-        </w:rPr>
-        <w:t>DANCE</w:t>
-      </w:r>
-      <w:proofErr w:type="spellEnd"/>
-      <w:r>
-        <w:rPr>
-          <w:rFonts w:cs="Segoe UI"/>
-          <w:color w:val="212529"/>
-          <w:szCs w:val="20"/>
-        </w:rPr>
-        <w:t xml:space="preserve"> REVOLUTION AND ASSOCIATED HEALTH BENEFITS. [Online]. [8 February 2020]. </w:t>
-      </w:r>
-      <w:proofErr w:type="spellStart"/>
-      <w:r>
-        <w:rPr>
-          <w:rFonts w:cs="Segoe UI"/>
-          <w:color w:val="212529"/>
-          <w:szCs w:val="20"/>
-        </w:rPr>
-        <w:t>Available</w:t>
-      </w:r>
-      <w:proofErr w:type="spellEnd"/>
-      <w:r>
-        <w:rPr>
-          <w:rFonts w:cs="Segoe UI"/>
-          <w:color w:val="212529"/>
-          <w:szCs w:val="20"/>
-        </w:rPr>
-        <w:t xml:space="preserve"> </w:t>
-      </w:r>
-      <w:proofErr w:type="spellStart"/>
-      <w:r>
-        <w:rPr>
-          <w:rFonts w:cs="Segoe UI"/>
-          <w:color w:val="212529"/>
-          <w:szCs w:val="20"/>
-        </w:rPr>
-        <w:t>from</w:t>
-      </w:r>
-      <w:proofErr w:type="spellEnd"/>
-      <w:r>
-        <w:rPr>
-          <w:rFonts w:cs="Segoe UI"/>
-          <w:color w:val="212529"/>
-          <w:szCs w:val="20"/>
-        </w:rPr>
-        <w:t>: https://www.groundreport.com/dance-dance-revolution-and-associated-health-benefits/</w:t>
-      </w:r>
-    </w:p>
-    <w:p>
-      <w:pPr>
-        <w:pStyle w:val="ReferencesandBibliography"/>
-        <w:rPr>
-          <w:rFonts w:cs="Segoe UI"/>
-          <w:color w:val="212529"/>
-          <w:szCs w:val="20"/>
-        </w:rPr>
-      </w:pPr>
-      <w:r>
-        <w:rPr>
-          <w:rFonts w:cs="Segoe UI"/>
-          <w:color w:val="212529"/>
-          <w:szCs w:val="20"/>
-        </w:rPr>
-        <w:t xml:space="preserve">Human kinetic . c2020. TECHNOLOGY CAN BOOST PHYSICAL ACTIVITY PROMOTIO. [Online]. [10 February 2020]. </w:t>
-      </w:r>
-      <w:proofErr w:type="spellStart"/>
-      <w:r>
-        <w:rPr>
-          <w:rFonts w:cs="Segoe UI"/>
-          <w:color w:val="212529"/>
-          <w:szCs w:val="20"/>
-        </w:rPr>
-        <w:t>Available</w:t>
-      </w:r>
-      <w:proofErr w:type="spellEnd"/>
-      <w:r>
-        <w:rPr>
-          <w:rFonts w:cs="Segoe UI"/>
-          <w:color w:val="212529"/>
-          <w:szCs w:val="20"/>
-        </w:rPr>
-        <w:t xml:space="preserve"> </w:t>
-      </w:r>
-      <w:proofErr w:type="spellStart"/>
-      <w:r>
-        <w:rPr>
-          <w:rFonts w:cs="Segoe UI"/>
-          <w:color w:val="212529"/>
-          <w:szCs w:val="20"/>
-        </w:rPr>
-        <w:t>from</w:t>
-      </w:r>
-      <w:proofErr w:type="spellEnd"/>
-      <w:r>
-        <w:rPr>
-          <w:rFonts w:cs="Segoe UI"/>
-          <w:color w:val="212529"/>
-          <w:szCs w:val="20"/>
-        </w:rPr>
-        <w:t>: https://us.humankinetics.com/blogs/excerpt/technology-can-boost-physical-activity-promotion</w:t>
-      </w:r>
-    </w:p>
-    <w:p>
-      <w:pPr>
-        <w:pStyle w:val="ReferencesandBibliography"/>
-        <w:rPr>
-          <w:rFonts w:cs="Segoe UI"/>
-          <w:color w:val="212529"/>
-          <w:szCs w:val="20"/>
-        </w:rPr>
-      </w:pPr>
-      <w:r>
-        <w:rPr>
-          <w:rFonts w:cs="Segoe UI"/>
-          <w:color w:val="212529"/>
-          <w:szCs w:val="20"/>
-        </w:rPr>
-        <w:t xml:space="preserve">Christina </w:t>
-      </w:r>
-      <w:proofErr w:type="spellStart"/>
-      <w:r>
-        <w:rPr>
-          <w:rFonts w:cs="Segoe UI"/>
-          <w:color w:val="212529"/>
-          <w:szCs w:val="20"/>
-        </w:rPr>
-        <w:t>woodger</w:t>
-      </w:r>
-      <w:proofErr w:type="spellEnd"/>
-      <w:r>
-        <w:rPr>
-          <w:rFonts w:cs="Segoe UI"/>
-          <w:color w:val="212529"/>
-          <w:szCs w:val="20"/>
-        </w:rPr>
-        <w:t xml:space="preserve">, C.W. 2018. Five ways tech can help you get fit and be more active in 2020 Read more: https://wwwwhichcouk/news/2018/12/five-ways-tech-can-help-you-get-fit-in-2020/ - Which?. [Online]. [10 February 2020]. </w:t>
-      </w:r>
-      <w:proofErr w:type="spellStart"/>
-      <w:r>
-        <w:rPr>
-          <w:rFonts w:cs="Segoe UI"/>
-          <w:color w:val="212529"/>
-          <w:szCs w:val="20"/>
-        </w:rPr>
-        <w:t>Available</w:t>
-      </w:r>
-      <w:proofErr w:type="spellEnd"/>
-      <w:r>
-        <w:rPr>
-          <w:rFonts w:cs="Segoe UI"/>
-          <w:color w:val="212529"/>
-          <w:szCs w:val="20"/>
-        </w:rPr>
-        <w:t xml:space="preserve"> </w:t>
-      </w:r>
-      <w:proofErr w:type="spellStart"/>
-      <w:r>
-        <w:rPr>
-          <w:rFonts w:cs="Segoe UI"/>
-          <w:color w:val="212529"/>
-          <w:szCs w:val="20"/>
-        </w:rPr>
-        <w:t>from</w:t>
-      </w:r>
-      <w:proofErr w:type="spellEnd"/>
-      <w:r>
-        <w:rPr>
-          <w:rFonts w:cs="Segoe UI"/>
-          <w:color w:val="212529"/>
-          <w:szCs w:val="20"/>
-        </w:rPr>
-        <w:t>: https://www.which.co.uk/news/2018/12/five-ways-tech-can-help-you-get-fit-in-2020/</w:t>
-      </w:r>
-    </w:p>
-    <w:p>
-      <w:pPr>
-        <w:pStyle w:val="ReferencesandBibliography"/>
-        <w:rPr>
-          <w:rFonts w:cs="Segoe UI"/>
-          <w:color w:val="212529"/>
-          <w:szCs w:val="20"/>
-        </w:rPr>
-      </w:pPr>
-      <w:r>
-        <w:rPr>
-          <w:rFonts w:cs="Segoe UI"/>
-          <w:color w:val="212529"/>
-          <w:szCs w:val="20"/>
-        </w:rPr>
-        <w:t xml:space="preserve">Lauren </w:t>
-      </w:r>
-      <w:proofErr w:type="spellStart"/>
-      <w:r>
-        <w:rPr>
-          <w:rFonts w:cs="Segoe UI"/>
-          <w:color w:val="212529"/>
-          <w:szCs w:val="20"/>
-        </w:rPr>
-        <w:t>pufpaf</w:t>
-      </w:r>
-      <w:proofErr w:type="spellEnd"/>
-      <w:r>
-        <w:rPr>
-          <w:rFonts w:cs="Segoe UI"/>
-          <w:color w:val="212529"/>
-          <w:szCs w:val="20"/>
-        </w:rPr>
-        <w:t xml:space="preserve">, L.P. 2019. The Fitness App Ecosystem in 2019: Specializing in Specialization. [Online]. [10 February 2020]. </w:t>
-      </w:r>
-      <w:proofErr w:type="spellStart"/>
-      <w:r>
-        <w:rPr>
-          <w:rFonts w:cs="Segoe UI"/>
-          <w:color w:val="212529"/>
-          <w:szCs w:val="20"/>
-        </w:rPr>
-        <w:t>Available</w:t>
-      </w:r>
-      <w:proofErr w:type="spellEnd"/>
-      <w:r>
-        <w:rPr>
-          <w:rFonts w:cs="Segoe UI"/>
-          <w:color w:val="212529"/>
-          <w:szCs w:val="20"/>
-        </w:rPr>
-        <w:t xml:space="preserve"> </w:t>
-      </w:r>
-      <w:proofErr w:type="spellStart"/>
-      <w:r>
-        <w:rPr>
-          <w:rFonts w:cs="Segoe UI"/>
-          <w:color w:val="212529"/>
-          <w:szCs w:val="20"/>
-        </w:rPr>
-        <w:t>from</w:t>
-      </w:r>
-      <w:proofErr w:type="spellEnd"/>
-      <w:r>
-        <w:rPr>
-          <w:rFonts w:cs="Segoe UI"/>
-          <w:color w:val="212529"/>
-          <w:szCs w:val="20"/>
-        </w:rPr>
-        <w:t>: http://blog.feed.fm/the-fitness-app-ecosystem-in-2019-specializing-in-specialization</w:t>
-      </w:r>
-    </w:p>
-    <w:p>
-      <w:pPr>
-        <w:pStyle w:val="ReferencesandBibliography"/>
-        <w:rPr>
-          <w:rFonts w:cs="Segoe UI"/>
-          <w:color w:val="212529"/>
-          <w:szCs w:val="20"/>
-        </w:rPr>
-      </w:pPr>
-      <w:r>
-        <w:rPr>
-          <w:rFonts w:cs="Segoe UI"/>
-          <w:color w:val="212529"/>
-          <w:szCs w:val="20"/>
-        </w:rPr>
-        <w:t xml:space="preserve">Jill </w:t>
-      </w:r>
-      <w:proofErr w:type="spellStart"/>
-      <w:r>
-        <w:rPr>
-          <w:rFonts w:cs="Segoe UI"/>
-          <w:color w:val="212529"/>
-          <w:szCs w:val="20"/>
-        </w:rPr>
-        <w:t>duffy</w:t>
-      </w:r>
-      <w:proofErr w:type="spellEnd"/>
-      <w:r>
-        <w:rPr>
-          <w:rFonts w:cs="Segoe UI"/>
-          <w:color w:val="212529"/>
-          <w:szCs w:val="20"/>
-        </w:rPr>
-        <w:t xml:space="preserve">, J.D. 2019. MyFitnessPal. [Online]. [14 February 2020]. </w:t>
-      </w:r>
-      <w:proofErr w:type="spellStart"/>
-      <w:r>
-        <w:rPr>
-          <w:rFonts w:cs="Segoe UI"/>
-          <w:color w:val="212529"/>
-          <w:szCs w:val="20"/>
-        </w:rPr>
-        <w:t>Available</w:t>
-      </w:r>
-      <w:proofErr w:type="spellEnd"/>
-      <w:r>
-        <w:rPr>
-          <w:rFonts w:cs="Segoe UI"/>
-          <w:color w:val="212529"/>
-          <w:szCs w:val="20"/>
-        </w:rPr>
-        <w:t xml:space="preserve"> </w:t>
-      </w:r>
-      <w:proofErr w:type="spellStart"/>
-      <w:r>
-        <w:rPr>
-          <w:rFonts w:cs="Segoe UI"/>
-          <w:color w:val="212529"/>
-          <w:szCs w:val="20"/>
-        </w:rPr>
-        <w:t>from</w:t>
-      </w:r>
-      <w:proofErr w:type="spellEnd"/>
-      <w:r>
-        <w:rPr>
-          <w:rFonts w:cs="Segoe UI"/>
-          <w:color w:val="212529"/>
-          <w:szCs w:val="20"/>
-        </w:rPr>
-        <w:t>: https://uk.pcmag.com/iphone-apps/5599/myfitnesspal</w:t>
-      </w:r>
-    </w:p>
-    <w:p>
-      <w:pPr>
-        <w:pStyle w:val="ReferencesandBibliography"/>
-        <w:rPr>
-          <w:rFonts w:cs="Segoe UI"/>
-          <w:color w:val="212529"/>
-          <w:szCs w:val="20"/>
-        </w:rPr>
-      </w:pPr>
-      <w:proofErr w:type="spellStart"/>
-      <w:r>
-        <w:rPr>
-          <w:rFonts w:cs="Segoe UI"/>
-          <w:color w:val="212529"/>
-          <w:szCs w:val="20"/>
-        </w:rPr>
-        <w:t>Webwise</w:t>
-      </w:r>
-      <w:proofErr w:type="spellEnd"/>
-      <w:r>
-        <w:rPr>
-          <w:rFonts w:cs="Segoe UI"/>
-          <w:color w:val="212529"/>
-          <w:szCs w:val="20"/>
-        </w:rPr>
-        <w:t xml:space="preserve">. c2019. Explained: What is Pokémon Go?. [Online]. [14 February 2020]. </w:t>
-      </w:r>
-      <w:proofErr w:type="spellStart"/>
-      <w:r>
-        <w:rPr>
-          <w:rFonts w:cs="Segoe UI"/>
-          <w:color w:val="212529"/>
-          <w:szCs w:val="20"/>
-        </w:rPr>
-        <w:t>Available</w:t>
-      </w:r>
-      <w:proofErr w:type="spellEnd"/>
-      <w:r>
-        <w:rPr>
-          <w:rFonts w:cs="Segoe UI"/>
-          <w:color w:val="212529"/>
-          <w:szCs w:val="20"/>
-        </w:rPr>
-        <w:t xml:space="preserve"> </w:t>
-      </w:r>
-      <w:proofErr w:type="spellStart"/>
-      <w:r>
-        <w:rPr>
-          <w:rFonts w:cs="Segoe UI"/>
-          <w:color w:val="212529"/>
-          <w:szCs w:val="20"/>
-        </w:rPr>
-        <w:t>from</w:t>
-      </w:r>
-      <w:proofErr w:type="spellEnd"/>
-      <w:r>
-        <w:rPr>
-          <w:rFonts w:cs="Segoe UI"/>
-          <w:color w:val="212529"/>
-          <w:szCs w:val="20"/>
-        </w:rPr>
-        <w:t>: https://www.webwise.ie/parents/pokemon-go/</w:t>
-      </w:r>
-    </w:p>
-    <w:p>
-      <w:pPr>
-        <w:pStyle w:val="ReferencesandBibliography"/>
-        <w:rPr>
-          <w:rFonts w:cs="Segoe UI"/>
-          <w:color w:val="212529"/>
-          <w:szCs w:val="20"/>
-        </w:rPr>
-      </w:pPr>
-      <w:r>
-        <w:rPr>
-          <w:rFonts w:cs="Segoe UI"/>
-          <w:color w:val="212529"/>
-          <w:szCs w:val="20"/>
-        </w:rPr>
-        <w:t xml:space="preserve">Allegra frank. 2018. Pokémon: Let’s Go! co-op is fun, if you don’t mind a way easier game. [Online]. [14 February 2020]. </w:t>
-      </w:r>
-      <w:proofErr w:type="spellStart"/>
-      <w:r>
-        <w:rPr>
-          <w:rFonts w:cs="Segoe UI"/>
-          <w:color w:val="212529"/>
-          <w:szCs w:val="20"/>
-        </w:rPr>
-        <w:t>Available</w:t>
-      </w:r>
-      <w:proofErr w:type="spellEnd"/>
-      <w:r>
-        <w:rPr>
-          <w:rFonts w:cs="Segoe UI"/>
-          <w:color w:val="212529"/>
-          <w:szCs w:val="20"/>
-        </w:rPr>
-        <w:t xml:space="preserve"> </w:t>
-      </w:r>
-      <w:proofErr w:type="spellStart"/>
-      <w:r>
-        <w:rPr>
-          <w:rFonts w:cs="Segoe UI"/>
-          <w:color w:val="212529"/>
-          <w:szCs w:val="20"/>
-        </w:rPr>
-        <w:t>from</w:t>
-      </w:r>
-      <w:proofErr w:type="spellEnd"/>
-      <w:r>
-        <w:rPr>
-          <w:rFonts w:cs="Segoe UI"/>
-          <w:color w:val="212529"/>
-          <w:szCs w:val="20"/>
-        </w:rPr>
-        <w:t xml:space="preserve">: </w:t>
-      </w:r>
-      <w:r>
-        <w:rPr>
-          <w:rFonts w:cs="Segoe UI"/>
-          <w:color w:val="212529"/>
-          <w:szCs w:val="20"/>
-        </w:rPr>
         <w:lastRenderedPageBreak/>
         <w:t>https://www.polygon.com/2018/10/15/17965206/pokemon-lets-go-co-op-impressions-preview</w:t>
       </w:r>
@@ -12564,15 +11664,7 @@
         <w:t>A</w:t>
       </w:r>
       <w:r>
-        <w:t xml:space="preserve">ny code that has been used </w:t>
-      </w:r>
-      <w:proofErr w:type="spellStart"/>
-      <w:r>
-        <w:t>from</w:t>
-      </w:r>
-      <w:proofErr w:type="spellEnd"/>
-      <w:r>
-        <w:t xml:space="preserve"> a third party</w:t>
+        <w:t>ny code that has been used from a third party</w:t>
       </w:r>
       <w:r>
         <w:t xml:space="preserve"> should reference the original developer</w:t>

</xml_diff>